<commit_message>
translation improved until 2.2
</commit_message>
<xml_diff>
--- a/English Whitepaper.docx
+++ b/English Whitepaper.docx
@@ -14,16 +14,16 @@
             <w:drawing>
               <wp:anchor behindDoc="0" distT="0" distB="0" distL="0" distR="0" simplePos="0" locked="0" layoutInCell="1" allowOverlap="1" relativeHeight="4">
                 <wp:simplePos x="0" y="0"/>
-                <wp:positionH relativeFrom="column">
-                  <wp:posOffset>635</wp:posOffset>
+                <wp:positionH relativeFrom="page">
+                  <wp:posOffset>2386965</wp:posOffset>
                 </wp:positionH>
-                <wp:positionV relativeFrom="paragraph">
-                  <wp:posOffset>635</wp:posOffset>
+                <wp:positionV relativeFrom="page">
+                  <wp:posOffset>201930</wp:posOffset>
                 </wp:positionV>
-                <wp:extent cx="636905" cy="636905"/>
+                <wp:extent cx="6071870" cy="546100"/>
                 <wp:effectExtent l="0" t="0" r="0" b="0"/>
                 <wp:wrapNone/>
-                <wp:docPr id="1" name="DeepLBoxSPIDType"/>
+                <wp:docPr id="1" name="Kép1"/>
                 <a:graphic xmlns:a="http://schemas.openxmlformats.org/drawingml/2006/main">
                   <a:graphicData uri="http://schemas.microsoft.com/office/word/2010/wordprocessingShape">
                     <wps:wsp>
@@ -31,83 +31,7 @@
                       <wps:spPr>
                         <a:xfrm>
                           <a:off x="0" y="0"/>
-                          <a:ext cx="636120" cy="636120"/>
-                        </a:xfrm>
-                        <a:custGeom>
-                          <a:avLst/>
-                          <a:gdLst/>
-                          <a:ahLst/>
-                          <a:rect l="l" t="t" r="r" b="b"/>
-                          <a:pathLst>
-                            <a:path w="21600" h="21600">
-                              <a:moveTo>
-                                <a:pt x="0" y="0"/>
-                              </a:moveTo>
-                              <a:lnTo>
-                                <a:pt x="21600" y="0"/>
-                              </a:lnTo>
-                              <a:lnTo>
-                                <a:pt x="21600" y="21600"/>
-                              </a:lnTo>
-                              <a:lnTo>
-                                <a:pt x="0" y="21600"/>
-                              </a:lnTo>
-                              <a:lnTo>
-                                <a:pt x="0" y="0"/>
-                              </a:lnTo>
-                              <a:close/>
-                            </a:path>
-                          </a:pathLst>
-                        </a:custGeom>
-                        <a:solidFill>
-                          <a:srgbClr val="ffffff"/>
-                        </a:solidFill>
-                        <a:ln>
-                          <a:solidFill>
-                            <a:srgbClr val="000000"/>
-                          </a:solidFill>
-                        </a:ln>
-                      </wps:spPr>
-                      <wps:style>
-                        <a:lnRef idx="0"/>
-                        <a:fillRef idx="0"/>
-                        <a:effectRef idx="0"/>
-                        <a:fontRef idx="minor"/>
-                      </wps:style>
-                      <wps:bodyPr/>
-                    </wps:wsp>
-                  </a:graphicData>
-                </a:graphic>
-              </wp:anchor>
-            </w:drawing>
-          </mc:Choice>
-          <mc:Fallback>
-            <w:pict/>
-          </mc:Fallback>
-        </mc:AlternateContent>
-        <mc:AlternateContent>
-          <mc:Choice Requires="wps">
-            <w:drawing>
-              <wp:anchor behindDoc="0" distT="0" distB="0" distL="0" distR="0" simplePos="0" locked="0" layoutInCell="1" allowOverlap="1" relativeHeight="5">
-                <wp:simplePos x="0" y="0"/>
-                <wp:positionH relativeFrom="page">
-                  <wp:posOffset>2386965</wp:posOffset>
-                </wp:positionH>
-                <wp:positionV relativeFrom="page">
-                  <wp:posOffset>201930</wp:posOffset>
-                </wp:positionV>
-                <wp:extent cx="6070600" cy="544830"/>
-                <wp:effectExtent l="0" t="0" r="0" b="0"/>
-                <wp:wrapNone/>
-                <wp:docPr id="2" name="Kép1"/>
-                <a:graphic xmlns:a="http://schemas.openxmlformats.org/drawingml/2006/main">
-                  <a:graphicData uri="http://schemas.microsoft.com/office/word/2010/wordprocessingShape">
-                    <wps:wsp>
-                      <wps:cNvSpPr/>
-                      <wps:spPr>
-                        <a:xfrm>
-                          <a:off x="0" y="0"/>
-                          <a:ext cx="6069960" cy="544320"/>
+                          <a:ext cx="6071400" cy="545400"/>
                         </a:xfrm>
                         <a:prstGeom prst="rect">
                           <a:avLst/>
@@ -129,51 +53,15 @@
                             <w:pPr>
                               <w:pStyle w:val="Kerettartalom"/>
                               <w:bidi w:val="0"/>
+                              <w:ind w:left="0" w:right="0" w:hanging="0"/>
                               <w:rPr>
-                                <w:rFonts w:ascii="Roboto" w:hAnsi="Roboto"/>
-                                <w:color w:val="0F2B46"/>
-                                <w:sz w:val="28"/>
-                                <w:lang w:val="en-US"/>
+                                <w:color w:val="000000"/>
                               </w:rPr>
                             </w:pPr>
                             <w:r>
                               <w:rPr>
-                                <w:rFonts w:ascii="Roboto" w:hAnsi="Roboto"/>
-                                <w:color w:val="0F2B46"/>
-                                <w:sz w:val="20"/>
-                                <w:lang w:val="en-US"/>
+                                <w:color w:val="000000"/>
                               </w:rPr>
-                              <w:t>Subscribe to DeepL Pro to edit this document.</w:t>
-                            </w:r>
-                            <w:r>
-                              <w:rPr/>
-                              <w:br/>
-                            </w:r>
-                            <w:r>
-                              <w:rPr>
-                                <w:rFonts w:ascii="Roboto" w:hAnsi="Roboto"/>
-                                <w:color w:val="0F2B46"/>
-                                <w:sz w:val="20"/>
-                              </w:rPr>
-                              <w:t xml:space="preserve">Visit </w:t>
-                            </w:r>
-                            <w:hyperlink r:id="rId2">
-                              <w:r>
-                                <w:rPr>
-                                  <w:rFonts w:ascii="Roboto" w:hAnsi="Roboto"/>
-                                  <w:color w:val="006494"/>
-                                  <w:sz w:val="20"/>
-                                </w:rPr>
-                                <w:t>www.DeepL.com/pro</w:t>
-                              </w:r>
-                            </w:hyperlink>
-                            <w:r>
-                              <w:rPr>
-                                <w:rFonts w:ascii="Roboto" w:hAnsi="Roboto"/>
-                                <w:color w:val="0F2B46"/>
-                                <w:sz w:val="20"/>
-                              </w:rPr>
-                              <w:t xml:space="preserve"> for more information.</w:t>
                             </w:r>
                           </w:p>
                         </w:txbxContent>
@@ -189,8 +77,8 @@
           </mc:Choice>
           <mc:Fallback>
             <w:pict>
-              <v:rect id="shape_0" ID="Kép1" stroked="f" style="position:absolute;margin-left:187.95pt;margin-top:15.9pt;width:477.9pt;height:42.8pt;mso-position-horizontal-relative:page;mso-position-vertical-relative:page">
-                <w10:wrap type="square"/>
+              <v:rect id="shape_0" ID="Kép1" stroked="f" style="position:absolute;margin-left:187.95pt;margin-top:15.9pt;width:478pt;height:42.9pt;mso-position-horizontal-relative:page;mso-position-vertical-relative:page">
+                <w10:wrap type="none"/>
                 <v:fill o:detectmouseclick="t" on="false"/>
                 <v:stroke color="#3465a4" joinstyle="round" endcap="flat"/>
                 <v:textbox>
@@ -199,51 +87,15 @@
                       <w:pPr>
                         <w:pStyle w:val="Kerettartalom"/>
                         <w:bidi w:val="0"/>
+                        <w:ind w:left="0" w:right="0" w:hanging="0"/>
                         <w:rPr>
-                          <w:rFonts w:ascii="Roboto" w:hAnsi="Roboto"/>
-                          <w:color w:val="0F2B46"/>
-                          <w:sz w:val="28"/>
-                          <w:lang w:val="en-US"/>
+                          <w:color w:val="000000"/>
                         </w:rPr>
                       </w:pPr>
                       <w:r>
                         <w:rPr>
-                          <w:rFonts w:ascii="Roboto" w:hAnsi="Roboto"/>
-                          <w:color w:val="0F2B46"/>
-                          <w:sz w:val="20"/>
-                          <w:lang w:val="en-US"/>
+                          <w:color w:val="000000"/>
                         </w:rPr>
-                        <w:t>Subscribe to DeepL Pro to edit this document.</w:t>
-                      </w:r>
-                      <w:r>
-                        <w:rPr/>
-                        <w:br/>
-                      </w:r>
-                      <w:r>
-                        <w:rPr>
-                          <w:rFonts w:ascii="Roboto" w:hAnsi="Roboto"/>
-                          <w:color w:val="0F2B46"/>
-                          <w:sz w:val="20"/>
-                        </w:rPr>
-                        <w:t xml:space="preserve">Visit </w:t>
-                      </w:r>
-                      <w:hyperlink r:id="rId3">
-                        <w:r>
-                          <w:rPr>
-                            <w:rFonts w:ascii="Roboto" w:hAnsi="Roboto"/>
-                            <w:color w:val="006494"/>
-                            <w:sz w:val="20"/>
-                          </w:rPr>
-                          <w:t>www.DeepL.com/pro</w:t>
-                        </w:r>
-                      </w:hyperlink>
-                      <w:r>
-                        <w:rPr>
-                          <w:rFonts w:ascii="Roboto" w:hAnsi="Roboto"/>
-                          <w:color w:val="0F2B46"/>
-                          <w:sz w:val="20"/>
-                        </w:rPr>
-                        <w:t xml:space="preserve"> for more information.</w:t>
                       </w:r>
                     </w:p>
                   </w:txbxContent>
@@ -264,7 +116,7 @@
             <wp:extent cx="7560310" cy="570865"/>
             <wp:effectExtent l="0" t="0" r="0" b="0"/>
             <wp:wrapSquare wrapText="bothSides"/>
-            <wp:docPr id="4" name="Picture 10" descr=""/>
+            <wp:docPr id="3" name="Picture 10" descr=""/>
             <wp:cNvGraphicFramePr>
               <a:graphicFrameLocks xmlns:a="http://schemas.openxmlformats.org/drawingml/2006/main" noChangeAspect="1"/>
             </wp:cNvGraphicFramePr>
@@ -272,13 +124,13 @@
               <a:graphicData uri="http://schemas.openxmlformats.org/drawingml/2006/picture">
                 <pic:pic xmlns:pic="http://schemas.openxmlformats.org/drawingml/2006/picture">
                   <pic:nvPicPr>
-                    <pic:cNvPr id="4" name="Picture 10" descr=""/>
+                    <pic:cNvPr id="3" name="Picture 10" descr=""/>
                     <pic:cNvPicPr>
                       <a:picLocks noChangeAspect="1" noChangeArrowheads="1"/>
                     </pic:cNvPicPr>
                   </pic:nvPicPr>
                   <pic:blipFill>
-                    <a:blip r:embed="rId4"/>
+                    <a:blip r:embed="rId2"/>
                     <a:stretch>
                       <a:fillRect/>
                     </a:stretch>
@@ -565,9 +417,9 @@
       <w:sdtContent>
         <w:p>
           <w:pPr>
-            <w:pStyle w:val="TOAHeading"/>
+            <w:pStyle w:val="Tartalomjegyzkfejlc"/>
             <w:suppressLineNumbers/>
-            <w:ind w:left="0" w:right="0" w:hanging="0"/>
+            <w:ind w:left="0" w:hanging="0"/>
             <w:rPr>
               <w:b/>
               <w:b/>
@@ -592,7 +444,7 @@
             <w:tabs>
               <w:tab w:val="clear" w:pos="567"/>
               <w:tab w:val="clear" w:pos="8503"/>
-              <w:tab w:val="right" w:pos="9012" w:leader="dot"/>
+              <w:tab w:val="right" w:pos="8954" w:leader="dot"/>
             </w:tabs>
             <w:rPr/>
           </w:pPr>
@@ -616,8 +468,9 @@
               <w:rPr>
                 <w:rStyle w:val="Jegyzkhivatkozs"/>
               </w:rPr>
-              <w:t>1 Current status</w:t>
+              <w:t>1 State of affairs</w:t>
               <w:tab/>
+              <w:t>5</w:t>
             </w:r>
           </w:hyperlink>
         </w:p>
@@ -627,7 +480,7 @@
             <w:tabs>
               <w:tab w:val="clear" w:pos="788"/>
               <w:tab w:val="clear" w:pos="9016"/>
-              <w:tab w:val="right" w:pos="9012" w:leader="dot"/>
+              <w:tab w:val="right" w:pos="8954" w:leader="dot"/>
             </w:tabs>
             <w:rPr/>
           </w:pPr>
@@ -638,6 +491,7 @@
               </w:rPr>
               <w:t>1.1 Static and Dynamic Arrays</w:t>
               <w:tab/>
+              <w:t>6</w:t>
             </w:r>
           </w:hyperlink>
         </w:p>
@@ -647,7 +501,7 @@
             <w:tabs>
               <w:tab w:val="clear" w:pos="788"/>
               <w:tab w:val="clear" w:pos="9016"/>
-              <w:tab w:val="right" w:pos="9012" w:leader="dot"/>
+              <w:tab w:val="right" w:pos="8954" w:leader="dot"/>
             </w:tabs>
             <w:rPr/>
           </w:pPr>
@@ -658,6 +512,7 @@
               </w:rPr>
               <w:t>1.2 Traditional and Unrolled Lists</w:t>
               <w:tab/>
+              <w:t>8</w:t>
             </w:r>
           </w:hyperlink>
         </w:p>
@@ -667,7 +522,7 @@
             <w:tabs>
               <w:tab w:val="clear" w:pos="788"/>
               <w:tab w:val="clear" w:pos="9016"/>
-              <w:tab w:val="right" w:pos="9012" w:leader="dot"/>
+              <w:tab w:val="right" w:pos="8954" w:leader="dot"/>
             </w:tabs>
             <w:rPr/>
           </w:pPr>
@@ -676,8 +531,9 @@
               <w:rPr>
                 <w:rStyle w:val="Jegyzkhivatkozs"/>
               </w:rPr>
-              <w:t>1.3 Red-Black-Fa</w:t>
+              <w:t>1.3 Red-Black-Tree</w:t>
               <w:tab/>
+              <w:t>9</w:t>
             </w:r>
           </w:hyperlink>
         </w:p>
@@ -687,7 +543,7 @@
             <w:tabs>
               <w:tab w:val="clear" w:pos="788"/>
               <w:tab w:val="clear" w:pos="9016"/>
-              <w:tab w:val="right" w:pos="9012" w:leader="dot"/>
+              <w:tab w:val="right" w:pos="8954" w:leader="dot"/>
             </w:tabs>
             <w:rPr/>
           </w:pPr>
@@ -698,7 +554,7 @@
               </w:rPr>
               <w:t>1.4 B trees</w:t>
               <w:tab/>
-              <w:t>10</w:t>
+              <w:t>11</w:t>
             </w:r>
           </w:hyperlink>
         </w:p>
@@ -708,7 +564,7 @@
             <w:tabs>
               <w:tab w:val="clear" w:pos="788"/>
               <w:tab w:val="clear" w:pos="9016"/>
-              <w:tab w:val="right" w:pos="9012" w:leader="dot"/>
+              <w:tab w:val="right" w:pos="8954" w:leader="dot"/>
             </w:tabs>
             <w:rPr/>
           </w:pPr>
@@ -717,28 +573,7 @@
               <w:rPr>
                 <w:rStyle w:val="Jegyzkhivatkozs"/>
               </w:rPr>
-              <w:t>1.5 Splitting tables</w:t>
-              <w:tab/>
-              <w:t>12</w:t>
-            </w:r>
-          </w:hyperlink>
-        </w:p>
-        <w:p>
-          <w:pPr>
-            <w:pStyle w:val="Tartalomjegyzk2"/>
-            <w:tabs>
-              <w:tab w:val="clear" w:pos="788"/>
-              <w:tab w:val="clear" w:pos="9016"/>
-              <w:tab w:val="right" w:pos="9012" w:leader="dot"/>
-            </w:tabs>
-            <w:rPr/>
-          </w:pPr>
-          <w:hyperlink w:anchor="__RefHeading___Toc2995_1132801084">
-            <w:r>
-              <w:rPr>
-                <w:rStyle w:val="Jegyzkhivatkozs"/>
-              </w:rPr>
-              <w:t>1.6 HAT</w:t>
+              <w:t>1.5 Hash tables</w:t>
               <w:tab/>
               <w:t>13</w:t>
             </w:r>
@@ -750,7 +585,28 @@
             <w:tabs>
               <w:tab w:val="clear" w:pos="788"/>
               <w:tab w:val="clear" w:pos="9016"/>
-              <w:tab w:val="right" w:pos="9012" w:leader="dot"/>
+              <w:tab w:val="right" w:pos="8954" w:leader="dot"/>
+            </w:tabs>
+            <w:rPr/>
+          </w:pPr>
+          <w:hyperlink w:anchor="__RefHeading___Toc2995_1132801084">
+            <w:r>
+              <w:rPr>
+                <w:rStyle w:val="Jegyzkhivatkozs"/>
+              </w:rPr>
+              <w:t>1.6 HAT</w:t>
+              <w:tab/>
+              <w:t>14</w:t>
+            </w:r>
+          </w:hyperlink>
+        </w:p>
+        <w:p>
+          <w:pPr>
+            <w:pStyle w:val="Tartalomjegyzk2"/>
+            <w:tabs>
+              <w:tab w:val="clear" w:pos="788"/>
+              <w:tab w:val="clear" w:pos="9016"/>
+              <w:tab w:val="right" w:pos="8954" w:leader="dot"/>
             </w:tabs>
             <w:rPr/>
           </w:pPr>
@@ -761,7 +617,7 @@
               </w:rPr>
               <w:t>1.7 Comparison (with table analysis)</w:t>
               <w:tab/>
-              <w:t>14</w:t>
+              <w:t>15</w:t>
             </w:r>
           </w:hyperlink>
         </w:p>
@@ -771,7 +627,7 @@
             <w:tabs>
               <w:tab w:val="clear" w:pos="567"/>
               <w:tab w:val="clear" w:pos="8503"/>
-              <w:tab w:val="right" w:pos="9012" w:leader="dot"/>
+              <w:tab w:val="right" w:pos="8954" w:leader="dot"/>
             </w:tabs>
             <w:rPr/>
           </w:pPr>
@@ -780,9 +636,9 @@
               <w:rPr>
                 <w:rStyle w:val="Jegyzkhivatkozs"/>
               </w:rPr>
-              <w:t>2 Accelerated Block</w:t>
+              <w:t>2 Accelerated Array</w:t>
               <w:tab/>
-              <w:t>17</w:t>
+              <w:t>18</w:t>
             </w:r>
           </w:hyperlink>
         </w:p>
@@ -792,7 +648,7 @@
             <w:tabs>
               <w:tab w:val="clear" w:pos="788"/>
               <w:tab w:val="clear" w:pos="9016"/>
-              <w:tab w:val="right" w:pos="9012" w:leader="dot"/>
+              <w:tab w:val="right" w:pos="8954" w:leader="dot"/>
             </w:tabs>
             <w:rPr/>
           </w:pPr>
@@ -803,7 +659,7 @@
               </w:rPr>
               <w:t>2.1 Basic Idea and Structure</w:t>
               <w:tab/>
-              <w:t>17</w:t>
+              <w:t>18</w:t>
             </w:r>
           </w:hyperlink>
         </w:p>
@@ -813,7 +669,7 @@
             <w:tabs>
               <w:tab w:val="clear" w:pos="788"/>
               <w:tab w:val="clear" w:pos="9016"/>
-              <w:tab w:val="right" w:pos="9012" w:leader="dot"/>
+              <w:tab w:val="right" w:pos="8954" w:leader="dot"/>
             </w:tabs>
             <w:rPr/>
           </w:pPr>
@@ -824,7 +680,7 @@
               </w:rPr>
               <w:t>2.2 Description and analysis</w:t>
               <w:tab/>
-              <w:t>18</w:t>
+              <w:t>19</w:t>
             </w:r>
           </w:hyperlink>
         </w:p>
@@ -834,7 +690,7 @@
             <w:tabs>
               <w:tab w:val="clear" w:pos="1276"/>
               <w:tab w:val="clear" w:pos="9016"/>
-              <w:tab w:val="right" w:pos="9012" w:leader="dot"/>
+              <w:tab w:val="right" w:pos="8954" w:leader="dot"/>
             </w:tabs>
             <w:rPr/>
           </w:pPr>
@@ -843,49 +699,7 @@
               <w:rPr>
                 <w:rStyle w:val="Jegyzkhivatkozs"/>
               </w:rPr>
-              <w:t>2.2.1 Creation</w:t>
-              <w:tab/>
-              <w:t>20</w:t>
-            </w:r>
-          </w:hyperlink>
-        </w:p>
-        <w:p>
-          <w:pPr>
-            <w:pStyle w:val="Tartalomjegyzk3"/>
-            <w:tabs>
-              <w:tab w:val="clear" w:pos="1276"/>
-              <w:tab w:val="clear" w:pos="9016"/>
-              <w:tab w:val="right" w:pos="9012" w:leader="dot"/>
-            </w:tabs>
-            <w:rPr/>
-          </w:pPr>
-          <w:hyperlink w:anchor="__RefHeading___Toc3007_1132801084">
-            <w:r>
-              <w:rPr>
-                <w:rStyle w:val="Jegyzkhivatkozs"/>
-              </w:rPr>
-              <w:t>2.2.2 Destruction</w:t>
-              <w:tab/>
-              <w:t>20</w:t>
-            </w:r>
-          </w:hyperlink>
-        </w:p>
-        <w:p>
-          <w:pPr>
-            <w:pStyle w:val="Tartalomjegyzk3"/>
-            <w:tabs>
-              <w:tab w:val="clear" w:pos="1276"/>
-              <w:tab w:val="clear" w:pos="9016"/>
-              <w:tab w:val="right" w:pos="9012" w:leader="dot"/>
-            </w:tabs>
-            <w:rPr/>
-          </w:pPr>
-          <w:hyperlink w:anchor="__RefHeading___Toc2881_2418417342">
-            <w:r>
-              <w:rPr>
-                <w:rStyle w:val="Jegyzkhivatkozs"/>
-              </w:rPr>
-              <w:t>2.2.3 GetRelPos</w:t>
+              <w:t>2.2.1 Created by</w:t>
               <w:tab/>
               <w:t>21</w:t>
             </w:r>
@@ -897,35 +711,18 @@
             <w:tabs>
               <w:tab w:val="clear" w:pos="1276"/>
               <w:tab w:val="clear" w:pos="9016"/>
-              <w:tab w:val="right" w:pos="9012" w:leader="dot"/>
+              <w:tab w:val="right" w:pos="8954" w:leader="dot"/>
             </w:tabs>
             <w:rPr/>
           </w:pPr>
-          <w:hyperlink w:anchor="__RefHeading___Toc1580_4263731678">
+          <w:hyperlink w:anchor="__RefHeading___Toc3007_1132801084">
             <w:r>
               <w:rPr>
                 <w:rStyle w:val="Jegyzkhivatkozs"/>
               </w:rPr>
-              <w:t>2.2.4 BalanceShift</w:t>
-            </w:r>
-          </w:hyperlink>
-          <w:hyperlink w:anchor="__RefHeading___Toc1580_4263731678">
-            <w:r>
-              <w:rPr>
-                <w:rStyle w:val="Jegyzkhivatkozs"/>
-                <w:i w:val="false"/>
-                <w:iCs w:val="false"/>
-              </w:rPr>
-              <w:t>:</w:t>
-            </w:r>
-          </w:hyperlink>
-          <w:hyperlink w:anchor="__RefHeading___Toc1580_4263731678">
-            <w:r>
-              <w:rPr>
-                <w:rStyle w:val="Jegyzkhivatkozs"/>
-              </w:rPr>
+              <w:t>2.2.2 Destruction</w:t>
               <w:tab/>
-              <w:t>24</w:t>
+              <w:t>21</w:t>
             </w:r>
           </w:hyperlink>
         </w:p>
@@ -935,36 +732,18 @@
             <w:tabs>
               <w:tab w:val="clear" w:pos="1276"/>
               <w:tab w:val="clear" w:pos="9016"/>
-              <w:tab w:val="right" w:pos="9012" w:leader="dot"/>
+              <w:tab w:val="right" w:pos="8954" w:leader="dot"/>
             </w:tabs>
             <w:rPr/>
           </w:pPr>
-          <w:hyperlink w:anchor="__RefHeading___Toc1582_4263731678">
+          <w:hyperlink w:anchor="__RefHeading___Toc2881_2418417342">
             <w:r>
               <w:rPr>
                 <w:rStyle w:val="Jegyzkhivatkozs"/>
               </w:rPr>
-              <w:t xml:space="preserve">2.2.5 </w:t>
-            </w:r>
-          </w:hyperlink>
-          <w:hyperlink w:anchor="__RefHeading___Toc1582_4263731678">
-            <w:r>
-              <w:rPr>
-                <w:rStyle w:val="Jegyzkhivatkozs"/>
-                <w:i w:val="false"/>
-                <w:iCs w:val="false"/>
-              </w:rPr>
-              <w:t xml:space="preserve">More </w:t>
-            </w:r>
-          </w:hyperlink>
-          <w:hyperlink w:anchor="__RefHeading___Toc1582_4263731678">
-            <w:r>
-              <w:rPr>
-                <w:rStyle w:val="Jegyzkhivatkozs"/>
-              </w:rPr>
-              <w:t>auxiliary functions</w:t>
+              <w:t>2.2.3 GetRelPos</w:t>
               <w:tab/>
-              <w:t>28</w:t>
+              <w:t>22</w:t>
             </w:r>
           </w:hyperlink>
         </w:p>
@@ -974,18 +753,31 @@
             <w:tabs>
               <w:tab w:val="clear" w:pos="1276"/>
               <w:tab w:val="clear" w:pos="9016"/>
-              <w:tab w:val="right" w:pos="9012" w:leader="dot"/>
+              <w:tab w:val="right" w:pos="8954" w:leader="dot"/>
             </w:tabs>
             <w:rPr/>
           </w:pPr>
-          <w:hyperlink w:anchor="__RefHeading___Toc2883_2418417342">
+          <w:hyperlink w:anchor="__RefHeading___Toc1580_4263731678">
             <w:r>
               <w:rPr>
                 <w:rStyle w:val="Jegyzkhivatkozs"/>
               </w:rPr>
-              <w:t>2.2.6 Mutation</w:t>
+              <w:t>2.2.4 BalanceShift</w:t>
+            </w:r>
+            <w:r>
+              <w:rPr>
+                <w:rStyle w:val="Jegyzkhivatkozs"/>
+                <w:i w:val="false"/>
+                <w:iCs w:val="false"/>
+              </w:rPr>
+              <w:t>:</w:t>
+            </w:r>
+            <w:r>
+              <w:rPr>
+                <w:rStyle w:val="Jegyzkhivatkozs"/>
+              </w:rPr>
               <w:tab/>
-              <w:t>30</w:t>
+              <w:t>25</w:t>
             </w:r>
           </w:hyperlink>
         </w:p>
@@ -995,18 +787,32 @@
             <w:tabs>
               <w:tab w:val="clear" w:pos="1276"/>
               <w:tab w:val="clear" w:pos="9016"/>
-              <w:tab w:val="right" w:pos="9012" w:leader="dot"/>
+              <w:tab w:val="right" w:pos="8954" w:leader="dot"/>
             </w:tabs>
             <w:rPr/>
           </w:pPr>
-          <w:hyperlink w:anchor="__RefHeading___Toc2885_2418417342">
+          <w:hyperlink w:anchor="__RefHeading___Toc1582_4263731678">
             <w:r>
               <w:rPr>
                 <w:rStyle w:val="Jegyzkhivatkozs"/>
               </w:rPr>
-              <w:t>2.2.7 Access</w:t>
+              <w:t xml:space="preserve">2.2.5 </w:t>
+            </w:r>
+            <w:r>
+              <w:rPr>
+                <w:rStyle w:val="Jegyzkhivatkozs"/>
+                <w:i w:val="false"/>
+                <w:iCs w:val="false"/>
+              </w:rPr>
+              <w:t xml:space="preserve">Additional </w:t>
+            </w:r>
+            <w:r>
+              <w:rPr>
+                <w:rStyle w:val="Jegyzkhivatkozs"/>
+              </w:rPr>
+              <w:t>auxiliary functions</w:t>
               <w:tab/>
-              <w:t>33</w:t>
+              <w:t>29</w:t>
             </w:r>
           </w:hyperlink>
         </w:p>
@@ -1016,16 +822,37 @@
             <w:tabs>
               <w:tab w:val="clear" w:pos="1276"/>
               <w:tab w:val="clear" w:pos="9016"/>
-              <w:tab w:val="right" w:pos="9012" w:leader="dot"/>
+              <w:tab w:val="right" w:pos="8954" w:leader="dot"/>
             </w:tabs>
             <w:rPr/>
           </w:pPr>
-          <w:hyperlink w:anchor="__RefHeading___Toc5637_4042743852">
+          <w:hyperlink w:anchor="__RefHeading___Toc2883_2418417342">
             <w:r>
               <w:rPr>
                 <w:rStyle w:val="Jegyzkhivatkozs"/>
               </w:rPr>
-              <w:t>2.2.8 Search</w:t>
+              <w:t>2.2.6 Mutation</w:t>
+              <w:tab/>
+              <w:t>31</w:t>
+            </w:r>
+          </w:hyperlink>
+        </w:p>
+        <w:p>
+          <w:pPr>
+            <w:pStyle w:val="Tartalomjegyzk3"/>
+            <w:tabs>
+              <w:tab w:val="clear" w:pos="1276"/>
+              <w:tab w:val="clear" w:pos="9016"/>
+              <w:tab w:val="right" w:pos="8954" w:leader="dot"/>
+            </w:tabs>
+            <w:rPr/>
+          </w:pPr>
+          <w:hyperlink w:anchor="__RefHeading___Toc2885_2418417342">
+            <w:r>
+              <w:rPr>
+                <w:rStyle w:val="Jegyzkhivatkozs"/>
+              </w:rPr>
+              <w:t>2.2.7 Access</w:t>
               <w:tab/>
               <w:t>34</w:t>
             </w:r>
@@ -1037,7 +864,28 @@
             <w:tabs>
               <w:tab w:val="clear" w:pos="1276"/>
               <w:tab w:val="clear" w:pos="9016"/>
-              <w:tab w:val="right" w:pos="9012" w:leader="dot"/>
+              <w:tab w:val="right" w:pos="8954" w:leader="dot"/>
+            </w:tabs>
+            <w:rPr/>
+          </w:pPr>
+          <w:hyperlink w:anchor="__RefHeading___Toc5637_4042743852">
+            <w:r>
+              <w:rPr>
+                <w:rStyle w:val="Jegyzkhivatkozs"/>
+              </w:rPr>
+              <w:t>2.2.8  Search at</w:t>
+              <w:tab/>
+              <w:t>36</w:t>
+            </w:r>
+          </w:hyperlink>
+        </w:p>
+        <w:p>
+          <w:pPr>
+            <w:pStyle w:val="Tartalomjegyzk3"/>
+            <w:tabs>
+              <w:tab w:val="clear" w:pos="1276"/>
+              <w:tab w:val="clear" w:pos="9016"/>
+              <w:tab w:val="right" w:pos="8954" w:leader="dot"/>
             </w:tabs>
             <w:rPr/>
           </w:pPr>
@@ -1048,7 +896,7 @@
               </w:rPr>
               <w:t>2.2.9 Rotation</w:t>
               <w:tab/>
-              <w:t>35</w:t>
+              <w:t>37</w:t>
             </w:r>
           </w:hyperlink>
         </w:p>
@@ -1058,7 +906,7 @@
             <w:tabs>
               <w:tab w:val="clear" w:pos="567"/>
               <w:tab w:val="clear" w:pos="8503"/>
-              <w:tab w:val="right" w:pos="9012" w:leader="dot"/>
+              <w:tab w:val="right" w:pos="8954" w:leader="dot"/>
             </w:tabs>
             <w:rPr/>
           </w:pPr>
@@ -1068,69 +916,6 @@
                 <w:rStyle w:val="Jegyzkhivatkozs"/>
               </w:rPr>
               <w:t>3 Implementation, measurements</w:t>
-              <w:tab/>
-              <w:t>36</w:t>
-            </w:r>
-          </w:hyperlink>
-        </w:p>
-        <w:p>
-          <w:pPr>
-            <w:pStyle w:val="Tartalomjegyzk2"/>
-            <w:tabs>
-              <w:tab w:val="clear" w:pos="788"/>
-              <w:tab w:val="clear" w:pos="9016"/>
-              <w:tab w:val="right" w:pos="9012" w:leader="dot"/>
-            </w:tabs>
-            <w:rPr/>
-          </w:pPr>
-          <w:hyperlink w:anchor="__RefHeading___Toc1298_1312389254">
-            <w:r>
-              <w:rPr>
-                <w:rStyle w:val="Jegyzkhivatkozs"/>
-              </w:rPr>
-              <w:t>3.1 Implementation</w:t>
-              <w:tab/>
-              <w:t>36</w:t>
-            </w:r>
-          </w:hyperlink>
-        </w:p>
-        <w:p>
-          <w:pPr>
-            <w:pStyle w:val="Tartalomjegyzk2"/>
-            <w:tabs>
-              <w:tab w:val="clear" w:pos="788"/>
-              <w:tab w:val="clear" w:pos="9016"/>
-              <w:tab w:val="right" w:pos="9012" w:leader="dot"/>
-            </w:tabs>
-            <w:rPr/>
-          </w:pPr>
-          <w:hyperlink w:anchor="__RefHeading___Toc1300_1312389254">
-            <w:r>
-              <w:rPr>
-                <w:rStyle w:val="Jegyzkhivatkozs"/>
-              </w:rPr>
-              <w:t>3.2 Verification</w:t>
-              <w:tab/>
-              <w:t>36</w:t>
-            </w:r>
-          </w:hyperlink>
-        </w:p>
-        <w:p>
-          <w:pPr>
-            <w:pStyle w:val="Tartalomjegyzk2"/>
-            <w:tabs>
-              <w:tab w:val="clear" w:pos="788"/>
-              <w:tab w:val="clear" w:pos="9016"/>
-              <w:tab w:val="right" w:pos="9012" w:leader="dot"/>
-            </w:tabs>
-            <w:rPr/>
-          </w:pPr>
-          <w:hyperlink w:anchor="__RefHeading___Toc2889_2418417342">
-            <w:r>
-              <w:rPr>
-                <w:rStyle w:val="Jegyzkhivatkozs"/>
-              </w:rPr>
-              <w:t>3.3 Measurement</w:t>
               <w:tab/>
               <w:t>38</w:t>
             </w:r>
@@ -1142,16 +927,58 @@
             <w:tabs>
               <w:tab w:val="clear" w:pos="788"/>
               <w:tab w:val="clear" w:pos="9016"/>
-              <w:tab w:val="right" w:pos="9012" w:leader="dot"/>
+              <w:tab w:val="right" w:pos="8954" w:leader="dot"/>
             </w:tabs>
             <w:rPr/>
           </w:pPr>
-          <w:hyperlink w:anchor="__RefHeading___Toc2893_2418417342">
+          <w:hyperlink w:anchor="__RefHeading___Toc1298_1312389254">
             <w:r>
               <w:rPr>
                 <w:rStyle w:val="Jegyzkhivatkozs"/>
               </w:rPr>
-              <w:t>3.4 Analysis, usability</w:t>
+              <w:t>3.1 Implementation</w:t>
+              <w:tab/>
+              <w:t>38</w:t>
+            </w:r>
+          </w:hyperlink>
+        </w:p>
+        <w:p>
+          <w:pPr>
+            <w:pStyle w:val="Tartalomjegyzk2"/>
+            <w:tabs>
+              <w:tab w:val="clear" w:pos="788"/>
+              <w:tab w:val="clear" w:pos="9016"/>
+              <w:tab w:val="right" w:pos="8954" w:leader="dot"/>
+            </w:tabs>
+            <w:rPr/>
+          </w:pPr>
+          <w:hyperlink w:anchor="__RefHeading___Toc1300_1312389254">
+            <w:r>
+              <w:rPr>
+                <w:rStyle w:val="Jegyzkhivatkozs"/>
+              </w:rPr>
+              <w:t>3.2 Verification</w:t>
+              <w:tab/>
+              <w:t>38</w:t>
+            </w:r>
+          </w:hyperlink>
+        </w:p>
+        <w:p>
+          <w:pPr>
+            <w:pStyle w:val="Tartalomjegyzk2"/>
+            <w:tabs>
+              <w:tab w:val="clear" w:pos="788"/>
+              <w:tab w:val="clear" w:pos="9016"/>
+              <w:tab w:val="right" w:pos="8954" w:leader="dot"/>
+            </w:tabs>
+            <w:rPr/>
+          </w:pPr>
+          <w:hyperlink w:anchor="__RefHeading___Toc2889_2418417342">
+            <w:r>
+              <w:rPr>
+                <w:rStyle w:val="Jegyzkhivatkozs"/>
+              </w:rPr>
+              <w:t>3.3 Measurement</w:t>
               <w:tab/>
               <w:t>40</w:t>
             </w:r>
@@ -1163,37 +990,16 @@
             <w:tabs>
               <w:tab w:val="clear" w:pos="788"/>
               <w:tab w:val="clear" w:pos="9016"/>
-              <w:tab w:val="right" w:pos="9012" w:leader="dot"/>
+              <w:tab w:val="right" w:pos="8954" w:leader="dot"/>
             </w:tabs>
             <w:rPr/>
           </w:pPr>
-          <w:hyperlink w:anchor="__RefHeading___Toc5639_4042743852">
+          <w:hyperlink w:anchor="__RefHeading___Toc2893_2418417342">
             <w:r>
               <w:rPr>
                 <w:rStyle w:val="Jegyzkhivatkozs"/>
               </w:rPr>
-              <w:t>3.5 Using the implementation</w:t>
-              <w:tab/>
-              <w:t>41</w:t>
-            </w:r>
-          </w:hyperlink>
-        </w:p>
-        <w:p>
-          <w:pPr>
-            <w:pStyle w:val="Tartalomjegyzk1"/>
-            <w:tabs>
-              <w:tab w:val="clear" w:pos="567"/>
-              <w:tab w:val="clear" w:pos="8503"/>
-              <w:tab w:val="right" w:pos="9012" w:leader="dot"/>
-            </w:tabs>
-            <w:rPr/>
-          </w:pPr>
-          <w:hyperlink w:anchor="__RefHeading___Toc2895_2418417342">
-            <w:r>
-              <w:rPr>
-                <w:rStyle w:val="Jegyzkhivatkozs"/>
-              </w:rPr>
-              <w:t>4 Summary and further options</w:t>
+              <w:t>3.4 Analysis, usability</w:t>
               <w:tab/>
               <w:t>42</w:t>
             </w:r>
@@ -1205,7 +1011,49 @@
             <w:tabs>
               <w:tab w:val="clear" w:pos="788"/>
               <w:tab w:val="clear" w:pos="9016"/>
-              <w:tab w:val="right" w:pos="9012" w:leader="dot"/>
+              <w:tab w:val="right" w:pos="8954" w:leader="dot"/>
+            </w:tabs>
+            <w:rPr/>
+          </w:pPr>
+          <w:hyperlink w:anchor="__RefHeading___Toc5639_4042743852">
+            <w:r>
+              <w:rPr>
+                <w:rStyle w:val="Jegyzkhivatkozs"/>
+              </w:rPr>
+              <w:t>3.5 Use of implementation</w:t>
+              <w:tab/>
+              <w:t>43</w:t>
+            </w:r>
+          </w:hyperlink>
+        </w:p>
+        <w:p>
+          <w:pPr>
+            <w:pStyle w:val="Tartalomjegyzk1"/>
+            <w:tabs>
+              <w:tab w:val="clear" w:pos="567"/>
+              <w:tab w:val="clear" w:pos="8503"/>
+              <w:tab w:val="right" w:pos="8954" w:leader="dot"/>
+            </w:tabs>
+            <w:rPr/>
+          </w:pPr>
+          <w:hyperlink w:anchor="__RefHeading___Toc2895_2418417342">
+            <w:r>
+              <w:rPr>
+                <w:rStyle w:val="Jegyzkhivatkozs"/>
+              </w:rPr>
+              <w:t>4 Summary and further options</w:t>
+              <w:tab/>
+              <w:t>44</w:t>
+            </w:r>
+          </w:hyperlink>
+        </w:p>
+        <w:p>
+          <w:pPr>
+            <w:pStyle w:val="Tartalomjegyzk2"/>
+            <w:tabs>
+              <w:tab w:val="clear" w:pos="788"/>
+              <w:tab w:val="clear" w:pos="9016"/>
+              <w:tab w:val="right" w:pos="8954" w:leader="dot"/>
             </w:tabs>
             <w:rPr/>
           </w:pPr>
@@ -1216,7 +1064,7 @@
               </w:rPr>
               <w:t>4.1 comments</w:t>
               <w:tab/>
-              <w:t>42</w:t>
+              <w:t>44</w:t>
             </w:r>
           </w:hyperlink>
           <w:r>
@@ -1229,7 +1077,7 @@
         <w:p>
           <w:pPr>
             <w:sectPr>
-              <w:headerReference w:type="default" r:id="rId5"/>
+              <w:headerReference w:type="default" r:id="rId3"/>
               <w:type w:val="nextPage"/>
               <w:pgSz w:w="11906" w:h="16838"/>
               <w:pgMar w:left="1476" w:right="1476" w:header="769" w:top="1328" w:footer="0" w:bottom="767" w:gutter="0"/>
@@ -1296,8 +1144,8 @@
     <w:p>
       <w:pPr>
         <w:sectPr>
-          <w:headerReference w:type="default" r:id="rId6"/>
-          <w:footerReference w:type="default" r:id="rId7"/>
+          <w:headerReference w:type="default" r:id="rId4"/>
+          <w:footerReference w:type="default" r:id="rId5"/>
           <w:type w:val="nextPage"/>
           <w:pgSz w:w="11906" w:h="16838"/>
           <w:pgMar w:left="1447" w:right="1447" w:header="739" w:top="1445" w:footer="738" w:bottom="1302" w:gutter="0"/>
@@ -1457,6 +1305,24 @@
     </w:p>
     <w:p>
       <w:pPr>
+        <w:pStyle w:val="Normal"/>
+        <w:rPr/>
+      </w:pPr>
+      <w:r>
+        <w:rPr/>
+      </w:r>
+    </w:p>
+    <w:p>
+      <w:pPr>
+        <w:pStyle w:val="Normal"/>
+        <w:rPr/>
+      </w:pPr>
+      <w:r>
+        <w:rPr/>
+      </w:r>
+    </w:p>
+    <w:p>
+      <w:pPr>
         <w:sectPr>
           <w:type w:val="continuous"/>
           <w:pgSz w:w="11906" w:h="16838"/>
@@ -1558,9 +1424,9 @@
           <mc:Choice Requires="wps">
             <w:drawing>
               <wp:inline distT="0" distB="0" distL="0" distR="0">
-                <wp:extent cx="5554980" cy="3604895"/>
+                <wp:extent cx="5556250" cy="3606165"/>
                 <wp:effectExtent l="0" t="0" r="0" b="0"/>
-                <wp:docPr id="5" name="Alakzat3"/>
+                <wp:docPr id="4" name="Alakzat2"/>
                 <a:graphic xmlns:a="http://schemas.openxmlformats.org/drawingml/2006/main">
                   <a:graphicData uri="http://schemas.microsoft.com/office/word/2010/wordprocessingShape">
                     <wps:wsp>
@@ -1568,7 +1434,7 @@
                       <wps:spPr>
                         <a:xfrm>
                           <a:off x="0" y="0"/>
-                          <a:ext cx="5554440" cy="3604320"/>
+                          <a:ext cx="5555520" cy="3605400"/>
                         </a:xfrm>
                         <a:prstGeom prst="rect">
                           <a:avLst/>
@@ -1601,7 +1467,7 @@
                                 <wp:inline distT="0" distB="0" distL="0" distR="0">
                                   <wp:extent cx="5553075" cy="3187700"/>
                                   <wp:effectExtent l="0" t="0" r="0" b="0"/>
-                                  <wp:docPr id="7" name="Kép15" descr="1. Ábra Függvények összemérése"/>
+                                  <wp:docPr id="6" name="Kép15" descr="1. Ábra Függvények összemérése"/>
                                   <wp:cNvGraphicFramePr>
                                     <a:graphicFrameLocks xmlns:a="http://schemas.openxmlformats.org/drawingml/2006/main" noChangeAspect="1"/>
                                   </wp:cNvGraphicFramePr>
@@ -1609,13 +1475,13 @@
                                     <a:graphicData uri="http://schemas.openxmlformats.org/drawingml/2006/picture">
                                       <pic:pic xmlns:pic="http://schemas.openxmlformats.org/drawingml/2006/picture">
                                         <pic:nvPicPr>
-                                          <pic:cNvPr id="7" name="Kép15" descr="1. Ábra Függvények összemérése"/>
+                                          <pic:cNvPr id="6" name="Kép15" descr="1. Ábra Függvények összemérése"/>
                                           <pic:cNvPicPr>
                                             <a:picLocks noChangeAspect="1" noChangeArrowheads="1"/>
                                           </pic:cNvPicPr>
                                         </pic:nvPicPr>
                                         <pic:blipFill>
-                                          <a:blip r:embed="rId8"/>
+                                          <a:blip r:embed="rId6"/>
                                           <a:stretch>
                                             <a:fillRect/>
                                           </a:stretch>
@@ -1685,7 +1551,7 @@
           </mc:Choice>
           <mc:Fallback>
             <w:pict>
-              <v:rect id="shape_0" ID="Alakzat3" stroked="f" style="position:absolute;margin-left:0pt;margin-top:-283.85pt;width:437.3pt;height:283.75pt;mso-position-vertical:top">
+              <v:rect id="shape_0" ID="Alakzat2" stroked="f" style="position:absolute;margin-left:0pt;margin-top:-283.95pt;width:437.4pt;height:283.85pt;mso-position-vertical:top">
                 <w10:wrap type="square"/>
                 <v:fill o:detectmouseclick="t" on="false"/>
                 <v:stroke color="#3465a4" joinstyle="round" endcap="flat"/>
@@ -1706,7 +1572,7 @@
                           <wp:inline distT="0" distB="0" distL="0" distR="0">
                             <wp:extent cx="5553075" cy="3187700"/>
                             <wp:effectExtent l="0" t="0" r="0" b="0"/>
-                            <wp:docPr id="8" name="Kép15" descr="1. Ábra Függvények összemérése"/>
+                            <wp:docPr id="7" name="Kép15" descr="1. Ábra Függvények összemérése"/>
                             <wp:cNvGraphicFramePr>
                               <a:graphicFrameLocks xmlns:a="http://schemas.openxmlformats.org/drawingml/2006/main" noChangeAspect="1"/>
                             </wp:cNvGraphicFramePr>
@@ -1714,13 +1580,13 @@
                               <a:graphicData uri="http://schemas.openxmlformats.org/drawingml/2006/picture">
                                 <pic:pic xmlns:pic="http://schemas.openxmlformats.org/drawingml/2006/picture">
                                   <pic:nvPicPr>
-                                    <pic:cNvPr id="8" name="Kép15" descr="1. Ábra Függvények összemérése"/>
+                                    <pic:cNvPr id="7" name="Kép15" descr="1. Ábra Függvények összemérése"/>
                                     <pic:cNvPicPr>
                                       <a:picLocks noChangeAspect="1" noChangeArrowheads="1"/>
                                     </pic:cNvPicPr>
                                   </pic:nvPicPr>
                                   <pic:blipFill>
-                                    <a:blip r:embed="rId8"/>
+                                    <a:blip r:embed="rId6"/>
                                     <a:stretch>
                                       <a:fillRect/>
                                     </a:stretch>
@@ -2500,9 +2366,9 @@
           <mc:Choice Requires="wps">
             <w:drawing>
               <wp:inline distT="0" distB="0" distL="0" distR="0">
-                <wp:extent cx="3869055" cy="4260850"/>
+                <wp:extent cx="3870325" cy="4262120"/>
                 <wp:effectExtent l="0" t="0" r="0" b="0"/>
-                <wp:docPr id="9" name="Alakzat4"/>
+                <wp:docPr id="8" name="Alakzat3"/>
                 <a:graphic xmlns:a="http://schemas.openxmlformats.org/drawingml/2006/main">
                   <a:graphicData uri="http://schemas.microsoft.com/office/word/2010/wordprocessingShape">
                     <wps:wsp>
@@ -2510,7 +2376,7 @@
                       <wps:spPr>
                         <a:xfrm>
                           <a:off x="0" y="0"/>
-                          <a:ext cx="3868560" cy="4260240"/>
+                          <a:ext cx="3869640" cy="4261320"/>
                         </a:xfrm>
                         <a:prstGeom prst="rect">
                           <a:avLst/>
@@ -2543,7 +2409,7 @@
                                 <wp:inline distT="0" distB="0" distL="0" distR="0">
                                   <wp:extent cx="3867150" cy="3843655"/>
                                   <wp:effectExtent l="0" t="0" r="0" b="0"/>
-                                  <wp:docPr id="11" name="Image1" descr=""/>
+                                  <wp:docPr id="10" name="Image1" descr=""/>
                                   <wp:cNvGraphicFramePr>
                                     <a:graphicFrameLocks xmlns:a="http://schemas.openxmlformats.org/drawingml/2006/main" noChangeAspect="1"/>
                                   </wp:cNvGraphicFramePr>
@@ -2551,13 +2417,13 @@
                                     <a:graphicData uri="http://schemas.openxmlformats.org/drawingml/2006/picture">
                                       <pic:pic xmlns:pic="http://schemas.openxmlformats.org/drawingml/2006/picture">
                                         <pic:nvPicPr>
-                                          <pic:cNvPr id="11" name="Image1" descr=""/>
+                                          <pic:cNvPr id="10" name="Image1" descr=""/>
                                           <pic:cNvPicPr>
                                             <a:picLocks noChangeAspect="1" noChangeArrowheads="1"/>
                                           </pic:cNvPicPr>
                                         </pic:nvPicPr>
                                         <pic:blipFill>
-                                          <a:blip r:embed="rId9"/>
+                                          <a:blip r:embed="rId7"/>
                                           <a:srcRect l="0" t="0" r="0" b="29082"/>
                                           <a:stretch>
                                             <a:fillRect/>
@@ -2628,7 +2494,7 @@
           </mc:Choice>
           <mc:Fallback>
             <w:pict>
-              <v:rect id="shape_0" ID="Alakzat4" stroked="f" style="position:absolute;margin-left:0pt;margin-top:-335.5pt;width:304.55pt;height:335.4pt;mso-position-vertical:top">
+              <v:rect id="shape_0" ID="Alakzat3" stroked="f" style="position:absolute;margin-left:0pt;margin-top:-335.6pt;width:304.65pt;height:335.5pt;mso-position-vertical:top">
                 <w10:wrap type="square"/>
                 <v:fill o:detectmouseclick="t" on="false"/>
                 <v:stroke color="#3465a4" joinstyle="round" endcap="flat"/>
@@ -2649,7 +2515,7 @@
                           <wp:inline distT="0" distB="0" distL="0" distR="0">
                             <wp:extent cx="3867150" cy="3843655"/>
                             <wp:effectExtent l="0" t="0" r="0" b="0"/>
-                            <wp:docPr id="12" name="Image1" descr=""/>
+                            <wp:docPr id="11" name="Image1" descr=""/>
                             <wp:cNvGraphicFramePr>
                               <a:graphicFrameLocks xmlns:a="http://schemas.openxmlformats.org/drawingml/2006/main" noChangeAspect="1"/>
                             </wp:cNvGraphicFramePr>
@@ -2657,13 +2523,13 @@
                               <a:graphicData uri="http://schemas.openxmlformats.org/drawingml/2006/picture">
                                 <pic:pic xmlns:pic="http://schemas.openxmlformats.org/drawingml/2006/picture">
                                   <pic:nvPicPr>
-                                    <pic:cNvPr id="12" name="Image1" descr=""/>
+                                    <pic:cNvPr id="11" name="Image1" descr=""/>
                                     <pic:cNvPicPr>
                                       <a:picLocks noChangeAspect="1" noChangeArrowheads="1"/>
                                     </pic:cNvPicPr>
                                   </pic:nvPicPr>
                                   <pic:blipFill>
-                                    <a:blip r:embed="rId9"/>
+                                    <a:blip r:embed="rId7"/>
                                     <a:srcRect l="0" t="0" r="0" b="29082"/>
                                     <a:stretch>
                                       <a:fillRect/>
@@ -3107,7 +2973,18 @@
           <w:szCs w:val="24"/>
           <w:lang w:val="hu-HU" w:eastAsia="en-US" w:bidi="ar-SA"/>
         </w:rPr>
-        <w:t xml:space="preserve">built up from </w:t>
+        <w:t xml:space="preserve">built up from nodes. These nodes </w:t>
+      </w:r>
+      <w:r>
+        <w:rPr>
+          <w:rFonts w:eastAsia="Calibri" w:cs="DejaVu Sans"/>
+          <w:color w:val="000000"/>
+          <w:kern w:val="0"/>
+          <w:sz w:val="24"/>
+          <w:szCs w:val="24"/>
+          <w:lang w:val="hu-HU" w:eastAsia="en-US" w:bidi="ar-SA"/>
+        </w:rPr>
+        <w:t xml:space="preserve">consist of </w:t>
       </w:r>
       <w:r>
         <w:rPr>
@@ -3118,106 +2995,7 @@
           <w:szCs w:val="24"/>
           <w:lang w:val="hu-HU" w:eastAsia="en-US" w:bidi="ar-SA"/>
         </w:rPr>
-        <w:t>nodes</w:t>
-      </w:r>
-      <w:r>
-        <w:rPr>
-          <w:rFonts w:eastAsia="Calibri" w:cs="DejaVu Sans"/>
-          <w:color w:val="auto"/>
-          <w:kern w:val="0"/>
-          <w:sz w:val="24"/>
-          <w:szCs w:val="24"/>
-          <w:lang w:val="hu-HU" w:eastAsia="en-US" w:bidi="ar-SA"/>
-        </w:rPr>
-        <w:t xml:space="preserve">. These </w:t>
-      </w:r>
-      <w:r>
-        <w:rPr>
-          <w:rFonts w:eastAsia="Calibri" w:cs="DejaVu Sans"/>
-          <w:color w:val="auto"/>
-          <w:kern w:val="0"/>
-          <w:sz w:val="24"/>
-          <w:szCs w:val="24"/>
-          <w:lang w:val="hu-HU" w:eastAsia="en-US" w:bidi="ar-SA"/>
-        </w:rPr>
-        <w:t>nodes</w:t>
-      </w:r>
-      <w:r>
-        <w:rPr>
-          <w:rFonts w:eastAsia="Calibri" w:cs="DejaVu Sans"/>
-          <w:color w:val="auto"/>
-          <w:kern w:val="0"/>
-          <w:sz w:val="24"/>
-          <w:szCs w:val="24"/>
-          <w:lang w:val="hu-HU" w:eastAsia="en-US" w:bidi="ar-SA"/>
-        </w:rPr>
-        <w:t xml:space="preserve"> </w:t>
-      </w:r>
-      <w:r>
-        <w:rPr>
-          <w:rFonts w:eastAsia="Calibri" w:cs="DejaVu Sans"/>
-          <w:color w:val="000000"/>
-          <w:kern w:val="0"/>
-          <w:sz w:val="24"/>
-          <w:szCs w:val="24"/>
-          <w:lang w:val="hu-HU" w:eastAsia="en-US" w:bidi="ar-SA"/>
-        </w:rPr>
-        <w:t xml:space="preserve">consist of </w:t>
-      </w:r>
-      <w:r>
-        <w:rPr>
-          <w:rFonts w:eastAsia="Calibri" w:cs="DejaVu Sans"/>
-          <w:color w:val="auto"/>
-          <w:kern w:val="0"/>
-          <w:sz w:val="24"/>
-          <w:szCs w:val="24"/>
-          <w:lang w:val="hu-HU" w:eastAsia="en-US" w:bidi="ar-SA"/>
-        </w:rPr>
-        <w:t xml:space="preserve">a data element and at least one pointer to the next element. </w:t>
-      </w:r>
-      <w:r>
-        <w:rPr>
-          <w:rFonts w:eastAsia="Calibri" w:cs="DejaVu Sans"/>
-          <w:color w:val="auto"/>
-          <w:kern w:val="0"/>
-          <w:sz w:val="24"/>
-          <w:szCs w:val="24"/>
-          <w:lang w:val="hu-HU" w:eastAsia="en-US" w:bidi="ar-SA"/>
-        </w:rPr>
-        <w:t>Nodes</w:t>
-      </w:r>
-      <w:r>
-        <w:rPr>
-          <w:rFonts w:eastAsia="Calibri" w:cs="DejaVu Sans"/>
-          <w:color w:val="auto"/>
-          <w:kern w:val="0"/>
-          <w:sz w:val="24"/>
-          <w:szCs w:val="24"/>
-          <w:lang w:val="hu-HU" w:eastAsia="en-US" w:bidi="ar-SA"/>
-        </w:rPr>
-        <w:t xml:space="preserve"> may also contain a pointer to a previous element. In this case we are talking about a doubly linked list. If there are only pointers pointing forward, it is a singly linked list. The end of the list is indicated by a null pointer pointing to the invalid address 0. In a </w:t>
-      </w:r>
-      <w:r>
-        <w:rPr>
-          <w:rFonts w:eastAsia="Calibri" w:cs="DejaVu Sans"/>
-          <w:color w:val="auto"/>
-          <w:kern w:val="0"/>
-          <w:sz w:val="24"/>
-          <w:szCs w:val="24"/>
-          <w:lang w:val="hu-HU" w:eastAsia="en-US" w:bidi="ar-SA"/>
-        </w:rPr>
-        <w:t>linked</w:t>
-      </w:r>
-      <w:r>
-        <w:rPr>
-          <w:rFonts w:eastAsia="Calibri" w:cs="DejaVu Sans"/>
-          <w:color w:val="auto"/>
-          <w:kern w:val="0"/>
-          <w:sz w:val="24"/>
-          <w:szCs w:val="24"/>
-          <w:lang w:val="hu-HU" w:eastAsia="en-US" w:bidi="ar-SA"/>
-        </w:rPr>
-        <w:t xml:space="preserve"> list, to reach a given index, the list must be traversed to that index. This is an O(</w:t>
+        <w:t>a data element and at least one pointer to the next element. Nodes may also contain a pointer to a previous element. In this case we are talking about a doubly linked list. If there are only pointers pointing forward, it is a singly linked list. The end of the list is indicated by a null pointer pointing to the invalid address 0. In a linked list, to reach a given index, the list must be traversed to that index. This is an O(</w:t>
       </w:r>
       <w:r>
         <w:rPr>
@@ -3265,51 +3043,7 @@
           <w:szCs w:val="24"/>
           <w:lang w:val="hu-HU" w:eastAsia="en-US" w:bidi="ar-SA"/>
         </w:rPr>
-        <w:t xml:space="preserve">we want to insert after has already been reached as part of another operation, then the insertion is constant time. To do this, we reserve a new </w:t>
-      </w:r>
-      <w:r>
-        <w:rPr>
-          <w:rFonts w:eastAsia="Calibri" w:cs="DejaVu Sans"/>
-          <w:color w:val="auto"/>
-          <w:kern w:val="0"/>
-          <w:sz w:val="24"/>
-          <w:szCs w:val="24"/>
-          <w:lang w:val="hu-HU" w:eastAsia="en-US" w:bidi="ar-SA"/>
-        </w:rPr>
-        <w:t>node</w:t>
-      </w:r>
-      <w:r>
-        <w:rPr>
-          <w:rFonts w:eastAsia="Calibri" w:cs="DejaVu Sans"/>
-          <w:color w:val="auto"/>
-          <w:kern w:val="0"/>
-          <w:sz w:val="24"/>
-          <w:szCs w:val="24"/>
-          <w:lang w:val="hu-HU" w:eastAsia="en-US" w:bidi="ar-SA"/>
-        </w:rPr>
-        <w:t xml:space="preserve"> with the data element we want to store, change the new </w:t>
-      </w:r>
-      <w:r>
-        <w:rPr>
-          <w:rFonts w:eastAsia="Calibri" w:cs="DejaVu Sans"/>
-          <w:color w:val="auto"/>
-          <w:kern w:val="0"/>
-          <w:sz w:val="24"/>
-          <w:szCs w:val="24"/>
-          <w:lang w:val="hu-HU" w:eastAsia="en-US" w:bidi="ar-SA"/>
-        </w:rPr>
-        <w:t>node</w:t>
-      </w:r>
-      <w:r>
-        <w:rPr>
-          <w:rFonts w:eastAsia="Calibri" w:cs="DejaVu Sans"/>
-          <w:color w:val="auto"/>
-          <w:kern w:val="0"/>
-          <w:sz w:val="24"/>
-          <w:szCs w:val="24"/>
-          <w:lang w:val="hu-HU" w:eastAsia="en-US" w:bidi="ar-SA"/>
-        </w:rPr>
-        <w:t xml:space="preserve">'s pointer to the next element to </w:t>
+        <w:t xml:space="preserve">we want to insert after has already been reached as part of another operation, then the insertion is constant time. To do this, we reserve a new node with the data element we want to store, change the new node's pointer to the next element to </w:t>
       </w:r>
       <w:r>
         <w:rPr>
@@ -3357,7 +3091,18 @@
           <w:szCs w:val="24"/>
           <w:lang w:val="hu-HU" w:eastAsia="en-US" w:bidi="ar-SA"/>
         </w:rPr>
-        <w:t xml:space="preserve">forward pointer to the address of the newly created </w:t>
+        <w:t xml:space="preserve">forward pointer to the address of the newly created node. In the case of a double linked list, the backward pointers are also changed according to the same reasoning as before, to reflect the new order. The deletion is also a constant-time operation, ignoring the reach, if the node before the node to be deleted is noted, or if </w:t>
+      </w:r>
+      <w:r>
+        <w:rPr>
+          <w:rFonts w:eastAsia="Calibri" w:cs="DejaVu Sans"/>
+          <w:color w:val="000000"/>
+          <w:kern w:val="0"/>
+          <w:sz w:val="24"/>
+          <w:szCs w:val="24"/>
+          <w:lang w:val="hu-HU" w:eastAsia="en-US" w:bidi="ar-SA"/>
+        </w:rPr>
+        <w:t xml:space="preserve">we are working </w:t>
       </w:r>
       <w:r>
         <w:rPr>
@@ -3368,304 +3113,7 @@
           <w:szCs w:val="24"/>
           <w:lang w:val="hu-HU" w:eastAsia="en-US" w:bidi="ar-SA"/>
         </w:rPr>
-        <w:t>node</w:t>
-      </w:r>
-      <w:r>
-        <w:rPr>
-          <w:rFonts w:eastAsia="Calibri" w:cs="DejaVu Sans"/>
-          <w:color w:val="auto"/>
-          <w:kern w:val="0"/>
-          <w:sz w:val="24"/>
-          <w:szCs w:val="24"/>
-          <w:lang w:val="hu-HU" w:eastAsia="en-US" w:bidi="ar-SA"/>
-        </w:rPr>
-        <w:t xml:space="preserve">. In the case of a double </w:t>
-      </w:r>
-      <w:r>
-        <w:rPr>
-          <w:rFonts w:eastAsia="Calibri" w:cs="DejaVu Sans"/>
-          <w:color w:val="auto"/>
-          <w:kern w:val="0"/>
-          <w:sz w:val="24"/>
-          <w:szCs w:val="24"/>
-          <w:lang w:val="hu-HU" w:eastAsia="en-US" w:bidi="ar-SA"/>
-        </w:rPr>
-        <w:t>linked</w:t>
-      </w:r>
-      <w:r>
-        <w:rPr>
-          <w:rFonts w:eastAsia="Calibri" w:cs="DejaVu Sans"/>
-          <w:color w:val="auto"/>
-          <w:kern w:val="0"/>
-          <w:sz w:val="24"/>
-          <w:szCs w:val="24"/>
-          <w:lang w:val="hu-HU" w:eastAsia="en-US" w:bidi="ar-SA"/>
-        </w:rPr>
-        <w:t xml:space="preserve"> list, the backward pointers are also changed according to the same reasoning as before, to reflect the new order. The deletion is also </w:t>
-      </w:r>
-      <w:r>
-        <w:rPr>
-          <w:rFonts w:eastAsia="Calibri" w:cs="DejaVu Sans"/>
-          <w:color w:val="auto"/>
-          <w:kern w:val="0"/>
-          <w:sz w:val="24"/>
-          <w:szCs w:val="24"/>
-          <w:lang w:val="hu-HU" w:eastAsia="en-US" w:bidi="ar-SA"/>
-        </w:rPr>
-        <w:t>a</w:t>
-      </w:r>
-      <w:r>
-        <w:rPr>
-          <w:rFonts w:eastAsia="Calibri" w:cs="DejaVu Sans"/>
-          <w:color w:val="auto"/>
-          <w:kern w:val="0"/>
-          <w:sz w:val="24"/>
-          <w:szCs w:val="24"/>
-          <w:lang w:val="hu-HU" w:eastAsia="en-US" w:bidi="ar-SA"/>
-        </w:rPr>
-        <w:t xml:space="preserve"> constant-time </w:t>
-      </w:r>
-      <w:r>
-        <w:rPr>
-          <w:rFonts w:eastAsia="Calibri" w:cs="DejaVu Sans"/>
-          <w:color w:val="auto"/>
-          <w:kern w:val="0"/>
-          <w:sz w:val="24"/>
-          <w:szCs w:val="24"/>
-          <w:lang w:val="hu-HU" w:eastAsia="en-US" w:bidi="ar-SA"/>
-        </w:rPr>
-        <w:t>operation,</w:t>
-      </w:r>
-      <w:r>
-        <w:rPr>
-          <w:rFonts w:eastAsia="Calibri" w:cs="DejaVu Sans"/>
-          <w:color w:val="auto"/>
-          <w:kern w:val="0"/>
-          <w:sz w:val="24"/>
-          <w:szCs w:val="24"/>
-          <w:lang w:val="hu-HU" w:eastAsia="en-US" w:bidi="ar-SA"/>
-        </w:rPr>
-        <w:t xml:space="preserve"> </w:t>
-      </w:r>
-      <w:r>
-        <w:rPr>
-          <w:rFonts w:eastAsia="Calibri" w:cs="DejaVu Sans"/>
-          <w:color w:val="auto"/>
-          <w:kern w:val="0"/>
-          <w:sz w:val="24"/>
-          <w:szCs w:val="24"/>
-          <w:lang w:val="hu-HU" w:eastAsia="en-US" w:bidi="ar-SA"/>
-        </w:rPr>
-        <w:t xml:space="preserve">ignoring the reach, </w:t>
-      </w:r>
-      <w:r>
-        <w:rPr>
-          <w:rFonts w:eastAsia="Calibri" w:cs="DejaVu Sans"/>
-          <w:color w:val="auto"/>
-          <w:kern w:val="0"/>
-          <w:sz w:val="24"/>
-          <w:szCs w:val="24"/>
-          <w:lang w:val="hu-HU" w:eastAsia="en-US" w:bidi="ar-SA"/>
-        </w:rPr>
-        <w:t xml:space="preserve">if the </w:t>
-      </w:r>
-      <w:r>
-        <w:rPr>
-          <w:rFonts w:eastAsia="Calibri" w:cs="DejaVu Sans"/>
-          <w:color w:val="auto"/>
-          <w:kern w:val="0"/>
-          <w:sz w:val="24"/>
-          <w:szCs w:val="24"/>
-          <w:lang w:val="hu-HU" w:eastAsia="en-US" w:bidi="ar-SA"/>
-        </w:rPr>
-        <w:t>node</w:t>
-      </w:r>
-      <w:r>
-        <w:rPr>
-          <w:rFonts w:eastAsia="Calibri" w:cs="DejaVu Sans"/>
-          <w:color w:val="auto"/>
-          <w:kern w:val="0"/>
-          <w:sz w:val="24"/>
-          <w:szCs w:val="24"/>
-          <w:lang w:val="hu-HU" w:eastAsia="en-US" w:bidi="ar-SA"/>
-        </w:rPr>
-        <w:t xml:space="preserve"> before the </w:t>
-      </w:r>
-      <w:r>
-        <w:rPr>
-          <w:rFonts w:eastAsia="Calibri" w:cs="DejaVu Sans"/>
-          <w:color w:val="auto"/>
-          <w:kern w:val="0"/>
-          <w:sz w:val="24"/>
-          <w:szCs w:val="24"/>
-          <w:lang w:val="hu-HU" w:eastAsia="en-US" w:bidi="ar-SA"/>
-        </w:rPr>
-        <w:t>node</w:t>
-      </w:r>
-      <w:r>
-        <w:rPr>
-          <w:rFonts w:eastAsia="Calibri" w:cs="DejaVu Sans"/>
-          <w:color w:val="auto"/>
-          <w:kern w:val="0"/>
-          <w:sz w:val="24"/>
-          <w:szCs w:val="24"/>
-          <w:lang w:val="hu-HU" w:eastAsia="en-US" w:bidi="ar-SA"/>
-        </w:rPr>
-        <w:t xml:space="preserve"> to be deleted is noted, or if </w:t>
-      </w:r>
-      <w:r>
-        <w:rPr>
-          <w:rFonts w:eastAsia="Calibri" w:cs="DejaVu Sans"/>
-          <w:color w:val="000000"/>
-          <w:kern w:val="0"/>
-          <w:sz w:val="24"/>
-          <w:szCs w:val="24"/>
-          <w:lang w:val="hu-HU" w:eastAsia="en-US" w:bidi="ar-SA"/>
-        </w:rPr>
-        <w:t xml:space="preserve">we are working </w:t>
-      </w:r>
-      <w:r>
-        <w:rPr>
-          <w:rFonts w:eastAsia="Calibri" w:cs="DejaVu Sans"/>
-          <w:color w:val="auto"/>
-          <w:kern w:val="0"/>
-          <w:sz w:val="24"/>
-          <w:szCs w:val="24"/>
-          <w:lang w:val="hu-HU" w:eastAsia="en-US" w:bidi="ar-SA"/>
-        </w:rPr>
-        <w:t xml:space="preserve">with a double </w:t>
-      </w:r>
-      <w:r>
-        <w:rPr>
-          <w:rFonts w:eastAsia="Calibri" w:cs="DejaVu Sans"/>
-          <w:color w:val="auto"/>
-          <w:kern w:val="0"/>
-          <w:sz w:val="24"/>
-          <w:szCs w:val="24"/>
-          <w:lang w:val="hu-HU" w:eastAsia="en-US" w:bidi="ar-SA"/>
-        </w:rPr>
-        <w:t>linked</w:t>
-      </w:r>
-      <w:r>
-        <w:rPr>
-          <w:rFonts w:eastAsia="Calibri" w:cs="DejaVu Sans"/>
-          <w:color w:val="auto"/>
-          <w:kern w:val="0"/>
-          <w:sz w:val="24"/>
-          <w:szCs w:val="24"/>
-          <w:lang w:val="hu-HU" w:eastAsia="en-US" w:bidi="ar-SA"/>
-        </w:rPr>
-        <w:t xml:space="preserve"> list. In this case, </w:t>
-      </w:r>
-      <w:r>
-        <w:rPr>
-          <w:rFonts w:eastAsia="Calibri" w:cs="DejaVu Sans"/>
-          <w:color w:val="auto"/>
-          <w:kern w:val="0"/>
-          <w:sz w:val="24"/>
-          <w:szCs w:val="24"/>
-          <w:lang w:val="hu-HU" w:eastAsia="en-US" w:bidi="ar-SA"/>
-        </w:rPr>
-        <w:t>the operation</w:t>
-      </w:r>
-      <w:r>
-        <w:rPr>
-          <w:rFonts w:eastAsia="Calibri" w:cs="DejaVu Sans"/>
-          <w:color w:val="auto"/>
-          <w:kern w:val="0"/>
-          <w:sz w:val="24"/>
-          <w:szCs w:val="24"/>
-          <w:lang w:val="hu-HU" w:eastAsia="en-US" w:bidi="ar-SA"/>
-        </w:rPr>
-        <w:t xml:space="preserve"> only </w:t>
-      </w:r>
-      <w:r>
-        <w:rPr>
-          <w:rFonts w:eastAsia="Calibri" w:cs="DejaVu Sans"/>
-          <w:color w:val="auto"/>
-          <w:kern w:val="0"/>
-          <w:sz w:val="24"/>
-          <w:szCs w:val="24"/>
-          <w:lang w:val="hu-HU" w:eastAsia="en-US" w:bidi="ar-SA"/>
-        </w:rPr>
-        <w:t>requires</w:t>
-      </w:r>
-      <w:r>
-        <w:rPr>
-          <w:rFonts w:eastAsia="Calibri" w:cs="DejaVu Sans"/>
-          <w:color w:val="auto"/>
-          <w:kern w:val="0"/>
-          <w:sz w:val="24"/>
-          <w:szCs w:val="24"/>
-          <w:lang w:val="hu-HU" w:eastAsia="en-US" w:bidi="ar-SA"/>
-        </w:rPr>
-        <w:t xml:space="preserve"> that we adjust the pointers to the new state. With linked lists, there </w:t>
-      </w:r>
-      <w:r>
-        <w:rPr>
-          <w:rFonts w:eastAsia="Calibri" w:cs="DejaVu Sans"/>
-          <w:color w:val="auto"/>
-          <w:kern w:val="0"/>
-          <w:sz w:val="24"/>
-          <w:szCs w:val="24"/>
-          <w:lang w:val="hu-HU" w:eastAsia="en-US" w:bidi="ar-SA"/>
-        </w:rPr>
-        <w:t xml:space="preserve">is a possiblity </w:t>
-      </w:r>
-      <w:r>
-        <w:rPr>
-          <w:rFonts w:eastAsia="Calibri" w:cs="DejaVu Sans"/>
-          <w:color w:val="auto"/>
-          <w:kern w:val="0"/>
-          <w:sz w:val="24"/>
-          <w:szCs w:val="24"/>
-          <w:lang w:val="hu-HU" w:eastAsia="en-US" w:bidi="ar-SA"/>
-        </w:rPr>
-        <w:t xml:space="preserve">of storing more than one element in a </w:t>
-      </w:r>
-      <w:r>
-        <w:rPr>
-          <w:rFonts w:eastAsia="Calibri" w:cs="DejaVu Sans"/>
-          <w:color w:val="auto"/>
-          <w:kern w:val="0"/>
-          <w:sz w:val="24"/>
-          <w:szCs w:val="24"/>
-          <w:lang w:val="hu-HU" w:eastAsia="en-US" w:bidi="ar-SA"/>
-        </w:rPr>
-        <w:t>node</w:t>
-      </w:r>
-      <w:r>
-        <w:rPr>
-          <w:rFonts w:eastAsia="Calibri" w:cs="DejaVu Sans"/>
-          <w:color w:val="auto"/>
-          <w:kern w:val="0"/>
-          <w:sz w:val="24"/>
-          <w:szCs w:val="24"/>
-          <w:lang w:val="hu-HU" w:eastAsia="en-US" w:bidi="ar-SA"/>
-        </w:rPr>
-        <w:t xml:space="preserve">. Then </w:t>
-      </w:r>
-      <w:r>
-        <w:rPr>
-          <w:rFonts w:eastAsia="Calibri" w:cs="DejaVu Sans"/>
-          <w:color w:val="auto"/>
-          <w:kern w:val="0"/>
-          <w:sz w:val="24"/>
-          <w:szCs w:val="24"/>
-          <w:lang w:val="hu-HU" w:eastAsia="en-US" w:bidi="ar-SA"/>
-        </w:rPr>
-        <w:t>it is an</w:t>
-      </w:r>
-      <w:r>
-        <w:rPr>
-          <w:rFonts w:eastAsia="Calibri" w:cs="DejaVu Sans"/>
-          <w:color w:val="auto"/>
-          <w:kern w:val="0"/>
-          <w:sz w:val="24"/>
-          <w:szCs w:val="24"/>
-          <w:lang w:val="hu-HU" w:eastAsia="en-US" w:bidi="ar-SA"/>
-        </w:rPr>
-        <w:t xml:space="preserve"> unrolled list. Vector or Deque is usually used for this. In addition, chained lists may have other special solutions, such as guard elements instead of null pointers (NIL) to indicate a unique list end or to indicate a "penultimate" element. In addition, problems that logically require circular data storage may be described by circular linked lists, where the last element is followed by the first. Figure 3 shows the options for Chaining by Direction and Expression, using non-circular examples terminated by a null pointer.</w:t>
+        <w:t>with a double linked list. In this case, the operation only requires that we adjust the pointers to the new state. With linked lists, there is a possiblity of storing more than one element in a node. Then it is an unrolled list. Vector or Deque is usually used for this. In addition, chained lists may have other special solutions, such as guard elements instead of null pointers (NIL) to indicate a unique list end or to indicate a "penultimate" element. In addition, problems that logically require circular data storage may be described by circular linked lists, where the last element is followed by the first. Figure 3 shows the options for Chaining by Direction and Expression, using non-circular examples terminated by a null pointer.</w:t>
       </w:r>
     </w:p>
     <w:p>
@@ -3688,9 +3136,9 @@
           <mc:Choice Requires="wps">
             <w:drawing>
               <wp:inline distT="0" distB="0" distL="0" distR="0">
-                <wp:extent cx="5720715" cy="3642995"/>
+                <wp:extent cx="5721985" cy="3644265"/>
                 <wp:effectExtent l="0" t="0" r="0" b="0"/>
-                <wp:docPr id="13" name="Alakzat5"/>
+                <wp:docPr id="12" name="Alakzat4"/>
                 <a:graphic xmlns:a="http://schemas.openxmlformats.org/drawingml/2006/main">
                   <a:graphicData uri="http://schemas.microsoft.com/office/word/2010/wordprocessingShape">
                     <wps:wsp>
@@ -3698,7 +3146,7 @@
                       <wps:spPr>
                         <a:xfrm>
                           <a:off x="0" y="0"/>
-                          <a:ext cx="5720040" cy="3642480"/>
+                          <a:ext cx="5721480" cy="3643560"/>
                         </a:xfrm>
                         <a:prstGeom prst="rect">
                           <a:avLst/>
@@ -3731,7 +3179,7 @@
                                 <wp:inline distT="0" distB="0" distL="0" distR="0">
                                   <wp:extent cx="5718810" cy="3225800"/>
                                   <wp:effectExtent l="0" t="0" r="0" b="0"/>
-                                  <wp:docPr id="15" name="Kép16" descr=""/>
+                                  <wp:docPr id="14" name="Kép16" descr=""/>
                                   <wp:cNvGraphicFramePr>
                                     <a:graphicFrameLocks xmlns:a="http://schemas.openxmlformats.org/drawingml/2006/main" noChangeAspect="1"/>
                                   </wp:cNvGraphicFramePr>
@@ -3739,13 +3187,13 @@
                                     <a:graphicData uri="http://schemas.openxmlformats.org/drawingml/2006/picture">
                                       <pic:pic xmlns:pic="http://schemas.openxmlformats.org/drawingml/2006/picture">
                                         <pic:nvPicPr>
-                                          <pic:cNvPr id="15" name="Kép16" descr=""/>
+                                          <pic:cNvPr id="14" name="Kép16" descr=""/>
                                           <pic:cNvPicPr>
                                             <a:picLocks noChangeAspect="1" noChangeArrowheads="1"/>
                                           </pic:cNvPicPr>
                                         </pic:nvPicPr>
                                         <pic:blipFill>
-                                          <a:blip r:embed="rId10"/>
+                                          <a:blip r:embed="rId8"/>
                                           <a:stretch>
                                             <a:fillRect/>
                                           </a:stretch>
@@ -3815,7 +3263,7 @@
           </mc:Choice>
           <mc:Fallback>
             <w:pict>
-              <v:rect id="shape_0" ID="Alakzat5" stroked="f" style="position:absolute;margin-left:0pt;margin-top:-286.85pt;width:450.35pt;height:286.75pt;mso-position-vertical:top">
+              <v:rect id="shape_0" ID="Alakzat4" stroked="f" style="position:absolute;margin-left:0pt;margin-top:-286.95pt;width:450.45pt;height:286.85pt;mso-position-vertical:top">
                 <w10:wrap type="square"/>
                 <v:fill o:detectmouseclick="t" on="false"/>
                 <v:stroke color="#3465a4" joinstyle="round" endcap="flat"/>
@@ -3836,7 +3284,7 @@
                           <wp:inline distT="0" distB="0" distL="0" distR="0">
                             <wp:extent cx="5718810" cy="3225800"/>
                             <wp:effectExtent l="0" t="0" r="0" b="0"/>
-                            <wp:docPr id="16" name="Kép16" descr=""/>
+                            <wp:docPr id="15" name="Kép16" descr=""/>
                             <wp:cNvGraphicFramePr>
                               <a:graphicFrameLocks xmlns:a="http://schemas.openxmlformats.org/drawingml/2006/main" noChangeAspect="1"/>
                             </wp:cNvGraphicFramePr>
@@ -3844,13 +3292,13 @@
                               <a:graphicData uri="http://schemas.openxmlformats.org/drawingml/2006/picture">
                                 <pic:pic xmlns:pic="http://schemas.openxmlformats.org/drawingml/2006/picture">
                                   <pic:nvPicPr>
-                                    <pic:cNvPr id="16" name="Kép16" descr=""/>
+                                    <pic:cNvPr id="15" name="Kép16" descr=""/>
                                     <pic:cNvPicPr>
                                       <a:picLocks noChangeAspect="1" noChangeArrowheads="1"/>
                                     </pic:cNvPicPr>
                                   </pic:nvPicPr>
                                   <pic:blipFill>
-                                    <a:blip r:embed="rId10"/>
+                                    <a:blip r:embed="rId8"/>
                                     <a:stretch>
                                       <a:fillRect/>
                                     </a:stretch>
@@ -3981,11 +3429,7 @@
       <w:bookmarkEnd w:id="4"/>
       <w:r>
         <w:rPr/>
-        <w:t>Red-Black-</w:t>
-      </w:r>
-      <w:r>
-        <w:rPr/>
-        <w:t>Tree</w:t>
+        <w:t>Red-Black-Tree</w:t>
       </w:r>
     </w:p>
     <w:p>
@@ -3997,7 +3441,22 @@
       </w:pPr>
       <w:r>
         <w:rPr/>
-        <w:t xml:space="preserve">The Red-Black tree is a nearly balanced binary search tree. To examine the Red-Black Tree, we first need to understand its meaning. Here I will refer to rooted trees as "trees". Tree data structures are data structures that store their elements in a recursively branched manner. The first element is called the root of the tree and the elements themselves are called vertices. They are usually implemented by linked lists where the data member of the links can itself be a linked list. Accordingly, </w:t>
+        <w:t xml:space="preserve">The Red-Black Tree is a nearly balanced binary search tree. To examine the Red-Black Tree, we first need to understand its meaning. Here I will refer to rooted trees as "trees". Tree data structures are data structures that store their elements in a recursively branched manner. The first element is called the root of the tree and the elements themselves are called </w:t>
+      </w:r>
+      <w:r>
+        <w:rPr>
+          <w:rFonts w:eastAsia="Calibri" w:cs="DejaVu Sans"/>
+          <w:color w:val="auto"/>
+          <w:kern w:val="0"/>
+          <w:sz w:val="24"/>
+          <w:szCs w:val="22"/>
+          <w:lang w:val="hu-HU" w:eastAsia="en-US" w:bidi="ar-SA"/>
+        </w:rPr>
+        <w:t>nodes</w:t>
+      </w:r>
+      <w:r>
+        <w:rPr/>
+        <w:t xml:space="preserve">. They are usually implemented by linked lists where the data member of the links can itself be a linked list. Accordingly, </w:t>
       </w:r>
       <w:r>
         <w:rPr>
@@ -4017,13 +3476,24 @@
       <w:r>
         <w:rPr>
           <w:rFonts w:eastAsia="Calibri" w:cs="DejaVu Sans"/>
+          <w:color w:val="auto"/>
+          <w:kern w:val="0"/>
+          <w:sz w:val="24"/>
+          <w:szCs w:val="22"/>
+          <w:lang w:val="hu-HU" w:eastAsia="en-US" w:bidi="ar-SA"/>
+        </w:rPr>
+        <w:t>nodes</w:t>
+      </w:r>
+      <w:r>
+        <w:rPr>
+          <w:rFonts w:eastAsia="Calibri" w:cs="DejaVu Sans"/>
           <w:color w:val="000000"/>
           <w:kern w:val="0"/>
           <w:sz w:val="24"/>
           <w:szCs w:val="22"/>
           <w:lang w:val="hu-HU" w:eastAsia="en-US" w:bidi="ar-SA"/>
         </w:rPr>
-        <w:t xml:space="preserve">vertex </w:t>
+        <w:t xml:space="preserve"> </w:t>
       </w:r>
       <w:r>
         <w:rPr/>
@@ -4076,7 +3546,52 @@
       </w:r>
       <w:r>
         <w:rPr/>
-        <w:t xml:space="preserve">linear times of unlinked chained lists. The vertices to which we can go from a given vertex </w:t>
+        <w:t xml:space="preserve">linear time of </w:t>
+      </w:r>
+      <w:r>
+        <w:rPr>
+          <w:rFonts w:eastAsia="Calibri" w:cs="DejaVu Sans"/>
+          <w:color w:val="auto"/>
+          <w:kern w:val="0"/>
+          <w:sz w:val="24"/>
+          <w:szCs w:val="22"/>
+          <w:lang w:val="hu-HU" w:eastAsia="en-US" w:bidi="ar-SA"/>
+        </w:rPr>
+        <w:t>linked</w:t>
+      </w:r>
+      <w:r>
+        <w:rPr/>
+        <w:t xml:space="preserve"> lists. The </w:t>
+      </w:r>
+      <w:r>
+        <w:rPr>
+          <w:rFonts w:eastAsia="Calibri" w:cs="DejaVu Sans"/>
+          <w:color w:val="auto"/>
+          <w:kern w:val="0"/>
+          <w:sz w:val="24"/>
+          <w:szCs w:val="22"/>
+          <w:lang w:val="hu-HU" w:eastAsia="en-US" w:bidi="ar-SA"/>
+        </w:rPr>
+        <w:t>nodes</w:t>
+      </w:r>
+      <w:r>
+        <w:rPr/>
+        <w:t xml:space="preserve"> to which we can go from a given </w:t>
+      </w:r>
+      <w:r>
+        <w:rPr>
+          <w:rFonts w:eastAsia="Calibri" w:cs="DejaVu Sans"/>
+          <w:color w:val="auto"/>
+          <w:kern w:val="0"/>
+          <w:sz w:val="24"/>
+          <w:szCs w:val="22"/>
+          <w:lang w:val="hu-HU" w:eastAsia="en-US" w:bidi="ar-SA"/>
+        </w:rPr>
+        <w:t>node</w:t>
+      </w:r>
+      <w:r>
+        <w:rPr/>
+        <w:t xml:space="preserve"> </w:t>
       </w:r>
       <w:r>
         <w:rPr>
@@ -4087,7 +3602,22 @@
       </w:r>
       <w:r>
         <w:rPr/>
-        <w:t xml:space="preserve">called the children of vertex </w:t>
+        <w:t xml:space="preserve">called the children of </w:t>
+      </w:r>
+      <w:r>
+        <w:rPr>
+          <w:rFonts w:eastAsia="Calibri" w:cs="DejaVu Sans"/>
+          <w:color w:val="auto"/>
+          <w:kern w:val="0"/>
+          <w:sz w:val="24"/>
+          <w:szCs w:val="22"/>
+          <w:lang w:val="hu-HU" w:eastAsia="en-US" w:bidi="ar-SA"/>
+        </w:rPr>
+        <w:t>node</w:t>
+      </w:r>
+      <w:r>
+        <w:rPr/>
+        <w:t xml:space="preserve"> </w:t>
       </w:r>
       <w:r>
         <w:rPr>
@@ -4098,7 +3628,37 @@
       </w:r>
       <w:r>
         <w:rPr/>
-        <w:t>, the number of children is called the degree number of the vertex. If all vertices have the same number of children, this is the degree number of the tree. Trees with 2 degree numbers are called binary trees.</w:t>
+        <w:t xml:space="preserve">, the number of children is called the degree number of the </w:t>
+      </w:r>
+      <w:r>
+        <w:rPr>
+          <w:rFonts w:eastAsia="Calibri" w:cs="DejaVu Sans"/>
+          <w:color w:val="auto"/>
+          <w:kern w:val="0"/>
+          <w:sz w:val="24"/>
+          <w:szCs w:val="22"/>
+          <w:lang w:val="hu-HU" w:eastAsia="en-US" w:bidi="ar-SA"/>
+        </w:rPr>
+        <w:t>node</w:t>
+      </w:r>
+      <w:r>
+        <w:rPr/>
+        <w:t xml:space="preserve">. If all </w:t>
+      </w:r>
+      <w:r>
+        <w:rPr>
+          <w:rFonts w:eastAsia="Calibri" w:cs="DejaVu Sans"/>
+          <w:color w:val="auto"/>
+          <w:kern w:val="0"/>
+          <w:sz w:val="24"/>
+          <w:szCs w:val="22"/>
+          <w:lang w:val="hu-HU" w:eastAsia="en-US" w:bidi="ar-SA"/>
+        </w:rPr>
+        <w:t>nodes</w:t>
+      </w:r>
+      <w:r>
+        <w:rPr/>
+        <w:t xml:space="preserve"> have the same number of children, this is the degree of the tree. Trees with the degree of „2” are called binary trees.</w:t>
       </w:r>
     </w:p>
     <w:p>
@@ -4109,8 +3669,34 @@
         <w:rPr/>
       </w:pPr>
       <w:r>
-        <w:rPr/>
-        <w:t xml:space="preserve">This property, however, only exists if the wood is sufficiently balanced. By the height of a tree, we mean how many steps the furthest </w:t>
+        <w:rPr>
+          <w:rFonts w:eastAsia="Calibri" w:cs="DejaVu Sans"/>
+          <w:color w:val="auto"/>
+          <w:kern w:val="0"/>
+          <w:sz w:val="24"/>
+          <w:szCs w:val="22"/>
+          <w:lang w:val="hu-HU" w:eastAsia="en-US" w:bidi="ar-SA"/>
+        </w:rPr>
+        <w:t xml:space="preserve">The exponentially better speed is only present, </w:t>
+      </w:r>
+      <w:r>
+        <w:rPr/>
+        <w:t xml:space="preserve"> if the </w:t>
+      </w:r>
+      <w:r>
+        <w:rPr>
+          <w:rFonts w:eastAsia="Calibri" w:cs="DejaVu Sans"/>
+          <w:color w:val="auto"/>
+          <w:kern w:val="0"/>
+          <w:sz w:val="24"/>
+          <w:szCs w:val="22"/>
+          <w:lang w:val="hu-HU" w:eastAsia="en-US" w:bidi="ar-SA"/>
+        </w:rPr>
+        <w:t>tree</w:t>
+      </w:r>
+      <w:r>
+        <w:rPr/>
+        <w:t xml:space="preserve"> is sufficiently balanced. By the height of a tree, we mean how many steps the furthest </w:t>
       </w:r>
       <w:r>
         <w:rPr>
@@ -4121,11 +3707,56 @@
           <w:szCs w:val="22"/>
           <w:lang w:val="hu-HU" w:eastAsia="en-US" w:bidi="ar-SA"/>
         </w:rPr>
-        <w:t xml:space="preserve">tip </w:t>
-      </w:r>
-      <w:r>
-        <w:rPr/>
-        <w:t>is from the root. A leaf is a vertex that has no children but stores data. A tree is said to be balanced if all leaves are either the same distance from the root as the furthest leaf, or at most 1 leaf closer. A tree is trivially balanced when it is created empty. There are then several methods for maintaining equilibrium through mutation. The height of an n-element balanced tree is lg(</w:t>
+        <w:t xml:space="preserve">node </w:t>
+      </w:r>
+      <w:r>
+        <w:rPr/>
+        <w:t xml:space="preserve">is from the root. A leaf is a </w:t>
+      </w:r>
+      <w:r>
+        <w:rPr>
+          <w:rFonts w:eastAsia="Calibri" w:cs="DejaVu Sans"/>
+          <w:color w:val="auto"/>
+          <w:kern w:val="0"/>
+          <w:sz w:val="24"/>
+          <w:szCs w:val="22"/>
+          <w:lang w:val="hu-HU" w:eastAsia="en-US" w:bidi="ar-SA"/>
+        </w:rPr>
+        <w:t>node</w:t>
+      </w:r>
+      <w:r>
+        <w:rPr/>
+        <w:t xml:space="preserve"> that has no children but stores data. A tree is said to be balanced if all leaves are either the same distance from the root as the furthest leaf, or at most 1 leaf closer. A tree is trivially balanced when it is created empty. There are then several methods for upholding </w:t>
+      </w:r>
+      <w:r>
+        <w:rPr>
+          <w:rFonts w:eastAsia="Calibri" w:cs="DejaVu Sans"/>
+          <w:color w:val="auto"/>
+          <w:kern w:val="0"/>
+          <w:sz w:val="24"/>
+          <w:szCs w:val="22"/>
+          <w:lang w:val="hu-HU" w:eastAsia="en-US" w:bidi="ar-SA"/>
+        </w:rPr>
+        <w:t>the balance</w:t>
+      </w:r>
+      <w:r>
+        <w:rPr/>
+        <w:t xml:space="preserve"> </w:t>
+      </w:r>
+      <w:r>
+        <w:rPr>
+          <w:rFonts w:eastAsia="Calibri" w:cs="DejaVu Sans"/>
+          <w:color w:val="auto"/>
+          <w:kern w:val="0"/>
+          <w:sz w:val="24"/>
+          <w:szCs w:val="22"/>
+          <w:lang w:val="hu-HU" w:eastAsia="en-US" w:bidi="ar-SA"/>
+        </w:rPr>
+        <w:t>during</w:t>
+      </w:r>
+      <w:r>
+        <w:rPr/>
+        <w:t xml:space="preserve"> mutation. The height of an n-element balanced tree is lg(</w:t>
       </w:r>
       <w:r>
         <w:rPr>
@@ -4169,7 +3800,22 @@
       </w:r>
       <w:r>
         <w:rPr/>
-        <w:t xml:space="preserve">child of a vertex is always smaller and the </w:t>
+        <w:t xml:space="preserve">child of a </w:t>
+      </w:r>
+      <w:r>
+        <w:rPr>
+          <w:rFonts w:eastAsia="Calibri" w:cs="DejaVu Sans"/>
+          <w:color w:val="auto"/>
+          <w:kern w:val="0"/>
+          <w:sz w:val="24"/>
+          <w:szCs w:val="22"/>
+          <w:lang w:val="hu-HU" w:eastAsia="en-US" w:bidi="ar-SA"/>
+        </w:rPr>
+        <w:t>node</w:t>
+      </w:r>
+      <w:r>
+        <w:rPr/>
+        <w:t xml:space="preserve"> is always smaller, and the </w:t>
       </w:r>
       <w:r>
         <w:rPr>
@@ -4208,7 +3854,7 @@
           <w:szCs w:val="22"/>
           <w:lang w:val="hu-HU" w:eastAsia="en-US" w:bidi="ar-SA"/>
         </w:rPr>
-        <w:t xml:space="preserve">degree-balanced </w:t>
+        <w:t xml:space="preserve">balanced </w:t>
       </w:r>
       <w:r>
         <w:rPr>
@@ -4257,7 +3903,22 @@
       </w:r>
       <w:r>
         <w:rPr/>
-        <w:t>is the maximum distance from the root. When searching for an item, we start from the root and check whether the item being searched for is larger than the item currently being searched for. If larger, we move on to the right child, if smaller, we move on to the left, if equal, we have found it. In this way we go through the whole tree. If we arrive at a leaf and it does not match the element we are looking for, the element we are looking for is not in the tree. Higher degree search trees are described in section 1.3, under B-trees. If the tree is not perfectly balanced, but the degree of imbalance is limited, the tree is considered to be nearly balanced.</w:t>
+        <w:t xml:space="preserve">is the maximum distance from the root. When searching for an item, we start from the root and check whether the </w:t>
+      </w:r>
+      <w:r>
+        <w:rPr>
+          <w:rFonts w:eastAsia="Calibri" w:cs="DejaVu Sans"/>
+          <w:color w:val="auto"/>
+          <w:kern w:val="0"/>
+          <w:sz w:val="24"/>
+          <w:szCs w:val="22"/>
+          <w:lang w:val="hu-HU" w:eastAsia="en-US" w:bidi="ar-SA"/>
+        </w:rPr>
+        <w:t>node being checked</w:t>
+      </w:r>
+      <w:r>
+        <w:rPr/>
+        <w:t xml:space="preserve"> for, is larger than the item currently being searched for. If larger, we move on to the right child, if smaller, we move on to the left, if equal, we have found it. In this way we go through the whole tree. If we arrive at a leaf and it does not match the element we are looking for, the element we are looking for is not in the tree. Higher degree search trees are described in section 1.3, under B-trees. If the tree is not perfectly balanced, but the degree of imbalance is limited, the tree is considered to be nearly balanced.</w:t>
       </w:r>
     </w:p>
     <w:p>
@@ -4279,9 +3940,9 @@
           <mc:Choice Requires="wps">
             <w:drawing>
               <wp:inline distT="0" distB="0" distL="0" distR="0">
-                <wp:extent cx="4354195" cy="3429000"/>
+                <wp:extent cx="4355465" cy="3430270"/>
                 <wp:effectExtent l="0" t="0" r="0" b="0"/>
-                <wp:docPr id="17" name="Alakzat6"/>
+                <wp:docPr id="16" name="Alakzat5"/>
                 <a:graphic xmlns:a="http://schemas.openxmlformats.org/drawingml/2006/main">
                   <a:graphicData uri="http://schemas.microsoft.com/office/word/2010/wordprocessingShape">
                     <wps:wsp>
@@ -4289,7 +3950,7 @@
                       <wps:spPr>
                         <a:xfrm>
                           <a:off x="0" y="0"/>
-                          <a:ext cx="4353480" cy="3428280"/>
+                          <a:ext cx="4354920" cy="3429720"/>
                         </a:xfrm>
                         <a:prstGeom prst="rect">
                           <a:avLst/>
@@ -4322,7 +3983,7 @@
                                 <wp:inline distT="0" distB="0" distL="0" distR="0">
                                   <wp:extent cx="4352290" cy="3011805"/>
                                   <wp:effectExtent l="0" t="0" r="0" b="0"/>
-                                  <wp:docPr id="19" name="Kép11" descr=""/>
+                                  <wp:docPr id="18" name="Kép11" descr=""/>
                                   <wp:cNvGraphicFramePr>
                                     <a:graphicFrameLocks xmlns:a="http://schemas.openxmlformats.org/drawingml/2006/main" noChangeAspect="1"/>
                                   </wp:cNvGraphicFramePr>
@@ -4330,14 +3991,14 @@
                                     <a:graphicData uri="http://schemas.openxmlformats.org/drawingml/2006/picture">
                                       <pic:pic xmlns:pic="http://schemas.openxmlformats.org/drawingml/2006/picture">
                                         <pic:nvPicPr>
-                                          <pic:cNvPr id="19" name="Kép11" descr=""/>
+                                          <pic:cNvPr id="18" name="Kép11" descr=""/>
                                           <pic:cNvPicPr>
                                             <a:picLocks noChangeAspect="1" noChangeArrowheads="1"/>
                                           </pic:cNvPicPr>
                                         </pic:nvPicPr>
                                         <pic:blipFill>
-                                          <a:blip r:embed="rId11"/>
-                                          <a:srcRect l="0" t="0" r="0" b="54781"/>
+                                          <a:blip r:embed="rId9"/>
+                                          <a:srcRect l="0" t="0" r="0" b="54794"/>
                                           <a:stretch>
                                             <a:fillRect/>
                                           </a:stretch>
@@ -4391,7 +4052,7 @@
                               <w:rPr>
                                 <w:color w:val="000000"/>
                               </w:rPr>
-                              <w:t>. Figure 1: Red black wood</w:t>
+                              <w:t>. Figure 1: Red black tree</w:t>
                             </w:r>
                           </w:p>
                         </w:txbxContent>
@@ -4407,7 +4068,7 @@
           </mc:Choice>
           <mc:Fallback>
             <w:pict>
-              <v:rect id="shape_0" ID="Alakzat6" stroked="f" style="position:absolute;margin-left:0pt;margin-top:-270pt;width:342.75pt;height:269.9pt;mso-position-vertical:top">
+              <v:rect id="shape_0" ID="Alakzat5" stroked="f" style="position:absolute;margin-left:0pt;margin-top:-270.1pt;width:342.85pt;height:270pt;mso-position-vertical:top">
                 <w10:wrap type="square"/>
                 <v:fill o:detectmouseclick="t" on="false"/>
                 <v:stroke color="#3465a4" joinstyle="round" endcap="flat"/>
@@ -4428,7 +4089,7 @@
                           <wp:inline distT="0" distB="0" distL="0" distR="0">
                             <wp:extent cx="4352290" cy="3011805"/>
                             <wp:effectExtent l="0" t="0" r="0" b="0"/>
-                            <wp:docPr id="20" name="Kép11" descr=""/>
+                            <wp:docPr id="19" name="Kép11" descr=""/>
                             <wp:cNvGraphicFramePr>
                               <a:graphicFrameLocks xmlns:a="http://schemas.openxmlformats.org/drawingml/2006/main" noChangeAspect="1"/>
                             </wp:cNvGraphicFramePr>
@@ -4436,14 +4097,14 @@
                               <a:graphicData uri="http://schemas.openxmlformats.org/drawingml/2006/picture">
                                 <pic:pic xmlns:pic="http://schemas.openxmlformats.org/drawingml/2006/picture">
                                   <pic:nvPicPr>
-                                    <pic:cNvPr id="20" name="Kép11" descr=""/>
+                                    <pic:cNvPr id="19" name="Kép11" descr=""/>
                                     <pic:cNvPicPr>
                                       <a:picLocks noChangeAspect="1" noChangeArrowheads="1"/>
                                     </pic:cNvPicPr>
                                   </pic:nvPicPr>
                                   <pic:blipFill>
-                                    <a:blip r:embed="rId11"/>
-                                    <a:srcRect l="0" t="0" r="0" b="54781"/>
+                                    <a:blip r:embed="rId9"/>
+                                    <a:srcRect l="0" t="0" r="0" b="54794"/>
                                     <a:stretch>
                                       <a:fillRect/>
                                     </a:stretch>
@@ -4497,7 +4158,7 @@
                         <w:rPr>
                           <w:color w:val="000000"/>
                         </w:rPr>
-                        <w:t>. Figure 1: Red black wood</w:t>
+                        <w:t>. Figure 1: Red black tree</w:t>
                       </w:r>
                     </w:p>
                   </w:txbxContent>
@@ -4517,7 +4178,22 @@
       </w:pPr>
       <w:r>
         <w:rPr/>
-        <w:t xml:space="preserve">The Red-Black Tree is a near-balanced binary search tree that achieves balance by using logarithmic time overhead and 1 bit of overhead per vertex, which indicates whether the vertex is red or black. </w:t>
+        <w:t xml:space="preserve">The Red-Black Tree is a near-balanced binary search tree that achieves balance by using logarithmic time overhead and 1 bit of overhead per </w:t>
+      </w:r>
+      <w:r>
+        <w:rPr>
+          <w:rFonts w:eastAsia="Calibri" w:cs="DejaVu Sans"/>
+          <w:color w:val="auto"/>
+          <w:kern w:val="0"/>
+          <w:sz w:val="24"/>
+          <w:szCs w:val="22"/>
+          <w:lang w:val="hu-HU" w:eastAsia="en-US" w:bidi="ar-SA"/>
+        </w:rPr>
+        <w:t>node</w:t>
+      </w:r>
+      <w:r>
+        <w:rPr/>
+        <w:t xml:space="preserve">, which indicates whether the vertex is red or black. </w:t>
       </w:r>
     </w:p>
     <w:p>
@@ -4540,7 +4216,7 @@
           <w:szCs w:val="22"/>
           <w:lang w:val="hu-HU" w:eastAsia="en-US" w:bidi="ar-SA"/>
         </w:rPr>
-        <w:t>Red Blackwoods maintain some intrinsic qualities that help to maintain a near balance. These are:</w:t>
+        <w:t>Red Black Tree maintain some intrinsic qualities that help to maintain a near balance. These are:</w:t>
       </w:r>
     </w:p>
     <w:p>
@@ -4641,7 +4317,29 @@
           <w:szCs w:val="22"/>
           <w:lang w:val="hu-HU" w:eastAsia="en-US" w:bidi="ar-SA"/>
         </w:rPr>
-        <w:t>The children of all red tops are black</w:t>
+        <w:t xml:space="preserve">The children of all red </w:t>
+      </w:r>
+      <w:r>
+        <w:rPr>
+          <w:rFonts w:eastAsia="Calibri" w:cs="DejaVu Sans"/>
+          <w:color w:val="auto"/>
+          <w:kern w:val="0"/>
+          <w:sz w:val="24"/>
+          <w:szCs w:val="22"/>
+          <w:lang w:val="hu-HU" w:eastAsia="en-US" w:bidi="ar-SA"/>
+        </w:rPr>
+        <w:t>nodes</w:t>
+      </w:r>
+      <w:r>
+        <w:rPr>
+          <w:rFonts w:eastAsia="Calibri" w:cs="DejaVu Sans"/>
+          <w:color w:val="000000"/>
+          <w:kern w:val="0"/>
+          <w:sz w:val="24"/>
+          <w:szCs w:val="22"/>
+          <w:lang w:val="hu-HU" w:eastAsia="en-US" w:bidi="ar-SA"/>
+        </w:rPr>
+        <w:t xml:space="preserve"> are black</w:t>
       </w:r>
     </w:p>
     <w:p>
@@ -4671,7 +4369,29 @@
           <w:szCs w:val="22"/>
           <w:lang w:val="hu-HU" w:eastAsia="en-US" w:bidi="ar-SA"/>
         </w:rPr>
-        <w:t>From the root to each leaf there are the same number of black tips.</w:t>
+        <w:t xml:space="preserve">From the root to each leaf there are the same number of black </w:t>
+      </w:r>
+      <w:r>
+        <w:rPr>
+          <w:rFonts w:eastAsia="Calibri" w:cs="DejaVu Sans"/>
+          <w:color w:val="auto"/>
+          <w:kern w:val="0"/>
+          <w:sz w:val="24"/>
+          <w:szCs w:val="22"/>
+          <w:lang w:val="hu-HU" w:eastAsia="en-US" w:bidi="ar-SA"/>
+        </w:rPr>
+        <w:t>nodes</w:t>
+      </w:r>
+      <w:r>
+        <w:rPr>
+          <w:rFonts w:eastAsia="Calibri" w:cs="DejaVu Sans"/>
+          <w:color w:val="000000"/>
+          <w:kern w:val="0"/>
+          <w:sz w:val="24"/>
+          <w:szCs w:val="22"/>
+          <w:lang w:val="hu-HU" w:eastAsia="en-US" w:bidi="ar-SA"/>
+        </w:rPr>
+        <w:t>.</w:t>
       </w:r>
     </w:p>
     <w:p>
@@ -4697,7 +4417,29 @@
           <w:szCs w:val="22"/>
           <w:lang w:val="hu-HU" w:eastAsia="en-US" w:bidi="ar-SA"/>
         </w:rPr>
-        <w:t xml:space="preserve">Figure 4 shows a Red Black Tree fulfilling these requirements. These are maintained by recolouring and, if necessary, rotating. The Red Black Tree is able to maintain the property that the tip furthest from the root is at most twice as far away as the tip nearest the root. </w:t>
+        <w:t xml:space="preserve">Figure 4 shows a Red Black Tree fulfilling these requirements. These are maintained by recolouring and, if necessary, rotating. The Red Black Tree is able to maintain the property that the </w:t>
+      </w:r>
+      <w:r>
+        <w:rPr>
+          <w:rFonts w:eastAsia="Calibri" w:cs="DejaVu Sans"/>
+          <w:color w:val="auto"/>
+          <w:kern w:val="0"/>
+          <w:sz w:val="24"/>
+          <w:szCs w:val="22"/>
+          <w:lang w:val="hu-HU" w:eastAsia="en-US" w:bidi="ar-SA"/>
+        </w:rPr>
+        <w:t>node</w:t>
+      </w:r>
+      <w:r>
+        <w:rPr>
+          <w:rFonts w:eastAsia="Calibri" w:cs="DejaVu Sans"/>
+          <w:color w:val="000000"/>
+          <w:kern w:val="0"/>
+          <w:sz w:val="24"/>
+          <w:szCs w:val="22"/>
+          <w:lang w:val="hu-HU" w:eastAsia="en-US" w:bidi="ar-SA"/>
+        </w:rPr>
+        <w:t xml:space="preserve"> furthest from the root is at most twice as far away as the tip nearest the root. </w:t>
       </w:r>
     </w:p>
     <w:p>
@@ -4781,7 +4523,22 @@
       </w:pPr>
       <w:r>
         <w:rPr/>
-        <w:t xml:space="preserve">B-trees are the most common complex data structures used to implement data collections where insertions and deletions are frequent. B-trees are balanced search trees that can store more than 2 children per vertex. </w:t>
+        <w:t xml:space="preserve">B-trees are the most common complex data structures used to implement data collections where insertions and deletions are frequent. B-trees are balanced search trees that can store more than 2 children per </w:t>
+      </w:r>
+      <w:r>
+        <w:rPr>
+          <w:rFonts w:eastAsia="Calibri" w:cs="DejaVu Sans"/>
+          <w:color w:val="auto"/>
+          <w:kern w:val="0"/>
+          <w:sz w:val="24"/>
+          <w:szCs w:val="22"/>
+          <w:lang w:val="hu-HU" w:eastAsia="en-US" w:bidi="ar-SA"/>
+        </w:rPr>
+        <w:t>nodes</w:t>
+      </w:r>
+      <w:r>
+        <w:rPr/>
+        <w:t xml:space="preserve">. </w:t>
       </w:r>
     </w:p>
     <w:p>
@@ -4793,7 +4550,7 @@
       </w:pPr>
       <w:r>
         <w:rPr/>
-        <w:t xml:space="preserve">The vertices contain the parent's identifier, the children's identifier, and </w:t>
+        <w:t xml:space="preserve">The </w:t>
       </w:r>
       <w:r>
         <w:rPr>
@@ -4804,11 +4561,11 @@
           <w:szCs w:val="22"/>
           <w:lang w:val="hu-HU" w:eastAsia="en-US" w:bidi="ar-SA"/>
         </w:rPr>
-        <w:t>values</w:t>
-      </w:r>
-      <w:r>
-        <w:rPr/>
-        <w:t xml:space="preserve"> separating the children, called </w:t>
+        <w:t>nodes</w:t>
+      </w:r>
+      <w:r>
+        <w:rPr/>
+        <w:t xml:space="preserve"> contain the parent's identifier, the children's identifier, and </w:t>
       </w:r>
       <w:r>
         <w:rPr>
@@ -4819,11 +4576,11 @@
           <w:szCs w:val="22"/>
           <w:lang w:val="hu-HU" w:eastAsia="en-US" w:bidi="ar-SA"/>
         </w:rPr>
-        <w:t>keys</w:t>
-      </w:r>
-      <w:r>
-        <w:rPr/>
-        <w:t xml:space="preserve">. The children are sorted in order and the key values are placed between them. The key values constrain the values of the child to the right of them from the top and the child to the right of them from the bottom. The bottom level of B trees has leaves that store data (in B+ trees, data is stored only here), and the top level </w:t>
+        <w:t>values</w:t>
+      </w:r>
+      <w:r>
+        <w:rPr/>
+        <w:t xml:space="preserve"> separating the children, called </w:t>
       </w:r>
       <w:r>
         <w:rPr>
@@ -4834,11 +4591,71 @@
           <w:szCs w:val="22"/>
           <w:lang w:val="hu-HU" w:eastAsia="en-US" w:bidi="ar-SA"/>
         </w:rPr>
+        <w:t>keys</w:t>
+      </w:r>
+      <w:r>
+        <w:rPr/>
+        <w:t xml:space="preserve">. The children are sorted in order and the key values are placed between them. The key values constrain the values of the child to the </w:t>
+      </w:r>
+      <w:r>
+        <w:rPr>
+          <w:rFonts w:eastAsia="Calibri" w:cs="DejaVu Sans"/>
+          <w:color w:val="auto"/>
+          <w:kern w:val="0"/>
+          <w:sz w:val="24"/>
+          <w:szCs w:val="22"/>
+          <w:lang w:val="hu-HU" w:eastAsia="en-US" w:bidi="ar-SA"/>
+        </w:rPr>
+        <w:t>left</w:t>
+      </w:r>
+      <w:r>
+        <w:rPr/>
+        <w:t xml:space="preserve"> of them from the </w:t>
+      </w:r>
+      <w:r>
+        <w:rPr>
+          <w:rFonts w:eastAsia="Calibri" w:cs="DejaVu Sans"/>
+          <w:color w:val="auto"/>
+          <w:kern w:val="0"/>
+          <w:sz w:val="24"/>
+          <w:szCs w:val="22"/>
+          <w:lang w:val="hu-HU" w:eastAsia="en-US" w:bidi="ar-SA"/>
+        </w:rPr>
+        <w:t>above</w:t>
+      </w:r>
+      <w:r>
+        <w:rPr/>
+        <w:t xml:space="preserve"> and the child to the right of them from below. The bottom level of B trees has leaves that store data (in B+ trees, data is stored only here), and the top level </w:t>
+      </w:r>
+      <w:r>
+        <w:rPr>
+          <w:rFonts w:eastAsia="Calibri" w:cs="DejaVu Sans"/>
+          <w:color w:val="auto"/>
+          <w:kern w:val="0"/>
+          <w:sz w:val="24"/>
+          <w:szCs w:val="22"/>
+          <w:lang w:val="hu-HU" w:eastAsia="en-US" w:bidi="ar-SA"/>
+        </w:rPr>
         <w:t>is</w:t>
       </w:r>
       <w:r>
         <w:rPr/>
-        <w:t xml:space="preserve"> the root of the tree. Essentially, all operations start from here, as in binary and other search trees, but can be flattened by increasing the number of elements stored in a vertex, and for operations with time O(log(</w:t>
+        <w:t xml:space="preserve"> the root of the tree. Essentially, all operations start from here, as in binary and other search trees, but can be flattened by increasing the number of elements stored in a </w:t>
+      </w:r>
+      <w:r>
+        <w:rPr>
+          <w:rFonts w:eastAsia="Calibri" w:cs="DejaVu Sans"/>
+          <w:color w:val="auto"/>
+          <w:kern w:val="0"/>
+          <w:sz w:val="24"/>
+          <w:szCs w:val="22"/>
+          <w:lang w:val="hu-HU" w:eastAsia="en-US" w:bidi="ar-SA"/>
+        </w:rPr>
+        <w:t>node</w:t>
+      </w:r>
+      <w:r>
+        <w:rPr/>
+        <w:t>, and for operations with time O(log(</w:t>
       </w:r>
       <w:r>
         <w:rPr>
@@ -4849,7 +4666,22 @@
       </w:r>
       <w:r>
         <w:rPr/>
-        <w:t xml:space="preserve">)), the logarithm is based on half the number of elements stored. B-trees are also faster in practice than binary search trees because they store data close together, so that </w:t>
+        <w:t xml:space="preserve">)), the logarithm is based on half of </w:t>
+      </w:r>
+      <w:r>
+        <w:rPr>
+          <w:rFonts w:eastAsia="Calibri" w:cs="DejaVu Sans"/>
+          <w:color w:val="auto"/>
+          <w:kern w:val="0"/>
+          <w:sz w:val="24"/>
+          <w:szCs w:val="22"/>
+          <w:lang w:val="hu-HU" w:eastAsia="en-US" w:bidi="ar-SA"/>
+        </w:rPr>
+        <w:t>the number of elements in a node</w:t>
+      </w:r>
+      <w:r>
+        <w:rPr/>
+        <w:t xml:space="preserve">. B-trees are also faster in practice than binary search trees because they store data close together, so that </w:t>
       </w:r>
       <w:r>
         <w:rPr>
@@ -4902,9 +4734,9 @@
           <mc:Choice Requires="wps">
             <w:drawing>
               <wp:inline distT="0" distB="0" distL="0" distR="0">
-                <wp:extent cx="4565015" cy="3357880"/>
+                <wp:extent cx="4566285" cy="3359150"/>
                 <wp:effectExtent l="0" t="0" r="0" b="0"/>
-                <wp:docPr id="21" name="Alakzat7"/>
+                <wp:docPr id="20" name="Alakzat6"/>
                 <a:graphic xmlns:a="http://schemas.openxmlformats.org/drawingml/2006/main">
                   <a:graphicData uri="http://schemas.microsoft.com/office/word/2010/wordprocessingShape">
                     <wps:wsp>
@@ -4912,7 +4744,7 @@
                       <wps:spPr>
                         <a:xfrm>
                           <a:off x="0" y="0"/>
-                          <a:ext cx="4564440" cy="3357360"/>
+                          <a:ext cx="4565520" cy="3358440"/>
                         </a:xfrm>
                         <a:prstGeom prst="rect">
                           <a:avLst/>
@@ -4945,7 +4777,7 @@
                                 <wp:inline distT="0" distB="0" distL="0" distR="0">
                                   <wp:extent cx="4563110" cy="2940685"/>
                                   <wp:effectExtent l="0" t="0" r="0" b="0"/>
-                                  <wp:docPr id="23" name="Image20" descr=""/>
+                                  <wp:docPr id="22" name="Image20" descr=""/>
                                   <wp:cNvGraphicFramePr>
                                     <a:graphicFrameLocks xmlns:a="http://schemas.openxmlformats.org/drawingml/2006/main" noChangeAspect="1"/>
                                   </wp:cNvGraphicFramePr>
@@ -4953,13 +4785,13 @@
                                     <a:graphicData uri="http://schemas.openxmlformats.org/drawingml/2006/picture">
                                       <pic:pic xmlns:pic="http://schemas.openxmlformats.org/drawingml/2006/picture">
                                         <pic:nvPicPr>
-                                          <pic:cNvPr id="23" name="Image20" descr=""/>
+                                          <pic:cNvPr id="22" name="Image20" descr=""/>
                                           <pic:cNvPicPr>
                                             <a:picLocks noChangeAspect="1" noChangeArrowheads="1"/>
                                           </pic:cNvPicPr>
                                         </pic:nvPicPr>
                                         <pic:blipFill>
-                                          <a:blip r:link="rId12"/>
+                                          <a:blip r:link="rId10"/>
                                           <a:stretch>
                                             <a:fillRect/>
                                           </a:stretch>
@@ -5029,7 +4861,7 @@
           </mc:Choice>
           <mc:Fallback>
             <w:pict>
-              <v:rect id="shape_0" ID="Alakzat7" stroked="f" style="position:absolute;margin-left:0pt;margin-top:-264.4pt;width:359.35pt;height:264.3pt;mso-position-vertical:top">
+              <v:rect id="shape_0" ID="Alakzat6" stroked="f" style="position:absolute;margin-left:0pt;margin-top:-264.5pt;width:359.45pt;height:264.4pt;mso-position-vertical:top">
                 <w10:wrap type="square"/>
                 <v:fill o:detectmouseclick="t" on="false"/>
                 <v:stroke color="#3465a4" joinstyle="round" endcap="flat"/>
@@ -5050,7 +4882,7 @@
                           <wp:inline distT="0" distB="0" distL="0" distR="0">
                             <wp:extent cx="4563110" cy="2940685"/>
                             <wp:effectExtent l="0" t="0" r="0" b="0"/>
-                            <wp:docPr id="24" name="Image20" descr=""/>
+                            <wp:docPr id="23" name="Image20" descr=""/>
                             <wp:cNvGraphicFramePr>
                               <a:graphicFrameLocks xmlns:a="http://schemas.openxmlformats.org/drawingml/2006/main" noChangeAspect="1"/>
                             </wp:cNvGraphicFramePr>
@@ -5058,13 +4890,13 @@
                               <a:graphicData uri="http://schemas.openxmlformats.org/drawingml/2006/picture">
                                 <pic:pic xmlns:pic="http://schemas.openxmlformats.org/drawingml/2006/picture">
                                   <pic:nvPicPr>
-                                    <pic:cNvPr id="24" name="Image20" descr=""/>
+                                    <pic:cNvPr id="23" name="Image20" descr=""/>
                                     <pic:cNvPicPr>
                                       <a:picLocks noChangeAspect="1" noChangeArrowheads="1"/>
                                     </pic:cNvPicPr>
                                   </pic:nvPicPr>
                                   <pic:blipFill>
-                                    <a:blip r:link="rId13"/>
+                                    <a:blip r:link="rId11"/>
                                     <a:stretch>
                                       <a:fillRect/>
                                     </a:stretch>
@@ -5168,7 +5000,7 @@
       </w:pPr>
       <w:r>
         <w:rPr/>
-        <w:t xml:space="preserve">In the case of B Trees, it solves the balancing problem by keeping the number of degrees of peaks within limits and managing the violation of these limits. If a vertex remains below the maximum number of degrees after the desired </w:t>
+        <w:t xml:space="preserve">In the case of B Trees, it solves the balancing problem by keeping the number of degrees of peaks within limits and managing the violation of these limits. If a </w:t>
       </w:r>
       <w:r>
         <w:rPr>
@@ -5179,11 +5011,11 @@
           <w:szCs w:val="22"/>
           <w:lang w:val="hu-HU" w:eastAsia="en-US" w:bidi="ar-SA"/>
         </w:rPr>
-        <w:t>insertion</w:t>
-      </w:r>
-      <w:r>
-        <w:rPr/>
-        <w:t xml:space="preserve">, the insertion of the corresponding element can be performed, </w:t>
+        <w:t>node</w:t>
+      </w:r>
+      <w:r>
+        <w:rPr/>
+        <w:t xml:space="preserve"> remains below the maximum number of degrees after the desired </w:t>
       </w:r>
       <w:r>
         <w:rPr>
@@ -5194,11 +5026,11 @@
           <w:szCs w:val="22"/>
           <w:lang w:val="hu-HU" w:eastAsia="en-US" w:bidi="ar-SA"/>
         </w:rPr>
-        <w:t xml:space="preserve">in </w:t>
-      </w:r>
-      <w:r>
-        <w:rPr/>
-        <w:t xml:space="preserve">the corresponding </w:t>
+        <w:t>insertion</w:t>
+      </w:r>
+      <w:r>
+        <w:rPr/>
+        <w:t xml:space="preserve">, the insertion of the corresponding element can be performed, </w:t>
       </w:r>
       <w:r>
         <w:rPr>
@@ -5209,11 +5041,11 @@
           <w:szCs w:val="22"/>
           <w:lang w:val="hu-HU" w:eastAsia="en-US" w:bidi="ar-SA"/>
         </w:rPr>
-        <w:t xml:space="preserve">leaf, </w:t>
-      </w:r>
-      <w:r>
-        <w:rPr/>
-        <w:t xml:space="preserve">and no further action is required. If a </w:t>
+        <w:t xml:space="preserve">in </w:t>
+      </w:r>
+      <w:r>
+        <w:rPr/>
+        <w:t xml:space="preserve">the corresponding </w:t>
       </w:r>
       <w:r>
         <w:rPr>
@@ -5224,11 +5056,11 @@
           <w:szCs w:val="22"/>
           <w:lang w:val="hu-HU" w:eastAsia="en-US" w:bidi="ar-SA"/>
         </w:rPr>
-        <w:t xml:space="preserve">leaf </w:t>
-      </w:r>
-      <w:r>
-        <w:rPr/>
-        <w:t xml:space="preserve">would contain more elements than allowed during insertion, it is cut in half and the middle element is inserted into the parent. It will then be inserted in the correct place, between the keys in the queue, and will become the separator key between the 2 new </w:t>
+        <w:t xml:space="preserve">leaf, </w:t>
+      </w:r>
+      <w:r>
+        <w:rPr/>
+        <w:t xml:space="preserve">and no further action is required. If a </w:t>
       </w:r>
       <w:r>
         <w:rPr>
@@ -5239,11 +5071,116 @@
           <w:szCs w:val="22"/>
           <w:lang w:val="hu-HU" w:eastAsia="en-US" w:bidi="ar-SA"/>
         </w:rPr>
-        <w:t>letters.</w:t>
-      </w:r>
-      <w:r>
-        <w:rPr/>
-        <w:t xml:space="preserve"> If this insertion into the parent brings the parent above the allowed number of degrees, a split is also required here, with a similar separator element in the parent. This continues recursively as long as this is necessary. At the last resort, this means the creation of a new root apex. Since the height of the tree is logarithmic and the maximum allowable size of the vertices is constant, the total insertion is at worst logarithmic in time. In the case of deletion, there are several possibilities. The simplest case is to delete from a leaf that is large enough that deleting from it will not cause a problem. Then we simply remove the value and we are done. However, it may also be that we need to delete from the root, or from an internal vertex. In this case the task is more complicated, but it can be seen that the speed of the necessary steps is logarithmic. In the search, we proceed in a similar way to the Red -Black Trees, starting from the root, looking for the two keys between which the element we are looking for falls, and proceeding towards the child between them. If we find the item we are looking for in one of the tips we are done, if we get to a leaf and there is none there, then there is no item in the tree.</w:t>
+        <w:t xml:space="preserve">node </w:t>
+      </w:r>
+      <w:r>
+        <w:rPr/>
+        <w:t xml:space="preserve">would contain more elements than allowed during insertion, it is cut in half and the middle element is inserted into the parent. It will then be inserted in the correct place, </w:t>
+      </w:r>
+      <w:r>
+        <w:rPr>
+          <w:rFonts w:eastAsia="Calibri" w:cs="DejaVu Sans"/>
+          <w:color w:val="auto"/>
+          <w:kern w:val="0"/>
+          <w:sz w:val="24"/>
+          <w:szCs w:val="22"/>
+          <w:lang w:val="hu-HU" w:eastAsia="en-US" w:bidi="ar-SA"/>
+        </w:rPr>
+        <w:t>among</w:t>
+      </w:r>
+      <w:r>
+        <w:rPr/>
+        <w:t xml:space="preserve"> the keys, and will become the separator key between the 2 new </w:t>
+      </w:r>
+      <w:r>
+        <w:rPr>
+          <w:rFonts w:eastAsia="Calibri" w:cs="DejaVu Sans"/>
+          <w:color w:val="auto"/>
+          <w:kern w:val="0"/>
+          <w:sz w:val="24"/>
+          <w:szCs w:val="22"/>
+          <w:lang w:val="hu-HU" w:eastAsia="en-US" w:bidi="ar-SA"/>
+        </w:rPr>
+        <w:t>child nodes.</w:t>
+      </w:r>
+      <w:r>
+        <w:rPr/>
+        <w:t xml:space="preserve"> If this insertion into the parent brings the parent above the allowed number of degrees, a split is also required here, with a similar separator element in the parent. This continues recursively as long as this is necessary. At the last resort, this means the creation of a new root </w:t>
+      </w:r>
+      <w:r>
+        <w:rPr>
+          <w:rFonts w:eastAsia="Calibri" w:cs="DejaVu Sans"/>
+          <w:color w:val="auto"/>
+          <w:kern w:val="0"/>
+          <w:sz w:val="24"/>
+          <w:szCs w:val="22"/>
+          <w:lang w:val="hu-HU" w:eastAsia="en-US" w:bidi="ar-SA"/>
+        </w:rPr>
+        <w:t>node</w:t>
+      </w:r>
+      <w:r>
+        <w:rPr/>
+        <w:t xml:space="preserve">. Since the height of the tree is logarithmic and the maximum </w:t>
+      </w:r>
+      <w:r>
+        <w:rPr>
+          <w:rFonts w:eastAsia="Calibri" w:cs="DejaVu Sans"/>
+          <w:color w:val="auto"/>
+          <w:kern w:val="0"/>
+          <w:sz w:val="24"/>
+          <w:szCs w:val="22"/>
+          <w:lang w:val="hu-HU" w:eastAsia="en-US" w:bidi="ar-SA"/>
+        </w:rPr>
+        <w:t>permitted</w:t>
+      </w:r>
+      <w:r>
+        <w:rPr/>
+        <w:t xml:space="preserve"> size of the </w:t>
+      </w:r>
+      <w:r>
+        <w:rPr>
+          <w:rFonts w:eastAsia="Calibri" w:cs="DejaVu Sans"/>
+          <w:color w:val="auto"/>
+          <w:kern w:val="0"/>
+          <w:sz w:val="24"/>
+          <w:szCs w:val="22"/>
+          <w:lang w:val="hu-HU" w:eastAsia="en-US" w:bidi="ar-SA"/>
+        </w:rPr>
+        <w:t>nodes</w:t>
+      </w:r>
+      <w:r>
+        <w:rPr/>
+        <w:t xml:space="preserve"> is constant, the total insertion is at worst logarithmic in time. In the case of deletion, there are several possibilities. The simplest case is to delete from a leaf that is large enough that deleting from it will not cause a problem. Then we simply remove the value and we are done. However, it may also be that we need to delete from the root, or from an internal </w:t>
+      </w:r>
+      <w:r>
+        <w:rPr>
+          <w:rFonts w:eastAsia="Calibri" w:cs="DejaVu Sans"/>
+          <w:color w:val="auto"/>
+          <w:kern w:val="0"/>
+          <w:sz w:val="24"/>
+          <w:szCs w:val="22"/>
+          <w:lang w:val="hu-HU" w:eastAsia="en-US" w:bidi="ar-SA"/>
+        </w:rPr>
+        <w:t>node</w:t>
+      </w:r>
+      <w:r>
+        <w:rPr/>
+        <w:t xml:space="preserve">. In this case the task is more complicated, but it can be seen that the speed of the necessary steps is logarithmic. </w:t>
+      </w:r>
+      <w:r>
+        <w:rPr>
+          <w:rFonts w:eastAsia="Calibri" w:cs="DejaVu Sans"/>
+          <w:color w:val="auto"/>
+          <w:kern w:val="0"/>
+          <w:sz w:val="24"/>
+          <w:szCs w:val="22"/>
+          <w:lang w:val="hu-HU" w:eastAsia="en-US" w:bidi="ar-SA"/>
+        </w:rPr>
+        <w:t>When searching</w:t>
+      </w:r>
+      <w:r>
+        <w:rPr/>
+        <w:t>, we proceed in a similar way to the Red -Black Trees, starting from the root, looking for the two keys between which the element we are looking for falls, and proceeding towards the child between them. If we find the item we are looking for in one of the tips we are done, if we get to a leaf and there is none there, then there is no item in the tree.</w:t>
       </w:r>
     </w:p>
     <w:p>
@@ -5269,7 +5206,7 @@
           <w:szCs w:val="22"/>
           <w:lang w:val="hu-HU" w:eastAsia="en-US" w:bidi="ar-SA"/>
         </w:rPr>
-        <w:t>In addition to the default structure of B Trees, there are other variants. For example, the B+ tree. The B+ Tree differs from the basic B Tree structure in that the stored elements are located exclusively in the leaves. In this case, the higher levels are copies of the data stored in the leaves, such that they are the largest elements of the leftmost child. In addition, the leaves are also linked together as an unrolled linked list, thus speeding up sequential access. In addition, further variants of the tree B are known, which in practice improve the original structure for some reason, these asymptotically all variants of the tree B have the same speed.</w:t>
+        <w:t>In addition to the default structure of B Trees, there are other variants. For example, the B+ Tree. The B+ Tree differs from the basic B Tree structure in, that the stored elements are located exclusively in the leaves. In this case, the higher levels are copies of the data stored in the leaves, such that they are the largest elements of the leftmost child. In addition, the leaves are also linked together as an unrolled linked list, thus speeding up sequential access. In addition, further variants of the tree B are known, which in practice improve the original structure in some way, but asymptotically all variants of the B Tree have the same speed.</w:t>
       </w:r>
     </w:p>
     <w:p>
@@ -5285,8 +5222,20 @@
       <w:bookmarkStart w:id="6" w:name="__RefHeading___Toc2993_1132801084"/>
       <w:bookmarkEnd w:id="6"/>
       <w:r>
-        <w:rPr/>
-        <w:t>Splitting tables</w:t>
+        <w:rPr>
+          <w:rFonts w:eastAsia="Calibri" w:cs="DejaVu Sans"/>
+          <w:b/>
+          <w:color w:val="000000"/>
+          <w:kern w:val="0"/>
+          <w:sz w:val="24"/>
+          <w:szCs w:val="26"/>
+          <w:lang w:val="hu-HU" w:eastAsia="en-US" w:bidi="ar-SA"/>
+        </w:rPr>
+        <w:t>Hash</w:t>
+      </w:r>
+      <w:r>
+        <w:rPr/>
+        <w:t xml:space="preserve"> tables</w:t>
       </w:r>
     </w:p>
     <w:p>
@@ -5308,11 +5257,26 @@
           <w:szCs w:val="22"/>
           <w:lang w:val="hu-HU" w:eastAsia="en-US" w:bidi="ar-SA"/>
         </w:rPr>
-        <w:t xml:space="preserve">Spreadsheet </w:t>
-      </w:r>
-      <w:r>
-        <w:rPr/>
-        <w:t>is a search store that stores its elements in an array, usually key-value pairs. The idea is that only a very small proportion of all possible keys will be used. For this reason, it is considered permissible to put several keys in the same place. To distribute the keys in the storage array, a function is needed which:</w:t>
+        <w:t xml:space="preserve">Hash Table </w:t>
+      </w:r>
+      <w:r>
+        <w:rPr/>
+        <w:t xml:space="preserve">is a search </w:t>
+      </w:r>
+      <w:r>
+        <w:rPr>
+          <w:rFonts w:eastAsia="Calibri" w:cs="DejaVu Sans"/>
+          <w:color w:val="auto"/>
+          <w:kern w:val="0"/>
+          <w:sz w:val="24"/>
+          <w:szCs w:val="22"/>
+          <w:lang w:val="hu-HU" w:eastAsia="en-US" w:bidi="ar-SA"/>
+        </w:rPr>
+        <w:t>Data Structure</w:t>
+      </w:r>
+      <w:r>
+        <w:rPr/>
+        <w:t xml:space="preserve"> that stores its elements in an array, usually as key-value pairs. The idea is that only a very small proportion of all possible keys will be used. For this reason, it is considered permissible to put several keys in the same place. To distribute the keys in the storage array, a function is needed which:</w:t>
       </w:r>
     </w:p>
     <w:p>
@@ -5354,7 +5318,22 @@
       </w:pPr>
       <w:r>
         <w:rPr/>
-        <w:t>uses all addresses in the storage array, almost uniformly</w:t>
+        <w:t xml:space="preserve">uses all addresses in the storage array, </w:t>
+      </w:r>
+      <w:r>
+        <w:rPr>
+          <w:rFonts w:eastAsia="Calibri" w:cs="DejaVu Sans"/>
+          <w:color w:val="auto"/>
+          <w:kern w:val="0"/>
+          <w:sz w:val="24"/>
+          <w:szCs w:val="22"/>
+          <w:lang w:val="hu-HU" w:eastAsia="en-US" w:bidi="ar-SA"/>
+        </w:rPr>
+        <w:t>close to</w:t>
+      </w:r>
+      <w:r>
+        <w:rPr/>
+        <w:t xml:space="preserve"> uniformly</w:t>
       </w:r>
     </w:p>
     <w:p>
@@ -5400,7 +5379,22 @@
       </w:pPr>
       <w:r>
         <w:rPr/>
-        <w:t xml:space="preserve">The function that satisfies these is called a hash function, for which there are a large number of possible candidates. When using the hash table, the value of the key to be stored, deleted, or accessed is calculated using the hash function. We then perform the desired operation on the single value at the location pointed to by it as an index. This is the </w:t>
+        <w:t xml:space="preserve">The function that satisfies these is called a hash function, for which there are a large number of possible </w:t>
+      </w:r>
+      <w:r>
+        <w:rPr>
+          <w:rFonts w:eastAsia="Calibri" w:cs="DejaVu Sans"/>
+          <w:color w:val="auto"/>
+          <w:kern w:val="0"/>
+          <w:sz w:val="24"/>
+          <w:szCs w:val="22"/>
+          <w:lang w:val="hu-HU" w:eastAsia="en-US" w:bidi="ar-SA"/>
+        </w:rPr>
+        <w:t>examples</w:t>
+      </w:r>
+      <w:r>
+        <w:rPr/>
+        <w:t xml:space="preserve">. When using the Hash table, the value of the key to be stored, deleted, or accessed is calculated using the hash function. We then perform the desired operation on the single value at the location pointed to by it as an index. This is the </w:t>
       </w:r>
       <w:r>
         <w:rPr>
@@ -5438,9 +5432,9 @@
           <mc:Choice Requires="wps">
             <w:drawing>
               <wp:inline distT="0" distB="0" distL="0" distR="0">
-                <wp:extent cx="2484755" cy="4015105"/>
+                <wp:extent cx="2486025" cy="4016375"/>
                 <wp:effectExtent l="0" t="0" r="0" b="0"/>
-                <wp:docPr id="25" name="Alakzat8"/>
+                <wp:docPr id="24" name="Alakzat7"/>
                 <a:graphic xmlns:a="http://schemas.openxmlformats.org/drawingml/2006/main">
                   <a:graphicData uri="http://schemas.microsoft.com/office/word/2010/wordprocessingShape">
                     <wps:wsp>
@@ -5448,7 +5442,7 @@
                       <wps:spPr>
                         <a:xfrm>
                           <a:off x="0" y="0"/>
-                          <a:ext cx="2484000" cy="4014360"/>
+                          <a:ext cx="2485440" cy="4015800"/>
                         </a:xfrm>
                         <a:prstGeom prst="rect">
                           <a:avLst/>
@@ -5481,7 +5475,7 @@
                                 <wp:inline distT="0" distB="0" distL="0" distR="0">
                                   <wp:extent cx="2482850" cy="3597910"/>
                                   <wp:effectExtent l="0" t="0" r="0" b="0"/>
-                                  <wp:docPr id="27" name="Kép13" descr=""/>
+                                  <wp:docPr id="26" name="Kép13" descr=""/>
                                   <wp:cNvGraphicFramePr>
                                     <a:graphicFrameLocks xmlns:a="http://schemas.openxmlformats.org/drawingml/2006/main" noChangeAspect="1"/>
                                   </wp:cNvGraphicFramePr>
@@ -5489,13 +5483,13 @@
                                     <a:graphicData uri="http://schemas.openxmlformats.org/drawingml/2006/picture">
                                       <pic:pic xmlns:pic="http://schemas.openxmlformats.org/drawingml/2006/picture">
                                         <pic:nvPicPr>
-                                          <pic:cNvPr id="27" name="Kép13" descr=""/>
+                                          <pic:cNvPr id="26" name="Kép13" descr=""/>
                                           <pic:cNvPicPr>
                                             <a:picLocks noChangeAspect="1" noChangeArrowheads="1"/>
                                           </pic:cNvPicPr>
                                         </pic:nvPicPr>
                                         <pic:blipFill>
-                                          <a:blip r:embed="rId14"/>
+                                          <a:blip r:embed="rId12"/>
                                           <a:stretch>
                                             <a:fillRect/>
                                           </a:stretch>
@@ -5565,7 +5559,7 @@
           </mc:Choice>
           <mc:Fallback>
             <w:pict>
-              <v:rect id="shape_0" ID="Alakzat8" stroked="f" style="position:absolute;margin-left:0pt;margin-top:-316.15pt;width:195.55pt;height:316.05pt;mso-position-vertical:top">
+              <v:rect id="shape_0" ID="Alakzat7" stroked="f" style="position:absolute;margin-left:0pt;margin-top:-316.25pt;width:195.65pt;height:316.15pt;mso-position-vertical:top">
                 <w10:wrap type="square"/>
                 <v:fill o:detectmouseclick="t" on="false"/>
                 <v:stroke color="#3465a4" joinstyle="round" endcap="flat"/>
@@ -5586,7 +5580,7 @@
                           <wp:inline distT="0" distB="0" distL="0" distR="0">
                             <wp:extent cx="2482850" cy="3597910"/>
                             <wp:effectExtent l="0" t="0" r="0" b="0"/>
-                            <wp:docPr id="28" name="Kép13" descr=""/>
+                            <wp:docPr id="27" name="Kép13" descr=""/>
                             <wp:cNvGraphicFramePr>
                               <a:graphicFrameLocks xmlns:a="http://schemas.openxmlformats.org/drawingml/2006/main" noChangeAspect="1"/>
                             </wp:cNvGraphicFramePr>
@@ -5594,13 +5588,13 @@
                               <a:graphicData uri="http://schemas.openxmlformats.org/drawingml/2006/picture">
                                 <pic:pic xmlns:pic="http://schemas.openxmlformats.org/drawingml/2006/picture">
                                   <pic:nvPicPr>
-                                    <pic:cNvPr id="28" name="Kép13" descr=""/>
+                                    <pic:cNvPr id="27" name="Kép13" descr=""/>
                                     <pic:cNvPicPr>
                                       <a:picLocks noChangeAspect="1" noChangeArrowheads="1"/>
                                     </pic:cNvPicPr>
                                   </pic:nvPicPr>
                                   <pic:blipFill>
-                                    <a:blip r:embed="rId14"/>
+                                    <a:blip r:embed="rId12"/>
                                     <a:stretch>
                                       <a:fillRect/>
                                     </a:stretch>
@@ -5679,7 +5673,7 @@
       </w:pPr>
       <w:r>
         <w:rPr/>
-        <w:t xml:space="preserve">Unfortunately, since we need to assign several keys to an index, it is inevitable that different keys do not use the same space from time to time. This is called a collision. For example, this is the case of location 4 in storage B in block B, shown in Figure </w:t>
+        <w:t xml:space="preserve">Unfortunately, since we need to assign several keys to an index, it is inevitable that different keys do use the same space from time to time. This is called a collision. For example, this is the case of location 4 in storage B in block B, shown in Figure </w:t>
       </w:r>
       <w:r>
         <w:rPr>
@@ -5694,7 +5688,7 @@
       </w:r>
       <w:r>
         <w:rPr/>
-        <w:t>to which keys 2 and 141 have been assigned. There are several solutions to resolve these, such as using a linked list to store the elements, placed on the index, instead of direct storage. It can then be seen that the above operations (insert, delete, search) run in constant amortized time if a bidirectionally linked list is used and the size of the array is at most constant.</w:t>
+        <w:t>to which keys 2 and 141 have been assigned. There are several solutions to resolve these, such as using a linked list to store the elements, placed on the index, instead of direct storage. It can then be seen that the above operations (insert, delete, search) run in constant amortized time if a bidirectionally linked list is used and the size of the array is at most constant compared to the number of inserted elements.</w:t>
       </w:r>
     </w:p>
     <w:p>
@@ -5711,7 +5705,37 @@
       </w:pPr>
       <w:r>
         <w:rPr/>
-        <w:t>The Splitting Table usually uses Static Blocks, so no acceleration would result from Faster Mutation.</w:t>
+        <w:t xml:space="preserve">The </w:t>
+      </w:r>
+      <w:r>
+        <w:rPr>
+          <w:rFonts w:eastAsia="Calibri" w:cs="DejaVu Sans"/>
+          <w:color w:val="auto"/>
+          <w:kern w:val="0"/>
+          <w:sz w:val="24"/>
+          <w:szCs w:val="22"/>
+          <w:lang w:val="hu-HU" w:eastAsia="en-US" w:bidi="ar-SA"/>
+        </w:rPr>
+        <w:t>Hash</w:t>
+      </w:r>
+      <w:r>
+        <w:rPr/>
+        <w:t xml:space="preserve"> Table usually uses Static </w:t>
+      </w:r>
+      <w:r>
+        <w:rPr>
+          <w:rFonts w:eastAsia="Calibri" w:cs="DejaVu Sans"/>
+          <w:color w:val="auto"/>
+          <w:kern w:val="0"/>
+          <w:sz w:val="24"/>
+          <w:szCs w:val="22"/>
+          <w:lang w:val="hu-HU" w:eastAsia="en-US" w:bidi="ar-SA"/>
+        </w:rPr>
+        <w:t>Arrays</w:t>
+      </w:r>
+      <w:r>
+        <w:rPr/>
+        <w:t>, so no acceleration would result from Faster Mutation.</w:t>
       </w:r>
     </w:p>
     <w:p>
@@ -5744,7 +5768,7 @@
           <w:sz w:val="24"/>
           <w:szCs w:val="24"/>
         </w:rPr>
-        <w:t>The Hatched Array Tree (HAT) contains nearly</w:t>
+        <w:t>The Hashed Array Tree (HAT) contains nearly</w:t>
       </w:r>
       <w:r>
         <w:rPr>
@@ -5831,7 +5855,26 @@
           <w:sz w:val="24"/>
           <w:szCs w:val="24"/>
         </w:rPr>
-        <w:t>The structure is similar to the Accelerated Block, which will be described later. The advantage over conventional Arrays is that the additional memory usage is</w:t>
+        <w:t xml:space="preserve">The structure is similar to the Accelerated </w:t>
+      </w:r>
+      <w:r>
+        <w:rPr>
+          <w:rFonts w:eastAsia="Calibri" w:cs="Times New Roman"/>
+          <w:color w:val="auto"/>
+          <w:kern w:val="0"/>
+          <w:sz w:val="24"/>
+          <w:szCs w:val="24"/>
+          <w:lang w:val="hu-HU" w:eastAsia="en-US" w:bidi="ar-SA"/>
+        </w:rPr>
+        <w:t>Square Array</w:t>
+      </w:r>
+      <w:r>
+        <w:rPr>
+          <w:rFonts w:cs="Times New Roman"/>
+          <w:sz w:val="24"/>
+          <w:szCs w:val="24"/>
+        </w:rPr>
+        <w:t>, which will be described later. The advantage over conventional Arrays is that the additional memory usage is</w:t>
       </w:r>
       <w:r>
         <w:rPr>
@@ -5913,7 +5956,26 @@
           <w:sz w:val="24"/>
           <w:szCs w:val="24"/>
         </w:rPr>
-        <w:t xml:space="preserve">by the size of the storage arrays. The quotient gives the index of the array of the element with the index we are looking for, and the remainder gives the index within it. Since remainder formation and division by integers is extremely slow, it is recommended to choose the Dictionary size of the first of the two powers </w:t>
+        <w:t xml:space="preserve">by the size of the storage arrays. The quotient gives the index of the array of the element with the index we are looking for, and the remainder gives the index within it. Since remainder formation and division by integers is extremely slow, it is recommended to choose the Dictionary size of the first of the </w:t>
+      </w:r>
+      <w:r>
+        <w:rPr>
+          <w:rFonts w:eastAsia="Calibri" w:cs="Times New Roman"/>
+          <w:color w:val="auto"/>
+          <w:kern w:val="0"/>
+          <w:sz w:val="24"/>
+          <w:szCs w:val="24"/>
+          <w:lang w:val="hu-HU" w:eastAsia="en-US" w:bidi="ar-SA"/>
+        </w:rPr>
+        <w:t>2-</w:t>
+      </w:r>
+      <w:r>
+        <w:rPr>
+          <w:rFonts w:cs="Times New Roman"/>
+          <w:sz w:val="24"/>
+          <w:szCs w:val="24"/>
+        </w:rPr>
+        <w:t xml:space="preserve">powers </w:t>
       </w:r>
       <w:r>
         <w:rPr>
@@ -5932,7 +5994,7 @@
           <w:sz w:val="24"/>
           <w:szCs w:val="24"/>
         </w:rPr>
-        <w:t>greater than the number of elements in the storage array. So, for example, for 37 elements it is 8, since 64 is the smallest of the 2 powers greater than 37.</w:t>
+        <w:t>greater than the number of elements in the storage array. So, for example, for 37 elements it is 8, since 64 is the smallest of the 2-powers greater than 37.</w:t>
       </w:r>
     </w:p>
     <w:p>
@@ -6008,7 +6070,26 @@
           <w:sz w:val="24"/>
           <w:szCs w:val="24"/>
         </w:rPr>
-        <w:t>= 3. Modulation is also much faster, since it can be done by taking only the smallest of the same power of 2 (</w:t>
+        <w:t xml:space="preserve">= 3. </w:t>
+      </w:r>
+      <w:r>
+        <w:rPr>
+          <w:rFonts w:eastAsia="Calibri" w:cs="Times New Roman"/>
+          <w:color w:val="auto"/>
+          <w:kern w:val="0"/>
+          <w:sz w:val="24"/>
+          <w:szCs w:val="24"/>
+          <w:lang w:val="hu-HU" w:eastAsia="en-US" w:bidi="ar-SA"/>
+        </w:rPr>
+        <w:t>Modulo</w:t>
+      </w:r>
+      <w:r>
+        <w:rPr>
+          <w:rFonts w:cs="Times New Roman"/>
+          <w:sz w:val="24"/>
+          <w:szCs w:val="24"/>
+        </w:rPr>
+        <w:t xml:space="preserve"> is also much faster, since it can be done by taking only the smallest of the same power of 2 (</w:t>
       </w:r>
       <w:r>
         <w:rPr>
@@ -6076,7 +6157,45 @@
           <w:sz w:val="24"/>
           <w:szCs w:val="24"/>
         </w:rPr>
-        <w:t>= 3, modulating by 8 can be solved for any number in the 2 number system (for example 01010110</w:t>
+        <w:t xml:space="preserve">= 3, </w:t>
+      </w:r>
+      <w:r>
+        <w:rPr>
+          <w:rFonts w:eastAsia="Calibri" w:cs="Times New Roman"/>
+          <w:color w:val="auto"/>
+          <w:kern w:val="0"/>
+          <w:sz w:val="24"/>
+          <w:szCs w:val="24"/>
+          <w:lang w:val="hu-HU" w:eastAsia="en-US" w:bidi="ar-SA"/>
+        </w:rPr>
+        <w:t>Modulo</w:t>
+      </w:r>
+      <w:r>
+        <w:rPr>
+          <w:rFonts w:cs="Times New Roman"/>
+          <w:sz w:val="24"/>
+          <w:szCs w:val="24"/>
+        </w:rPr>
+        <w:t xml:space="preserve"> by 8 can be </w:t>
+      </w:r>
+      <w:r>
+        <w:rPr>
+          <w:rFonts w:eastAsia="Calibri" w:cs="Times New Roman"/>
+          <w:color w:val="auto"/>
+          <w:kern w:val="0"/>
+          <w:sz w:val="24"/>
+          <w:szCs w:val="24"/>
+          <w:lang w:val="hu-HU" w:eastAsia="en-US" w:bidi="ar-SA"/>
+        </w:rPr>
+        <w:t>done</w:t>
+      </w:r>
+      <w:r>
+        <w:rPr>
+          <w:rFonts w:cs="Times New Roman"/>
+          <w:sz w:val="24"/>
+          <w:szCs w:val="24"/>
+        </w:rPr>
+        <w:t xml:space="preserve"> for any number in the 2 number system (for example 01010110</w:t>
       </w:r>
       <w:r>
         <w:rPr>
@@ -7621,7 +7740,7 @@
       </w:pPr>
       <w:r>
         <w:rPr/>
-        <w:t xml:space="preserve">It is important to note that the Chained List only requires linear time if the index is to be reached. If the list has already been traversed anyway in another operation, Insert and Reach require constant time. In addition, if the list is concatenated in 2 directions, or the previous index item has been noted, the delete is also constant time. In addition, an important factor is that these runtimes </w:t>
+        <w:t xml:space="preserve">It is important to note that the Chained List only requires linear time if the index is to be reached. If the list has already been traversed anyway, in another operation, Insert and Reach require constant time. In addition, if the list is concatenated in 2 directions, or the previous index item has been noted, the delete is also constant time. In addition, an important factor is that these runtimes </w:t>
       </w:r>
       <w:r>
         <w:rPr>
@@ -7636,7 +7755,22 @@
       </w:r>
       <w:r>
         <w:rPr/>
-        <w:t>runtimes, however for the cleavage table the worst case for Mutation and Search is O(</w:t>
+        <w:t xml:space="preserve">runtimes, however for the </w:t>
+      </w:r>
+      <w:r>
+        <w:rPr>
+          <w:rFonts w:eastAsia="Calibri" w:cs="DejaVu Sans"/>
+          <w:color w:val="auto"/>
+          <w:kern w:val="0"/>
+          <w:sz w:val="24"/>
+          <w:szCs w:val="22"/>
+          <w:lang w:val="hu-HU" w:eastAsia="en-US" w:bidi="ar-SA"/>
+        </w:rPr>
+        <w:t>Hash</w:t>
+      </w:r>
+      <w:r>
+        <w:rPr/>
+        <w:t xml:space="preserve"> table the worst case for Mutation and Search is O(</w:t>
       </w:r>
       <w:r>
         <w:rPr>
@@ -7788,7 +7922,7 @@
       </w:r>
       <w:r>
         <w:rPr/>
-        <w:t xml:space="preserve">to solve different problems. Accordingly, any comparison should take into account the problem for which we are looking. Because of the different uses, the Accelerated Array is best compared with Dynamic Arrays. In addition, occasionally, the characteristics of the physical device may also play a role in determining which is the best solution. In the case of possible new technologies, it is worth bearing in mind that most complex data structures are built from simpler data structures, so improving or replacing simpler data structures with an alternative may also affect the speed of more complex data structures. In principle, there is no objective best among data structures, even in terms of asymptotic times. However, some hardware properties may create differences between properties that appear to be identical. Such is the case of the higher practical speed of B-trees compared to red black trees, since B-trees request more valuable data during a memory access, since keys are usually located sequentially in memory. However, in the actual implementation the issue becomes more complex and the possibility of a given improvement does not guarantee better speed. For example, if extremely large keys are used, up to the size of a cache </w:t>
+        <w:t xml:space="preserve">to solve different problems. Accordingly, any comparison should take into account the problem for which we are looking for a solution. Because of the different uses, the Accelerated Array is best compared with Dynamic Arrays. In addition, occasionally, the characteristics of the physical device may also play a role in determining which is the best solution. In the case of possible new technologies, it is worth bearing in mind that most complex data structures are built from simpler data structures, so improving or replacing simpler data structures with an alternative may also affect the speed of more complex data structures. In principle, there is no objective best among data structures, even in terms of asymptotic times. However, some hardware properties may create differences between properties that appear to be identical. Such is the case of the higher practical speed of B-trees compared to red black trees, since B-trees request more valuable data during a memory access, since keys are usually located sequentially in memory. However, in the actual implementation the issue becomes more complex and the possibility of a given improvement does not guarantee better speed. For example, if extremely large keys are used, up to the size of a cache </w:t>
       </w:r>
       <w:r>
         <w:rPr>
@@ -7809,9 +7943,9 @@
     <w:p>
       <w:pPr>
         <w:sectPr>
-          <w:headerReference w:type="default" r:id="rId15"/>
-          <w:footerReference w:type="default" r:id="rId16"/>
-          <w:footerReference w:type="first" r:id="rId17"/>
+          <w:headerReference w:type="default" r:id="rId13"/>
+          <w:footerReference w:type="default" r:id="rId14"/>
+          <w:footerReference w:type="first" r:id="rId15"/>
           <w:type w:val="nextPage"/>
           <w:pgSz w:w="11906" w:h="16838"/>
           <w:pgMar w:left="1447" w:right="1447" w:header="0" w:top="1298" w:footer="738" w:bottom="1302" w:gutter="0"/>
@@ -7837,7 +7971,19 @@
       <w:bookmarkEnd w:id="9"/>
       <w:r>
         <w:rPr/>
-        <w:t>Accelerated Block</w:t>
+        <w:t xml:space="preserve">Accelerated </w:t>
+      </w:r>
+      <w:r>
+        <w:rPr>
+          <w:rFonts w:eastAsia="Calibri" w:cs="DejaVu Sans"/>
+          <w:b/>
+          <w:color w:val="000000"/>
+          <w:kern w:val="0"/>
+          <w:sz w:val="28"/>
+          <w:szCs w:val="32"/>
+          <w:lang w:val="hu-HU" w:eastAsia="en-US" w:bidi="ar-SA"/>
+        </w:rPr>
+        <w:t>Array</w:t>
       </w:r>
     </w:p>
     <w:p>
@@ -7863,7 +8009,7 @@
           <w:szCs w:val="24"/>
           <w:lang w:val="hu-HU" w:eastAsia="en-US" w:bidi="ar-SA"/>
         </w:rPr>
-        <w:t>An Accelerated Array is a data structure that stores its elements in an indexed manner, similar to a Static Array. Vector and Deque are enhanced versions of Static Array that implement insert and delete operations in linear time.</w:t>
+        <w:t>An Accelerated Array is a data structure that stores its elements in an indexed manner, similar to a Static Array. Vector and Deque which are enhanced versions of Static Array that implement insert and delete operations in linear time.</w:t>
       </w:r>
     </w:p>
     <w:p>
@@ -8051,7 +8197,7 @@
           <w:szCs w:val="24"/>
           <w:lang w:val="hu-HU" w:eastAsia="ar-SA" w:bidi="ar-SA"/>
         </w:rPr>
-        <w:t xml:space="preserve"> √n </w:t>
+        <w:t xml:space="preserve"> √(n) </w:t>
       </w:r>
       <w:r>
         <w:rPr>
@@ -8066,7 +8212,7 @@
           <w:szCs w:val="24"/>
           <w:lang w:val="hu-HU" w:eastAsia="ar-SA" w:bidi="ar-SA"/>
         </w:rPr>
-        <w:t xml:space="preserve">+ 1 </w:t>
+        <w:t>+ 1</w:t>
       </w:r>
       <w:r>
         <w:rPr>
@@ -8074,7 +8220,7 @@
           <w:sz w:val="24"/>
           <w:szCs w:val="24"/>
         </w:rPr>
-        <w:t>instead of one large vector of length</w:t>
+        <w:t xml:space="preserve"> with a total count of</w:t>
       </w:r>
       <w:r>
         <w:rPr>
@@ -8112,7 +8258,7 @@
           <w:szCs w:val="24"/>
           <w:lang w:val="hu-HU" w:eastAsia="ar-SA" w:bidi="ar-SA"/>
         </w:rPr>
-        <w:t xml:space="preserve"> √n </w:t>
+        <w:t xml:space="preserve"> √(n) </w:t>
       </w:r>
       <w:r>
         <w:rPr>
@@ -8135,13 +8281,69 @@
           <w:sz w:val="24"/>
           <w:szCs w:val="24"/>
         </w:rPr>
-        <w:t>for n elements.</w:t>
+        <w:t>for n elements</w:t>
+      </w:r>
+      <w:r>
+        <w:rPr>
+          <w:rFonts w:eastAsia="Times New Roman" w:cs="Times New Roman"/>
+          <w:b/>
+          <w:bCs/>
+          <w:i/>
+          <w:iCs/>
+          <w:color w:val="auto"/>
+          <w:kern w:val="0"/>
+          <w:sz w:val="24"/>
+          <w:szCs w:val="24"/>
+          <w:lang w:val="hu-HU" w:eastAsia="ar-SA" w:bidi="ar-SA"/>
+        </w:rPr>
+        <w:t xml:space="preserve"> </w:t>
+      </w:r>
+      <w:r>
+        <w:rPr>
+          <w:rFonts w:cs="Times New Roman"/>
+          <w:sz w:val="24"/>
+          <w:szCs w:val="24"/>
+        </w:rPr>
+        <w:t xml:space="preserve">instead of one large vector. The square root of the integer variable </w:t>
+      </w:r>
+      <w:r>
+        <w:rPr>
+          <w:rFonts w:eastAsia="Times New Roman" w:cs="Times New Roman"/>
+          <w:b/>
+          <w:bCs/>
+          <w:i/>
+          <w:iCs/>
+          <w:color w:val="auto"/>
+          <w:kern w:val="0"/>
+          <w:sz w:val="24"/>
+          <w:szCs w:val="24"/>
+          <w:lang w:val="hu-HU" w:eastAsia="ar-SA" w:bidi="ar-SA"/>
+        </w:rPr>
+        <w:t xml:space="preserve">n </w:t>
+      </w:r>
+      <w:r>
+        <w:rPr>
+          <w:rFonts w:eastAsia="Times New Roman" w:cs="Times New Roman"/>
+          <w:b w:val="false"/>
+          <w:bCs w:val="false"/>
+          <w:i w:val="false"/>
+          <w:iCs w:val="false"/>
+          <w:color w:val="auto"/>
+          <w:kern w:val="0"/>
+          <w:sz w:val="24"/>
+          <w:szCs w:val="24"/>
+          <w:lang w:val="hu-HU" w:eastAsia="ar-SA" w:bidi="ar-SA"/>
+        </w:rPr>
+        <w:t>is to be interpreted as the lower neighbouring integer.</w:t>
       </w:r>
     </w:p>
     <w:p>
       <w:pPr>
         <w:pStyle w:val="Normal"/>
-        <w:ind w:left="0" w:right="0" w:hanging="0"/>
+        <w:numPr>
+          <w:ilvl w:val="0"/>
+          <w:numId w:val="10"/>
+        </w:numPr>
         <w:jc w:val="both"/>
         <w:rPr/>
       </w:pPr>
@@ -8151,7 +8353,7 @@
           <w:sz w:val="24"/>
           <w:szCs w:val="24"/>
         </w:rPr>
-        <w:t xml:space="preserve">The order of the data, first by the location of the storage array, then by the position within the storage. Lower Arrays </w:t>
+        <w:t xml:space="preserve">The order of the data is determined, first by the location of the storage array, then by the position within the storage array. Lower Arrays </w:t>
       </w:r>
       <w:r>
         <w:rPr>
@@ -8170,7 +8372,26 @@
           <w:sz w:val="24"/>
           <w:szCs w:val="24"/>
         </w:rPr>
-        <w:t xml:space="preserve">the Upper Array, by address. Since the Accelerated Array reaches its elements by logical index, we can speak of a logical index, which is the position of an element in the sequence of stored elements. In addition, we can talk about a physical address, which here, is an integer pair of numbers that indicates first in which array an element is located, and then the number of elements within that array. Each logical address has a physical index, and vice versa. </w:t>
+        <w:t xml:space="preserve">the Upper Array, by address. Since the Accelerated Array reaches its elements by logical index, we can speak of a logical index, which is the position of an element in the sequence of stored elements. In addition, we can talk about a physical address, which here, is an integer pair of numbers that indicates, first in which array an element is located, and then the </w:t>
+      </w:r>
+      <w:r>
+        <w:rPr>
+          <w:rFonts w:eastAsia="Calibri" w:cs="Times New Roman"/>
+          <w:color w:val="auto"/>
+          <w:kern w:val="0"/>
+          <w:sz w:val="24"/>
+          <w:szCs w:val="24"/>
+          <w:lang w:val="hu-HU" w:eastAsia="en-US" w:bidi="ar-SA"/>
+        </w:rPr>
+        <w:t>index</w:t>
+      </w:r>
+      <w:r>
+        <w:rPr>
+          <w:rFonts w:cs="Times New Roman"/>
+          <w:sz w:val="24"/>
+          <w:szCs w:val="24"/>
+        </w:rPr>
+        <w:t xml:space="preserve"> of the element within that array. Each logical address has a physical index, and vice versa. </w:t>
       </w:r>
     </w:p>
     <w:p>
@@ -8190,7 +8411,7 @@
           <w:sz w:val="24"/>
           <w:szCs w:val="24"/>
         </w:rPr>
-        <w:t>A square is called an Accelerated Array where each Lower Array is equal in size to the number of Lower Arrays.</w:t>
+        <w:t>An Accelerated Array is called square where each Lower Array is equal in size to the number of Lower Arrays.</w:t>
       </w:r>
     </w:p>
     <w:p>
@@ -8212,9 +8433,9 @@
           <mc:Choice Requires="wps">
             <w:drawing>
               <wp:inline distT="0" distB="0" distL="0" distR="0">
-                <wp:extent cx="4242435" cy="3450590"/>
+                <wp:extent cx="4243705" cy="3451860"/>
                 <wp:effectExtent l="0" t="0" r="0" b="0"/>
-                <wp:docPr id="29" name="Alakzat9"/>
+                <wp:docPr id="28" name="Alakzat8"/>
                 <a:graphic xmlns:a="http://schemas.openxmlformats.org/drawingml/2006/main">
                   <a:graphicData uri="http://schemas.microsoft.com/office/word/2010/wordprocessingShape">
                     <wps:wsp>
@@ -8222,7 +8443,7 @@
                       <wps:spPr>
                         <a:xfrm>
                           <a:off x="0" y="0"/>
-                          <a:ext cx="4241880" cy="3449880"/>
+                          <a:ext cx="4242960" cy="3451320"/>
                         </a:xfrm>
                         <a:prstGeom prst="rect">
                           <a:avLst/>
@@ -8255,7 +8476,7 @@
                                 <wp:inline distT="0" distB="0" distL="0" distR="0">
                                   <wp:extent cx="4240530" cy="3033395"/>
                                   <wp:effectExtent l="0" t="0" r="0" b="0"/>
-                                  <wp:docPr id="31" name="Kép9" descr=""/>
+                                  <wp:docPr id="30" name="Kép9" descr=""/>
                                   <wp:cNvGraphicFramePr>
                                     <a:graphicFrameLocks xmlns:a="http://schemas.openxmlformats.org/drawingml/2006/main" noChangeAspect="1"/>
                                   </wp:cNvGraphicFramePr>
@@ -8263,13 +8484,13 @@
                                     <a:graphicData uri="http://schemas.openxmlformats.org/drawingml/2006/picture">
                                       <pic:pic xmlns:pic="http://schemas.openxmlformats.org/drawingml/2006/picture">
                                         <pic:nvPicPr>
-                                          <pic:cNvPr id="31" name="Kép9" descr=""/>
+                                          <pic:cNvPr id="30" name="Kép9" descr=""/>
                                           <pic:cNvPicPr>
                                             <a:picLocks noChangeAspect="1" noChangeArrowheads="1"/>
                                           </pic:cNvPicPr>
                                         </pic:nvPicPr>
                                         <pic:blipFill>
-                                          <a:blip r:link="rId18"/>
+                                          <a:blip r:link="rId16"/>
                                           <a:stretch>
                                             <a:fillRect/>
                                           </a:stretch>
@@ -8339,7 +8560,7 @@
           </mc:Choice>
           <mc:Fallback>
             <w:pict>
-              <v:rect id="shape_0" ID="Alakzat9" stroked="f" style="position:absolute;margin-left:0pt;margin-top:-271.7pt;width:333.95pt;height:271.6pt;mso-position-vertical:top">
+              <v:rect id="shape_0" ID="Alakzat8" stroked="f" style="position:absolute;margin-left:0pt;margin-top:-271.8pt;width:334.05pt;height:271.7pt;mso-position-vertical:top">
                 <w10:wrap type="square"/>
                 <v:fill o:detectmouseclick="t" on="false"/>
                 <v:stroke color="#3465a4" joinstyle="round" endcap="flat"/>
@@ -8360,7 +8581,7 @@
                           <wp:inline distT="0" distB="0" distL="0" distR="0">
                             <wp:extent cx="4240530" cy="3033395"/>
                             <wp:effectExtent l="0" t="0" r="0" b="0"/>
-                            <wp:docPr id="32" name="Kép9" descr=""/>
+                            <wp:docPr id="31" name="Kép9" descr=""/>
                             <wp:cNvGraphicFramePr>
                               <a:graphicFrameLocks xmlns:a="http://schemas.openxmlformats.org/drawingml/2006/main" noChangeAspect="1"/>
                             </wp:cNvGraphicFramePr>
@@ -8368,13 +8589,13 @@
                               <a:graphicData uri="http://schemas.openxmlformats.org/drawingml/2006/picture">
                                 <pic:pic xmlns:pic="http://schemas.openxmlformats.org/drawingml/2006/picture">
                                   <pic:nvPicPr>
-                                    <pic:cNvPr id="32" name="Kép9" descr=""/>
+                                    <pic:cNvPr id="31" name="Kép9" descr=""/>
                                     <pic:cNvPicPr>
                                       <a:picLocks noChangeAspect="1" noChangeArrowheads="1"/>
                                     </pic:cNvPicPr>
                                   </pic:nvPicPr>
                                   <pic:blipFill>
-                                    <a:blip r:link="rId19"/>
+                                    <a:blip r:link="rId17"/>
                                     <a:stretch>
                                       <a:fillRect/>
                                     </a:stretch>
@@ -8476,7 +8697,7 @@
           <w:sz w:val="24"/>
           <w:szCs w:val="24"/>
         </w:rPr>
-        <w:t xml:space="preserve">When the Lower </w:t>
+        <w:t xml:space="preserve">When an element is inserted in the Lower </w:t>
       </w:r>
       <w:r>
         <w:rPr>
@@ -8495,7 +8716,7 @@
           <w:sz w:val="24"/>
           <w:szCs w:val="24"/>
         </w:rPr>
-        <w:t xml:space="preserve">are inserted in the middle, moving data in proportion to the length of the Lower </w:t>
+        <w:t xml:space="preserve">in the middle, moving data in proportion to the length of the Lower </w:t>
       </w:r>
       <w:r>
         <w:rPr>
@@ -8918,9 +9139,9 @@
           <mc:Choice Requires="wps">
             <w:drawing>
               <wp:inline distT="0" distB="0" distL="0" distR="0">
-                <wp:extent cx="4933950" cy="3071495"/>
+                <wp:extent cx="4935220" cy="3072765"/>
                 <wp:effectExtent l="0" t="0" r="0" b="0"/>
-                <wp:docPr id="33" name="Alakzat10"/>
+                <wp:docPr id="32" name="Alakzat9"/>
                 <a:graphic xmlns:a="http://schemas.openxmlformats.org/drawingml/2006/main">
                   <a:graphicData uri="http://schemas.microsoft.com/office/word/2010/wordprocessingShape">
                     <wps:wsp>
@@ -8928,7 +9149,7 @@
                       <wps:spPr>
                         <a:xfrm>
                           <a:off x="0" y="0"/>
-                          <a:ext cx="4933440" cy="3070800"/>
+                          <a:ext cx="4934520" cy="3072240"/>
                         </a:xfrm>
                         <a:prstGeom prst="rect">
                           <a:avLst/>
@@ -8961,7 +9182,7 @@
                                 <wp:inline distT="0" distB="0" distL="0" distR="0">
                                   <wp:extent cx="4932045" cy="2654300"/>
                                   <wp:effectExtent l="0" t="0" r="0" b="0"/>
-                                  <wp:docPr id="35" name="Kép10" descr=""/>
+                                  <wp:docPr id="34" name="Kép10" descr=""/>
                                   <wp:cNvGraphicFramePr>
                                     <a:graphicFrameLocks xmlns:a="http://schemas.openxmlformats.org/drawingml/2006/main" noChangeAspect="1"/>
                                   </wp:cNvGraphicFramePr>
@@ -8969,14 +9190,14 @@
                                     <a:graphicData uri="http://schemas.openxmlformats.org/drawingml/2006/picture">
                                       <pic:pic xmlns:pic="http://schemas.openxmlformats.org/drawingml/2006/picture">
                                         <pic:nvPicPr>
-                                          <pic:cNvPr id="35" name="Kép10" descr=""/>
+                                          <pic:cNvPr id="34" name="Kép10" descr=""/>
                                           <pic:cNvPicPr>
                                             <a:picLocks noChangeAspect="1" noChangeArrowheads="1"/>
                                           </pic:cNvPicPr>
                                         </pic:nvPicPr>
                                         <pic:blipFill>
-                                          <a:blip r:embed="rId20"/>
-                                          <a:srcRect l="0" t="0" r="0" b="64820"/>
+                                          <a:blip r:embed="rId18"/>
+                                          <a:srcRect l="0" t="0" r="0" b="64837"/>
                                           <a:stretch>
                                             <a:fillRect/>
                                           </a:stretch>
@@ -9046,7 +9267,7 @@
           </mc:Choice>
           <mc:Fallback>
             <w:pict>
-              <v:rect id="shape_0" ID="Alakzat10" stroked="f" style="position:absolute;margin-left:0pt;margin-top:-241.85pt;width:388.4pt;height:241.75pt;mso-position-vertical:top">
+              <v:rect id="shape_0" ID="Alakzat9" stroked="f" style="position:absolute;margin-left:0pt;margin-top:-241.95pt;width:388.5pt;height:241.85pt;mso-position-vertical:top">
                 <w10:wrap type="square"/>
                 <v:fill o:detectmouseclick="t" on="false"/>
                 <v:stroke color="#3465a4" joinstyle="round" endcap="flat"/>
@@ -9067,7 +9288,7 @@
                           <wp:inline distT="0" distB="0" distL="0" distR="0">
                             <wp:extent cx="4932045" cy="2654300"/>
                             <wp:effectExtent l="0" t="0" r="0" b="0"/>
-                            <wp:docPr id="36" name="Kép10" descr=""/>
+                            <wp:docPr id="35" name="Kép10" descr=""/>
                             <wp:cNvGraphicFramePr>
                               <a:graphicFrameLocks xmlns:a="http://schemas.openxmlformats.org/drawingml/2006/main" noChangeAspect="1"/>
                             </wp:cNvGraphicFramePr>
@@ -9075,14 +9296,14 @@
                               <a:graphicData uri="http://schemas.openxmlformats.org/drawingml/2006/picture">
                                 <pic:pic xmlns:pic="http://schemas.openxmlformats.org/drawingml/2006/picture">
                                   <pic:nvPicPr>
-                                    <pic:cNvPr id="36" name="Kép10" descr=""/>
+                                    <pic:cNvPr id="35" name="Kép10" descr=""/>
                                     <pic:cNvPicPr>
                                       <a:picLocks noChangeAspect="1" noChangeArrowheads="1"/>
                                     </pic:cNvPicPr>
                                   </pic:nvPicPr>
                                   <pic:blipFill>
-                                    <a:blip r:embed="rId20"/>
-                                    <a:srcRect l="0" t="0" r="0" b="64820"/>
+                                    <a:blip r:embed="rId18"/>
+                                    <a:srcRect l="0" t="0" r="0" b="64837"/>
                                     <a:stretch>
                                       <a:fillRect/>
                                     </a:stretch>
@@ -11347,9 +11568,9 @@
           <mc:Choice Requires="wps">
             <w:drawing>
               <wp:inline distT="0" distB="0" distL="0" distR="0">
-                <wp:extent cx="3291840" cy="4404995"/>
+                <wp:extent cx="3293110" cy="4406265"/>
                 <wp:effectExtent l="0" t="0" r="0" b="0"/>
-                <wp:docPr id="37" name="Alakzat11"/>
+                <wp:docPr id="36" name="Alakzat10"/>
                 <a:graphic xmlns:a="http://schemas.openxmlformats.org/drawingml/2006/main">
                   <a:graphicData uri="http://schemas.microsoft.com/office/word/2010/wordprocessingShape">
                     <wps:wsp>
@@ -11357,7 +11578,7 @@
                       <wps:spPr>
                         <a:xfrm>
                           <a:off x="0" y="0"/>
-                          <a:ext cx="3291120" cy="4404240"/>
+                          <a:ext cx="3292560" cy="4405680"/>
                         </a:xfrm>
                         <a:prstGeom prst="rect">
                           <a:avLst/>
@@ -11390,7 +11611,7 @@
                                 <wp:inline distT="0" distB="0" distL="0" distR="0">
                                   <wp:extent cx="3289935" cy="3987800"/>
                                   <wp:effectExtent l="0" t="0" r="0" b="0"/>
-                                  <wp:docPr id="39" name="Image18" descr=""/>
+                                  <wp:docPr id="38" name="Image18" descr=""/>
                                   <wp:cNvGraphicFramePr>
                                     <a:graphicFrameLocks xmlns:a="http://schemas.openxmlformats.org/drawingml/2006/main" noChangeAspect="1"/>
                                   </wp:cNvGraphicFramePr>
@@ -11398,13 +11619,13 @@
                                     <a:graphicData uri="http://schemas.openxmlformats.org/drawingml/2006/picture">
                                       <pic:pic xmlns:pic="http://schemas.openxmlformats.org/drawingml/2006/picture">
                                         <pic:nvPicPr>
-                                          <pic:cNvPr id="39" name="Image18" descr=""/>
+                                          <pic:cNvPr id="38" name="Image18" descr=""/>
                                           <pic:cNvPicPr>
                                             <a:picLocks noChangeAspect="1" noChangeArrowheads="1"/>
                                           </pic:cNvPicPr>
                                         </pic:nvPicPr>
                                         <pic:blipFill>
-                                          <a:blip r:embed="rId21"/>
+                                          <a:blip r:embed="rId19"/>
                                           <a:srcRect l="-4955" t="0" r="0" b="19826"/>
                                           <a:stretch>
                                             <a:fillRect/>
@@ -11475,7 +11696,7 @@
           </mc:Choice>
           <mc:Fallback>
             <w:pict>
-              <v:rect id="shape_0" ID="Alakzat11" stroked="f" style="position:absolute;margin-left:0pt;margin-top:-346.85pt;width:259.1pt;height:346.75pt;mso-position-vertical:top">
+              <v:rect id="shape_0" ID="Alakzat10" stroked="f" style="position:absolute;margin-left:0pt;margin-top:-346.95pt;width:259.2pt;height:346.85pt;mso-position-vertical:top">
                 <w10:wrap type="square"/>
                 <v:fill o:detectmouseclick="t" on="false"/>
                 <v:stroke color="#3465a4" joinstyle="round" endcap="flat"/>
@@ -11496,7 +11717,7 @@
                           <wp:inline distT="0" distB="0" distL="0" distR="0">
                             <wp:extent cx="3289935" cy="3987800"/>
                             <wp:effectExtent l="0" t="0" r="0" b="0"/>
-                            <wp:docPr id="40" name="Image18" descr=""/>
+                            <wp:docPr id="39" name="Image18" descr=""/>
                             <wp:cNvGraphicFramePr>
                               <a:graphicFrameLocks xmlns:a="http://schemas.openxmlformats.org/drawingml/2006/main" noChangeAspect="1"/>
                             </wp:cNvGraphicFramePr>
@@ -11504,13 +11725,13 @@
                               <a:graphicData uri="http://schemas.openxmlformats.org/drawingml/2006/picture">
                                 <pic:pic xmlns:pic="http://schemas.openxmlformats.org/drawingml/2006/picture">
                                   <pic:nvPicPr>
-                                    <pic:cNvPr id="40" name="Image18" descr=""/>
+                                    <pic:cNvPr id="39" name="Image18" descr=""/>
                                     <pic:cNvPicPr>
                                       <a:picLocks noChangeAspect="1" noChangeArrowheads="1"/>
                                     </pic:cNvPicPr>
                                   </pic:nvPicPr>
                                   <pic:blipFill>
-                                    <a:blip r:embed="rId21"/>
+                                    <a:blip r:embed="rId19"/>
                                     <a:srcRect l="-4955" t="0" r="0" b="19826"/>
                                     <a:stretch>
                                       <a:fillRect/>
@@ -14639,10 +14860,10 @@
                 <wp:positionV relativeFrom="paragraph">
                   <wp:posOffset>158750</wp:posOffset>
                 </wp:positionV>
-                <wp:extent cx="3168015" cy="5160645"/>
+                <wp:extent cx="3169285" cy="5161915"/>
                 <wp:effectExtent l="0" t="0" r="0" b="0"/>
                 <wp:wrapTopAndBottom/>
-                <wp:docPr id="41" name="Keret10"/>
+                <wp:docPr id="40" name="Keret10"/>
                 <a:graphic xmlns:a="http://schemas.openxmlformats.org/drawingml/2006/main">
                   <a:graphicData uri="http://schemas.microsoft.com/office/word/2010/wordprocessingShape">
                     <wps:wsp>
@@ -14650,7 +14871,7 @@
                       <wps:spPr>
                         <a:xfrm>
                           <a:off x="0" y="0"/>
-                          <a:ext cx="3167280" cy="5159880"/>
+                          <a:ext cx="3168720" cy="5161320"/>
                         </a:xfrm>
                         <a:prstGeom prst="rect">
                           <a:avLst/>
@@ -14682,7 +14903,7 @@
                                 <wp:inline distT="0" distB="0" distL="0" distR="0">
                                   <wp:extent cx="3166110" cy="4743450"/>
                                   <wp:effectExtent l="0" t="0" r="0" b="0"/>
-                                  <wp:docPr id="43" name="Kép14" descr=""/>
+                                  <wp:docPr id="42" name="Kép14" descr=""/>
                                   <wp:cNvGraphicFramePr>
                                     <a:graphicFrameLocks xmlns:a="http://schemas.openxmlformats.org/drawingml/2006/main" noChangeAspect="1"/>
                                   </wp:cNvGraphicFramePr>
@@ -14690,13 +14911,13 @@
                                     <a:graphicData uri="http://schemas.openxmlformats.org/drawingml/2006/picture">
                                       <pic:pic xmlns:pic="http://schemas.openxmlformats.org/drawingml/2006/picture">
                                         <pic:nvPicPr>
-                                          <pic:cNvPr id="43" name="Kép14" descr=""/>
+                                          <pic:cNvPr id="42" name="Kép14" descr=""/>
                                           <pic:cNvPicPr>
                                             <a:picLocks noChangeAspect="1" noChangeArrowheads="1"/>
                                           </pic:cNvPicPr>
                                         </pic:nvPicPr>
                                         <pic:blipFill>
-                                          <a:blip r:embed="rId22"/>
+                                          <a:blip r:embed="rId20"/>
                                           <a:srcRect l="0" t="4957" r="24810" b="24807"/>
                                           <a:stretch>
                                             <a:fillRect/>
@@ -14767,7 +14988,7 @@
           </mc:Choice>
           <mc:Fallback>
             <w:pict>
-              <v:rect id="shape_0" ID="Keret10" stroked="f" style="position:absolute;margin-left:100.6pt;margin-top:12.5pt;width:249.35pt;height:406.25pt;mso-position-horizontal:center">
+              <v:rect id="shape_0" ID="Keret10" stroked="f" style="position:absolute;margin-left:100.55pt;margin-top:12.5pt;width:249.45pt;height:406.35pt;mso-position-horizontal:center">
                 <w10:wrap type="square"/>
                 <v:fill o:detectmouseclick="t" on="false"/>
                 <v:stroke color="#3465a4" joinstyle="round" endcap="flat"/>
@@ -14787,7 +15008,7 @@
                           <wp:inline distT="0" distB="0" distL="0" distR="0">
                             <wp:extent cx="3166110" cy="4743450"/>
                             <wp:effectExtent l="0" t="0" r="0" b="0"/>
-                            <wp:docPr id="44" name="Kép14" descr=""/>
+                            <wp:docPr id="43" name="Kép14" descr=""/>
                             <wp:cNvGraphicFramePr>
                               <a:graphicFrameLocks xmlns:a="http://schemas.openxmlformats.org/drawingml/2006/main" noChangeAspect="1"/>
                             </wp:cNvGraphicFramePr>
@@ -14795,13 +15016,13 @@
                               <a:graphicData uri="http://schemas.openxmlformats.org/drawingml/2006/picture">
                                 <pic:pic xmlns:pic="http://schemas.openxmlformats.org/drawingml/2006/picture">
                                   <pic:nvPicPr>
-                                    <pic:cNvPr id="44" name="Kép14" descr=""/>
+                                    <pic:cNvPr id="43" name="Kép14" descr=""/>
                                     <pic:cNvPicPr>
                                       <a:picLocks noChangeAspect="1" noChangeArrowheads="1"/>
                                     </pic:cNvPicPr>
                                   </pic:nvPicPr>
                                   <pic:blipFill>
-                                    <a:blip r:embed="rId22"/>
+                                    <a:blip r:embed="rId20"/>
                                     <a:srcRect l="0" t="4957" r="24810" b="24807"/>
                                     <a:stretch>
                                       <a:fillRect/>
@@ -14963,9 +15184,9 @@
           <mc:Choice Requires="wps">
             <w:drawing>
               <wp:inline distT="0" distB="0" distL="0" distR="0">
-                <wp:extent cx="4217035" cy="3121660"/>
+                <wp:extent cx="4218305" cy="3122930"/>
                 <wp:effectExtent l="0" t="0" r="0" b="0"/>
-                <wp:docPr id="45" name="Alakzat13"/>
+                <wp:docPr id="44" name="Alakzat12"/>
                 <a:graphic xmlns:a="http://schemas.openxmlformats.org/drawingml/2006/main">
                   <a:graphicData uri="http://schemas.microsoft.com/office/word/2010/wordprocessingShape">
                     <wps:wsp>
@@ -14973,7 +15194,7 @@
                       <wps:spPr>
                         <a:xfrm>
                           <a:off x="0" y="0"/>
-                          <a:ext cx="4216320" cy="3121200"/>
+                          <a:ext cx="4217760" cy="3122280"/>
                         </a:xfrm>
                         <a:prstGeom prst="rect">
                           <a:avLst/>
@@ -15006,7 +15227,7 @@
                                 <wp:inline distT="0" distB="0" distL="0" distR="0">
                                   <wp:extent cx="4215130" cy="2704465"/>
                                   <wp:effectExtent l="0" t="0" r="0" b="0"/>
-                                  <wp:docPr id="47" name="Image19" descr=""/>
+                                  <wp:docPr id="46" name="Image19" descr=""/>
                                   <wp:cNvGraphicFramePr>
                                     <a:graphicFrameLocks xmlns:a="http://schemas.openxmlformats.org/drawingml/2006/main" noChangeAspect="1"/>
                                   </wp:cNvGraphicFramePr>
@@ -15014,13 +15235,13 @@
                                     <a:graphicData uri="http://schemas.openxmlformats.org/drawingml/2006/picture">
                                       <pic:pic xmlns:pic="http://schemas.openxmlformats.org/drawingml/2006/picture">
                                         <pic:nvPicPr>
-                                          <pic:cNvPr id="47" name="Image19" descr=""/>
+                                          <pic:cNvPr id="46" name="Image19" descr=""/>
                                           <pic:cNvPicPr>
                                             <a:picLocks noChangeAspect="1" noChangeArrowheads="1"/>
                                           </pic:cNvPicPr>
                                         </pic:nvPicPr>
                                         <pic:blipFill>
-                                          <a:blip r:embed="rId23"/>
+                                          <a:blip r:embed="rId21"/>
                                           <a:srcRect l="0" t="29758" r="0" b="24807"/>
                                           <a:stretch>
                                             <a:fillRect/>
@@ -15091,7 +15312,7 @@
           </mc:Choice>
           <mc:Fallback>
             <w:pict>
-              <v:rect id="shape_0" ID="Alakzat13" stroked="f" style="position:absolute;margin-left:0pt;margin-top:-245.8pt;width:331.95pt;height:245.7pt;mso-position-vertical:top">
+              <v:rect id="shape_0" ID="Alakzat12" stroked="f" style="position:absolute;margin-left:0pt;margin-top:-245.9pt;width:332.05pt;height:245.8pt;mso-position-vertical:top">
                 <w10:wrap type="square"/>
                 <v:fill o:detectmouseclick="t" on="false"/>
                 <v:stroke color="#3465a4" joinstyle="round" endcap="flat"/>
@@ -15112,7 +15333,7 @@
                           <wp:inline distT="0" distB="0" distL="0" distR="0">
                             <wp:extent cx="4215130" cy="2704465"/>
                             <wp:effectExtent l="0" t="0" r="0" b="0"/>
-                            <wp:docPr id="48" name="Image19" descr=""/>
+                            <wp:docPr id="47" name="Image19" descr=""/>
                             <wp:cNvGraphicFramePr>
                               <a:graphicFrameLocks xmlns:a="http://schemas.openxmlformats.org/drawingml/2006/main" noChangeAspect="1"/>
                             </wp:cNvGraphicFramePr>
@@ -15120,13 +15341,13 @@
                               <a:graphicData uri="http://schemas.openxmlformats.org/drawingml/2006/picture">
                                 <pic:pic xmlns:pic="http://schemas.openxmlformats.org/drawingml/2006/picture">
                                   <pic:nvPicPr>
-                                    <pic:cNvPr id="48" name="Image19" descr=""/>
+                                    <pic:cNvPr id="47" name="Image19" descr=""/>
                                     <pic:cNvPicPr>
                                       <a:picLocks noChangeAspect="1" noChangeArrowheads="1"/>
                                     </pic:cNvPicPr>
                                   </pic:nvPicPr>
                                   <pic:blipFill>
-                                    <a:blip r:embed="rId23"/>
+                                    <a:blip r:embed="rId21"/>
                                     <a:srcRect l="0" t="29758" r="0" b="24807"/>
                                     <a:stretch>
                                       <a:fillRect/>
@@ -23514,9 +23735,9 @@
           <mc:Choice Requires="wps">
             <w:drawing>
               <wp:inline distT="0" distB="0" distL="0" distR="0">
-                <wp:extent cx="3130550" cy="5405755"/>
+                <wp:extent cx="3131820" cy="5407025"/>
                 <wp:effectExtent l="0" t="0" r="0" b="0"/>
-                <wp:docPr id="49" name="Alakzat14"/>
+                <wp:docPr id="48" name="Alakzat13"/>
                 <a:graphic xmlns:a="http://schemas.openxmlformats.org/drawingml/2006/main">
                   <a:graphicData uri="http://schemas.microsoft.com/office/word/2010/wordprocessingShape">
                     <wps:wsp>
@@ -23524,7 +23745,7 @@
                       <wps:spPr>
                         <a:xfrm>
                           <a:off x="0" y="0"/>
-                          <a:ext cx="3129840" cy="5405040"/>
+                          <a:ext cx="3131280" cy="5406480"/>
                         </a:xfrm>
                         <a:prstGeom prst="rect">
                           <a:avLst/>
@@ -23557,7 +23778,7 @@
                                 <wp:inline distT="0" distB="0" distL="0" distR="0">
                                   <wp:extent cx="3128645" cy="4988560"/>
                                   <wp:effectExtent l="0" t="0" r="0" b="0"/>
-                                  <wp:docPr id="51" name="Image5" descr=""/>
+                                  <wp:docPr id="50" name="Image5" descr=""/>
                                   <wp:cNvGraphicFramePr>
                                     <a:graphicFrameLocks xmlns:a="http://schemas.openxmlformats.org/drawingml/2006/main" noChangeAspect="1"/>
                                   </wp:cNvGraphicFramePr>
@@ -23565,13 +23786,13 @@
                                     <a:graphicData uri="http://schemas.openxmlformats.org/drawingml/2006/picture">
                                       <pic:pic xmlns:pic="http://schemas.openxmlformats.org/drawingml/2006/picture">
                                         <pic:nvPicPr>
-                                          <pic:cNvPr id="51" name="Image5" descr=""/>
+                                          <pic:cNvPr id="50" name="Image5" descr=""/>
                                           <pic:cNvPicPr>
                                             <a:picLocks noChangeAspect="1" noChangeArrowheads="1"/>
                                           </pic:cNvPicPr>
                                         </pic:nvPicPr>
                                         <pic:blipFill>
-                                          <a:blip r:embed="rId24"/>
+                                          <a:blip r:embed="rId22"/>
                                           <a:stretch>
                                             <a:fillRect/>
                                           </a:stretch>
@@ -23641,7 +23862,7 @@
           </mc:Choice>
           <mc:Fallback>
             <w:pict>
-              <v:rect id="shape_0" ID="Alakzat14" stroked="f" style="position:absolute;margin-left:0pt;margin-top:-425.65pt;width:246.4pt;height:425.55pt;mso-position-vertical:top">
+              <v:rect id="shape_0" ID="Alakzat13" stroked="f" style="position:absolute;margin-left:0pt;margin-top:-425.75pt;width:246.5pt;height:425.65pt;mso-position-vertical:top">
                 <w10:wrap type="square"/>
                 <v:fill o:detectmouseclick="t" on="false"/>
                 <v:stroke color="#3465a4" joinstyle="round" endcap="flat"/>
@@ -23662,7 +23883,7 @@
                           <wp:inline distT="0" distB="0" distL="0" distR="0">
                             <wp:extent cx="3128645" cy="4988560"/>
                             <wp:effectExtent l="0" t="0" r="0" b="0"/>
-                            <wp:docPr id="52" name="Image5" descr=""/>
+                            <wp:docPr id="51" name="Image5" descr=""/>
                             <wp:cNvGraphicFramePr>
                               <a:graphicFrameLocks xmlns:a="http://schemas.openxmlformats.org/drawingml/2006/main" noChangeAspect="1"/>
                             </wp:cNvGraphicFramePr>
@@ -23670,13 +23891,13 @@
                               <a:graphicData uri="http://schemas.openxmlformats.org/drawingml/2006/picture">
                                 <pic:pic xmlns:pic="http://schemas.openxmlformats.org/drawingml/2006/picture">
                                   <pic:nvPicPr>
-                                    <pic:cNvPr id="52" name="Image5" descr=""/>
+                                    <pic:cNvPr id="51" name="Image5" descr=""/>
                                     <pic:cNvPicPr>
                                       <a:picLocks noChangeAspect="1" noChangeArrowheads="1"/>
                                     </pic:cNvPicPr>
                                   </pic:nvPicPr>
                                   <pic:blipFill>
-                                    <a:blip r:embed="rId24"/>
+                                    <a:blip r:embed="rId22"/>
                                     <a:stretch>
                                       <a:fillRect/>
                                     </a:stretch>
@@ -28439,10 +28660,10 @@
     <w:p>
       <w:pPr>
         <w:sectPr>
-          <w:headerReference w:type="default" r:id="rId25"/>
-          <w:headerReference w:type="first" r:id="rId26"/>
-          <w:footerReference w:type="default" r:id="rId27"/>
-          <w:footerReference w:type="first" r:id="rId28"/>
+          <w:headerReference w:type="default" r:id="rId23"/>
+          <w:headerReference w:type="first" r:id="rId24"/>
+          <w:footerReference w:type="default" r:id="rId25"/>
+          <w:footerReference w:type="first" r:id="rId26"/>
           <w:type w:val="nextPage"/>
           <w:pgSz w:w="11906" w:h="16838"/>
           <w:pgMar w:left="1447" w:right="1447" w:header="739" w:top="1445" w:footer="738" w:bottom="1302" w:gutter="0"/>
@@ -28778,9 +28999,9 @@
           <mc:Choice Requires="wps">
             <w:drawing>
               <wp:inline distT="0" distB="0" distL="0" distR="0">
-                <wp:extent cx="3676015" cy="3429635"/>
+                <wp:extent cx="3677285" cy="3430905"/>
                 <wp:effectExtent l="0" t="0" r="0" b="0"/>
-                <wp:docPr id="53" name="Alakzat15"/>
+                <wp:docPr id="52" name="Alakzat14"/>
                 <a:graphic xmlns:a="http://schemas.openxmlformats.org/drawingml/2006/main">
                   <a:graphicData uri="http://schemas.microsoft.com/office/word/2010/wordprocessingShape">
                     <wps:wsp>
@@ -28788,7 +29009,7 @@
                       <wps:spPr>
                         <a:xfrm>
                           <a:off x="0" y="0"/>
-                          <a:ext cx="3675240" cy="3429000"/>
+                          <a:ext cx="3676680" cy="3430440"/>
                         </a:xfrm>
                         <a:prstGeom prst="rect">
                           <a:avLst/>
@@ -28821,7 +29042,7 @@
                                 <wp:inline distT="0" distB="0" distL="0" distR="0">
                                   <wp:extent cx="3674110" cy="3012440"/>
                                   <wp:effectExtent l="0" t="0" r="0" b="0"/>
-                                  <wp:docPr id="55" name="Kép12" descr=""/>
+                                  <wp:docPr id="54" name="Kép12" descr=""/>
                                   <wp:cNvGraphicFramePr>
                                     <a:graphicFrameLocks xmlns:a="http://schemas.openxmlformats.org/drawingml/2006/main" noChangeAspect="1"/>
                                   </wp:cNvGraphicFramePr>
@@ -28829,13 +29050,13 @@
                                     <a:graphicData uri="http://schemas.openxmlformats.org/drawingml/2006/picture">
                                       <pic:pic xmlns:pic="http://schemas.openxmlformats.org/drawingml/2006/picture">
                                         <pic:nvPicPr>
-                                          <pic:cNvPr id="55" name="Kép12" descr=""/>
+                                          <pic:cNvPr id="54" name="Kép12" descr=""/>
                                           <pic:cNvPicPr>
                                             <a:picLocks noChangeAspect="1" noChangeArrowheads="1"/>
                                           </pic:cNvPicPr>
                                         </pic:nvPicPr>
                                         <pic:blipFill>
-                                          <a:blip r:embed="rId29"/>
+                                          <a:blip r:embed="rId27"/>
                                           <a:srcRect l="0" t="0" r="0" b="39696"/>
                                           <a:stretch>
                                             <a:fillRect/>
@@ -28906,7 +29127,7 @@
           </mc:Choice>
           <mc:Fallback>
             <w:pict>
-              <v:rect id="shape_0" ID="Alakzat15" stroked="f" style="position:absolute;margin-left:0pt;margin-top:-270.05pt;width:289.35pt;height:269.95pt;mso-position-vertical:top">
+              <v:rect id="shape_0" ID="Alakzat14" stroked="f" style="position:absolute;margin-left:0pt;margin-top:-270.15pt;width:289.45pt;height:270.05pt;mso-position-vertical:top">
                 <w10:wrap type="square"/>
                 <v:fill o:detectmouseclick="t" on="false"/>
                 <v:stroke color="#3465a4" joinstyle="round" endcap="flat"/>
@@ -28927,7 +29148,7 @@
                           <wp:inline distT="0" distB="0" distL="0" distR="0">
                             <wp:extent cx="3674110" cy="3012440"/>
                             <wp:effectExtent l="0" t="0" r="0" b="0"/>
-                            <wp:docPr id="56" name="Kép12" descr=""/>
+                            <wp:docPr id="55" name="Kép12" descr=""/>
                             <wp:cNvGraphicFramePr>
                               <a:graphicFrameLocks xmlns:a="http://schemas.openxmlformats.org/drawingml/2006/main" noChangeAspect="1"/>
                             </wp:cNvGraphicFramePr>
@@ -28935,13 +29156,13 @@
                               <a:graphicData uri="http://schemas.openxmlformats.org/drawingml/2006/picture">
                                 <pic:pic xmlns:pic="http://schemas.openxmlformats.org/drawingml/2006/picture">
                                   <pic:nvPicPr>
-                                    <pic:cNvPr id="56" name="Kép12" descr=""/>
+                                    <pic:cNvPr id="55" name="Kép12" descr=""/>
                                     <pic:cNvPicPr>
                                       <a:picLocks noChangeAspect="1" noChangeArrowheads="1"/>
                                     </pic:cNvPicPr>
                                   </pic:nvPicPr>
                                   <pic:blipFill>
-                                    <a:blip r:embed="rId29"/>
+                                    <a:blip r:embed="rId27"/>
                                     <a:srcRect l="0" t="0" r="0" b="39696"/>
                                     <a:stretch>
                                       <a:fillRect/>
@@ -37293,10 +37514,10 @@
     <w:p>
       <w:pPr>
         <w:sectPr>
-          <w:headerReference w:type="default" r:id="rId30"/>
-          <w:headerReference w:type="first" r:id="rId31"/>
-          <w:footerReference w:type="default" r:id="rId32"/>
-          <w:footerReference w:type="first" r:id="rId33"/>
+          <w:headerReference w:type="default" r:id="rId28"/>
+          <w:headerReference w:type="first" r:id="rId29"/>
+          <w:footerReference w:type="default" r:id="rId30"/>
+          <w:footerReference w:type="first" r:id="rId31"/>
           <w:type w:val="nextPage"/>
           <w:pgSz w:w="11906" w:h="16838"/>
           <w:pgMar w:left="1447" w:right="1447" w:header="739" w:top="1445" w:footer="738" w:bottom="1302" w:gutter="0"/>
@@ -37630,9 +37851,9 @@
           <mc:Choice Requires="wps">
             <w:drawing>
               <wp:inline distT="0" distB="0" distL="0" distR="0">
-                <wp:extent cx="4621530" cy="4348480"/>
+                <wp:extent cx="4622800" cy="4349750"/>
                 <wp:effectExtent l="0" t="0" r="0" b="0"/>
-                <wp:docPr id="57" name="Alakzat16"/>
+                <wp:docPr id="56" name="Alakzat15"/>
                 <a:graphic xmlns:a="http://schemas.openxmlformats.org/drawingml/2006/main">
                   <a:graphicData uri="http://schemas.microsoft.com/office/word/2010/wordprocessingShape">
                     <wps:wsp>
@@ -37640,7 +37861,7 @@
                       <wps:spPr>
                         <a:xfrm>
                           <a:off x="0" y="0"/>
-                          <a:ext cx="4620960" cy="4347720"/>
+                          <a:ext cx="4622040" cy="4349160"/>
                         </a:xfrm>
                         <a:prstGeom prst="rect">
                           <a:avLst/>
@@ -37673,7 +37894,7 @@
                                 <wp:inline distT="0" distB="0" distL="0" distR="0">
                                   <wp:extent cx="4619625" cy="3931285"/>
                                   <wp:effectExtent l="0" t="0" r="0" b="0"/>
-                                  <wp:docPr id="59" name="Kép17" descr=""/>
+                                  <wp:docPr id="58" name="Kép17" descr=""/>
                                   <wp:cNvGraphicFramePr>
                                     <a:graphicFrameLocks xmlns:a="http://schemas.openxmlformats.org/drawingml/2006/main" noChangeAspect="1"/>
                                   </wp:cNvGraphicFramePr>
@@ -37681,13 +37902,13 @@
                                     <a:graphicData uri="http://schemas.openxmlformats.org/drawingml/2006/picture">
                                       <pic:pic xmlns:pic="http://schemas.openxmlformats.org/drawingml/2006/picture">
                                         <pic:nvPicPr>
-                                          <pic:cNvPr id="59" name="Kép17" descr=""/>
+                                          <pic:cNvPr id="58" name="Kép17" descr=""/>
                                           <pic:cNvPicPr>
                                             <a:picLocks noChangeAspect="1" noChangeArrowheads="1"/>
                                           </pic:cNvPicPr>
                                         </pic:nvPicPr>
                                         <pic:blipFill>
-                                          <a:blip r:embed="rId34"/>
+                                          <a:blip r:embed="rId32"/>
                                           <a:srcRect l="0" t="9915" r="0" b="29758"/>
                                           <a:stretch>
                                             <a:fillRect/>
@@ -37758,7 +37979,7 @@
           </mc:Choice>
           <mc:Fallback>
             <w:pict>
-              <v:rect id="shape_0" ID="Alakzat16" stroked="f" style="position:absolute;margin-left:0pt;margin-top:-342.4pt;width:363.8pt;height:342.3pt;mso-position-vertical:top">
+              <v:rect id="shape_0" ID="Alakzat15" stroked="f" style="position:absolute;margin-left:0pt;margin-top:-342.5pt;width:363.9pt;height:342.4pt;mso-position-vertical:top">
                 <w10:wrap type="square"/>
                 <v:fill o:detectmouseclick="t" on="false"/>
                 <v:stroke color="#3465a4" joinstyle="round" endcap="flat"/>
@@ -37779,7 +38000,7 @@
                           <wp:inline distT="0" distB="0" distL="0" distR="0">
                             <wp:extent cx="4619625" cy="3931285"/>
                             <wp:effectExtent l="0" t="0" r="0" b="0"/>
-                            <wp:docPr id="60" name="Kép17" descr=""/>
+                            <wp:docPr id="59" name="Kép17" descr=""/>
                             <wp:cNvGraphicFramePr>
                               <a:graphicFrameLocks xmlns:a="http://schemas.openxmlformats.org/drawingml/2006/main" noChangeAspect="1"/>
                             </wp:cNvGraphicFramePr>
@@ -37787,13 +38008,13 @@
                               <a:graphicData uri="http://schemas.openxmlformats.org/drawingml/2006/picture">
                                 <pic:pic xmlns:pic="http://schemas.openxmlformats.org/drawingml/2006/picture">
                                   <pic:nvPicPr>
-                                    <pic:cNvPr id="60" name="Kép17" descr=""/>
+                                    <pic:cNvPr id="59" name="Kép17" descr=""/>
                                     <pic:cNvPicPr>
                                       <a:picLocks noChangeAspect="1" noChangeArrowheads="1"/>
                                     </pic:cNvPicPr>
                                   </pic:nvPicPr>
                                   <pic:blipFill>
-                                    <a:blip r:embed="rId34"/>
+                                    <a:blip r:embed="rId32"/>
                                     <a:srcRect l="0" t="9915" r="0" b="29758"/>
                                     <a:stretch>
                                       <a:fillRect/>
@@ -38099,10 +38320,10 @@
     <w:p>
       <w:pPr>
         <w:sectPr>
-          <w:headerReference w:type="default" r:id="rId35"/>
-          <w:headerReference w:type="first" r:id="rId36"/>
-          <w:footerReference w:type="default" r:id="rId37"/>
-          <w:footerReference w:type="first" r:id="rId38"/>
+          <w:headerReference w:type="default" r:id="rId33"/>
+          <w:headerReference w:type="first" r:id="rId34"/>
+          <w:footerReference w:type="default" r:id="rId35"/>
+          <w:footerReference w:type="first" r:id="rId36"/>
           <w:type w:val="nextPage"/>
           <w:pgSz w:w="11906" w:h="16838"/>
           <w:pgMar w:left="1447" w:right="1447" w:header="739" w:top="796" w:footer="738" w:bottom="1302" w:gutter="0"/>
@@ -38684,8 +38905,8 @@
     <w:p>
       <w:pPr>
         <w:sectPr>
-          <w:headerReference w:type="default" r:id="rId39"/>
-          <w:footerReference w:type="default" r:id="rId40"/>
+          <w:headerReference w:type="default" r:id="rId37"/>
+          <w:footerReference w:type="default" r:id="rId38"/>
           <w:type w:val="nextPage"/>
           <w:pgSz w:w="11906" w:h="16838"/>
           <w:pgMar w:left="1447" w:right="1447" w:header="739" w:top="1445" w:footer="738" w:bottom="1302" w:gutter="0"/>
@@ -38807,8 +39028,8 @@
       </w:r>
     </w:p>
     <w:sectPr>
-      <w:headerReference w:type="default" r:id="rId41"/>
-      <w:footerReference w:type="default" r:id="rId42"/>
+      <w:headerReference w:type="default" r:id="rId39"/>
+      <w:footerReference w:type="default" r:id="rId40"/>
       <w:type w:val="nextPage"/>
       <w:pgSz w:w="11906" w:h="16838"/>
       <w:pgMar w:left="1447" w:right="1447" w:header="0" w:top="739" w:footer="1302" w:bottom="1861" w:gutter="0"/>
@@ -40498,6 +40719,116 @@
       </w:rPr>
     </w:lvl>
   </w:abstractNum>
+  <w:abstractNum w:abstractNumId="10">
+    <w:lvl w:ilvl="0">
+      <w:start w:val="1"/>
+      <w:numFmt w:val="decimal"/>
+      <w:lvlText w:val="%1."/>
+      <w:lvlJc w:val="left"/>
+      <w:pPr>
+        <w:tabs>
+          <w:tab w:val="num" w:pos="720"/>
+        </w:tabs>
+        <w:ind w:left="720" w:hanging="360"/>
+      </w:pPr>
+    </w:lvl>
+    <w:lvl w:ilvl="1">
+      <w:start w:val="1"/>
+      <w:numFmt w:val="decimal"/>
+      <w:lvlText w:val="%2."/>
+      <w:lvlJc w:val="left"/>
+      <w:pPr>
+        <w:tabs>
+          <w:tab w:val="num" w:pos="1080"/>
+        </w:tabs>
+        <w:ind w:left="1080" w:hanging="360"/>
+      </w:pPr>
+    </w:lvl>
+    <w:lvl w:ilvl="2">
+      <w:start w:val="1"/>
+      <w:numFmt w:val="decimal"/>
+      <w:lvlText w:val="%3."/>
+      <w:lvlJc w:val="left"/>
+      <w:pPr>
+        <w:tabs>
+          <w:tab w:val="num" w:pos="1440"/>
+        </w:tabs>
+        <w:ind w:left="1440" w:hanging="360"/>
+      </w:pPr>
+    </w:lvl>
+    <w:lvl w:ilvl="3">
+      <w:start w:val="1"/>
+      <w:numFmt w:val="decimal"/>
+      <w:lvlText w:val="%4."/>
+      <w:lvlJc w:val="left"/>
+      <w:pPr>
+        <w:tabs>
+          <w:tab w:val="num" w:pos="1800"/>
+        </w:tabs>
+        <w:ind w:left="1800" w:hanging="360"/>
+      </w:pPr>
+    </w:lvl>
+    <w:lvl w:ilvl="4">
+      <w:start w:val="1"/>
+      <w:numFmt w:val="decimal"/>
+      <w:lvlText w:val="%5."/>
+      <w:lvlJc w:val="left"/>
+      <w:pPr>
+        <w:tabs>
+          <w:tab w:val="num" w:pos="2160"/>
+        </w:tabs>
+        <w:ind w:left="2160" w:hanging="360"/>
+      </w:pPr>
+    </w:lvl>
+    <w:lvl w:ilvl="5">
+      <w:start w:val="1"/>
+      <w:numFmt w:val="decimal"/>
+      <w:lvlText w:val="%6."/>
+      <w:lvlJc w:val="left"/>
+      <w:pPr>
+        <w:tabs>
+          <w:tab w:val="num" w:pos="2520"/>
+        </w:tabs>
+        <w:ind w:left="2520" w:hanging="360"/>
+      </w:pPr>
+    </w:lvl>
+    <w:lvl w:ilvl="6">
+      <w:start w:val="1"/>
+      <w:numFmt w:val="decimal"/>
+      <w:lvlText w:val="%7."/>
+      <w:lvlJc w:val="left"/>
+      <w:pPr>
+        <w:tabs>
+          <w:tab w:val="num" w:pos="2880"/>
+        </w:tabs>
+        <w:ind w:left="2880" w:hanging="360"/>
+      </w:pPr>
+    </w:lvl>
+    <w:lvl w:ilvl="7">
+      <w:start w:val="1"/>
+      <w:numFmt w:val="decimal"/>
+      <w:lvlText w:val="%8."/>
+      <w:lvlJc w:val="left"/>
+      <w:pPr>
+        <w:tabs>
+          <w:tab w:val="num" w:pos="3240"/>
+        </w:tabs>
+        <w:ind w:left="3240" w:hanging="360"/>
+      </w:pPr>
+    </w:lvl>
+    <w:lvl w:ilvl="8">
+      <w:start w:val="1"/>
+      <w:numFmt w:val="decimal"/>
+      <w:lvlText w:val="%9."/>
+      <w:lvlJc w:val="left"/>
+      <w:pPr>
+        <w:tabs>
+          <w:tab w:val="num" w:pos="3600"/>
+        </w:tabs>
+        <w:ind w:left="3600" w:hanging="360"/>
+      </w:pPr>
+    </w:lvl>
+  </w:abstractNum>
   <w:num w:numId="1">
     <w:abstractNumId w:val="1"/>
   </w:num>
@@ -40524,6 +40855,9 @@
   </w:num>
   <w:num w:numId="9">
     <w:abstractNumId w:val="9"/>
+  </w:num>
+  <w:num w:numId="10">
+    <w:abstractNumId w:val="10"/>
   </w:num>
 </w:numbering>
 </file>
@@ -43672,6 +44006,20 @@
     </w:pPr>
     <w:rPr/>
   </w:style>
+  <w:style w:type="paragraph" w:styleId="Tartalomjegyzkfejlc">
+    <w:name w:val="TOA Heading"/>
+    <w:basedOn w:val="Trgymutatcmsor"/>
+    <w:pPr>
+      <w:suppressLineNumbers/>
+      <w:ind w:left="0" w:hanging="0"/>
+    </w:pPr>
+    <w:rPr>
+      <w:b/>
+      <w:bCs/>
+      <w:sz w:val="32"/>
+      <w:szCs w:val="32"/>
+    </w:rPr>
+  </w:style>
   <w:style w:type="numbering" w:styleId="NoList">
     <w:name w:val="No List"/>
     <w:qFormat/>

</xml_diff>